<commit_message>
ajout des sous-chapitres "cadres du projet" et "fonctionnalités"
</commit_message>
<xml_diff>
--- a/docs_avec_modification/rapport_COSTA.docx
+++ b/docs_avec_modification/rapport_COSTA.docx
@@ -27,7 +27,6 @@
           <w:docPartUnique/>
         </w:docPartObj>
       </w:sdtPr>
-      <w:sdtEndPr/>
       <w:sdtContent>
         <w:p>
           <w:pPr>
@@ -121,7 +120,6 @@
                                     <w:dataBinding w:prefixMappings="xmlns:ns0='http://purl.org/dc/elements/1.1/' xmlns:ns1='http://schemas.openxmlformats.org/package/2006/metadata/core-properties' " w:xpath="/ns1:coreProperties[1]/ns0:creator[1]" w:storeItemID="{6C3C8BC8-F283-45AE-878A-BAB7291924A1}"/>
                                     <w:text/>
                                   </w:sdtPr>
-                                  <w:sdtEndPr/>
                                   <w:sdtContent>
                                     <w:r>
                                       <w:rPr>
@@ -177,7 +175,24 @@
                                     <w:szCs w:val="20"/>
                                   </w:rPr>
                                   <w:br/>
-                                  <w:t>A.Roy, expert 2</w:t>
+                                </w:r>
+                                <w:proofErr w:type="spellStart"/>
+                                <w:r>
+                                  <w:rPr>
+                                    <w:color w:val="595959" w:themeColor="text1" w:themeTint="A6"/>
+                                    <w:sz w:val="20"/>
+                                    <w:szCs w:val="20"/>
+                                  </w:rPr>
+                                  <w:t>A.Roy</w:t>
+                                </w:r>
+                                <w:proofErr w:type="spellEnd"/>
+                                <w:r>
+                                  <w:rPr>
+                                    <w:color w:val="595959" w:themeColor="text1" w:themeTint="A6"/>
+                                    <w:sz w:val="20"/>
+                                    <w:szCs w:val="20"/>
+                                  </w:rPr>
+                                  <w:t>, expert 2</w:t>
                                 </w:r>
                               </w:p>
                             </w:txbxContent>
@@ -574,7 +589,6 @@
                                       <w:calendar w:val="gregorian"/>
                                     </w:date>
                                   </w:sdtPr>
-                                  <w:sdtEndPr/>
                                   <w:sdtContent>
                                     <w:p>
                                       <w:pPr>
@@ -4070,7 +4084,6 @@
           <w:docPartUnique/>
         </w:docPartObj>
       </w:sdtPr>
-      <w:sdtEndPr/>
       <w:sdtContent>
         <w:p>
           <w:pPr>
@@ -4111,7 +4124,7 @@
             </w:rPr>
             <w:fldChar w:fldCharType="separate"/>
           </w:r>
-          <w:hyperlink w:anchor="_Toc70949363" w:history="1">
+          <w:hyperlink w:anchor="_Toc71021462" w:history="1">
             <w:r>
               <w:rPr>
                 <w:rStyle w:val="Lienhypertexte"/>
@@ -4149,7 +4162,7 @@
               <w:rPr>
                 <w:webHidden/>
               </w:rPr>
-              <w:instrText xml:space="preserve"> PAGEREF _Toc70949363 \h </w:instrText>
+              <w:instrText xml:space="preserve"> PAGEREF _Toc71021462 \h </w:instrText>
             </w:r>
             <w:r>
               <w:rPr>
@@ -4191,7 +4204,7 @@
               <w:lang w:val="fr-CH" w:eastAsia="fr-CH"/>
             </w:rPr>
           </w:pPr>
-          <w:hyperlink w:anchor="_Toc70949364" w:history="1">
+          <w:hyperlink w:anchor="_Toc71021463" w:history="1">
             <w:r>
               <w:rPr>
                 <w:rStyle w:val="Lienhypertexte"/>
@@ -4235,7 +4248,7 @@
                 <w:noProof/>
                 <w:webHidden/>
               </w:rPr>
-              <w:instrText xml:space="preserve"> PAGEREF _Toc70949364 \h </w:instrText>
+              <w:instrText xml:space="preserve"> PAGEREF _Toc71021463 \h </w:instrText>
             </w:r>
             <w:r>
               <w:rPr>
@@ -4281,7 +4294,7 @@
               <w:lang w:val="fr-CH" w:eastAsia="fr-CH"/>
             </w:rPr>
           </w:pPr>
-          <w:hyperlink w:anchor="_Toc70949365" w:history="1">
+          <w:hyperlink w:anchor="_Toc71021464" w:history="1">
             <w:r>
               <w:rPr>
                 <w:rStyle w:val="Lienhypertexte"/>
@@ -4325,7 +4338,7 @@
                 <w:noProof/>
                 <w:webHidden/>
               </w:rPr>
-              <w:instrText xml:space="preserve"> PAGEREF _Toc70949365 \h </w:instrText>
+              <w:instrText xml:space="preserve"> PAGEREF _Toc71021464 \h </w:instrText>
             </w:r>
             <w:r>
               <w:rPr>
@@ -4371,7 +4384,7 @@
               <w:lang w:val="fr-CH" w:eastAsia="fr-CH"/>
             </w:rPr>
           </w:pPr>
-          <w:hyperlink w:anchor="_Toc70949366" w:history="1">
+          <w:hyperlink w:anchor="_Toc71021465" w:history="1">
             <w:r>
               <w:rPr>
                 <w:rStyle w:val="Lienhypertexte"/>
@@ -4415,7 +4428,7 @@
                 <w:noProof/>
                 <w:webHidden/>
               </w:rPr>
-              <w:instrText xml:space="preserve"> PAGEREF _Toc70949366 \h </w:instrText>
+              <w:instrText xml:space="preserve"> PAGEREF _Toc71021465 \h </w:instrText>
             </w:r>
             <w:r>
               <w:rPr>
@@ -4456,7 +4469,7 @@
               <w:lang w:val="fr-CH" w:eastAsia="fr-CH"/>
             </w:rPr>
           </w:pPr>
-          <w:hyperlink w:anchor="_Toc70949367" w:history="1">
+          <w:hyperlink w:anchor="_Toc71021466" w:history="1">
             <w:r>
               <w:rPr>
                 <w:rStyle w:val="Lienhypertexte"/>
@@ -4494,7 +4507,7 @@
               <w:rPr>
                 <w:webHidden/>
               </w:rPr>
-              <w:instrText xml:space="preserve"> PAGEREF _Toc70949367 \h </w:instrText>
+              <w:instrText xml:space="preserve"> PAGEREF _Toc71021466 \h </w:instrText>
             </w:r>
             <w:r>
               <w:rPr>
@@ -4536,7 +4549,7 @@
               <w:lang w:val="fr-CH" w:eastAsia="fr-CH"/>
             </w:rPr>
           </w:pPr>
-          <w:hyperlink w:anchor="_Toc70949368" w:history="1">
+          <w:hyperlink w:anchor="_Toc71021467" w:history="1">
             <w:r>
               <w:rPr>
                 <w:rStyle w:val="Lienhypertexte"/>
@@ -4559,6 +4572,96 @@
                 <w:rStyle w:val="Lienhypertexte"/>
                 <w:noProof/>
               </w:rPr>
+              <w:t>Cadre du projet</w:t>
+            </w:r>
+            <w:r>
+              <w:rPr>
+                <w:noProof/>
+                <w:webHidden/>
+              </w:rPr>
+              <w:tab/>
+            </w:r>
+            <w:r>
+              <w:rPr>
+                <w:noProof/>
+                <w:webHidden/>
+              </w:rPr>
+              <w:fldChar w:fldCharType="begin"/>
+            </w:r>
+            <w:r>
+              <w:rPr>
+                <w:noProof/>
+                <w:webHidden/>
+              </w:rPr>
+              <w:instrText xml:space="preserve"> PAGEREF _Toc71021467 \h </w:instrText>
+            </w:r>
+            <w:r>
+              <w:rPr>
+                <w:noProof/>
+                <w:webHidden/>
+              </w:rPr>
+            </w:r>
+            <w:r>
+              <w:rPr>
+                <w:noProof/>
+                <w:webHidden/>
+              </w:rPr>
+              <w:fldChar w:fldCharType="separate"/>
+            </w:r>
+            <w:r>
+              <w:rPr>
+                <w:noProof/>
+                <w:webHidden/>
+              </w:rPr>
+              <w:t>7</w:t>
+            </w:r>
+            <w:r>
+              <w:rPr>
+                <w:noProof/>
+                <w:webHidden/>
+              </w:rPr>
+              <w:fldChar w:fldCharType="end"/>
+            </w:r>
+          </w:hyperlink>
+        </w:p>
+        <w:p>
+          <w:pPr>
+            <w:pStyle w:val="TM2"/>
+            <w:tabs>
+              <w:tab w:val="left" w:pos="800"/>
+              <w:tab w:val="right" w:leader="dot" w:pos="9060"/>
+            </w:tabs>
+            <w:rPr>
+              <w:rFonts w:asciiTheme="minorHAnsi" w:eastAsiaTheme="minorEastAsia" w:hAnsiTheme="minorHAnsi" w:cstheme="minorBidi"/>
+              <w:noProof/>
+              <w:sz w:val="22"/>
+              <w:szCs w:val="22"/>
+              <w:lang w:val="fr-CH" w:eastAsia="fr-CH"/>
+            </w:rPr>
+          </w:pPr>
+          <w:hyperlink w:anchor="_Toc71021468" w:history="1">
+            <w:r>
+              <w:rPr>
+                <w:rStyle w:val="Lienhypertexte"/>
+                <w:noProof/>
+              </w:rPr>
+              <w:t>2.2</w:t>
+            </w:r>
+            <w:r>
+              <w:rPr>
+                <w:rFonts w:asciiTheme="minorHAnsi" w:eastAsiaTheme="minorEastAsia" w:hAnsiTheme="minorHAnsi" w:cstheme="minorBidi"/>
+                <w:noProof/>
+                <w:sz w:val="22"/>
+                <w:szCs w:val="22"/>
+                <w:lang w:val="fr-CH" w:eastAsia="fr-CH"/>
+              </w:rPr>
+              <w:tab/>
+            </w:r>
+            <w:r>
+              <w:rPr>
+                <w:rStyle w:val="Lienhypertexte"/>
+                <w:noProof/>
+              </w:rPr>
               <w:t>Concept</w:t>
             </w:r>
             <w:r>
@@ -4580,7 +4683,7 @@
                 <w:noProof/>
                 <w:webHidden/>
               </w:rPr>
-              <w:instrText xml:space="preserve"> PAGEREF _Toc70949368 \h </w:instrText>
+              <w:instrText xml:space="preserve"> PAGEREF _Toc71021468 \h </w:instrText>
             </w:r>
             <w:r>
               <w:rPr>
@@ -4626,13 +4729,13 @@
               <w:lang w:val="fr-CH" w:eastAsia="fr-CH"/>
             </w:rPr>
           </w:pPr>
-          <w:hyperlink w:anchor="_Toc70949369" w:history="1">
+          <w:hyperlink w:anchor="_Toc71021469" w:history="1">
             <w:r>
               <w:rPr>
                 <w:rStyle w:val="Lienhypertexte"/>
                 <w:noProof/>
               </w:rPr>
-              <w:t>2.1.1</w:t>
+              <w:t>2.2.1</w:t>
             </w:r>
             <w:r>
               <w:rPr>
@@ -4670,7 +4773,7 @@
                 <w:noProof/>
                 <w:webHidden/>
               </w:rPr>
-              <w:instrText xml:space="preserve"> PAGEREF _Toc70949369 \h </w:instrText>
+              <w:instrText xml:space="preserve"> PAGEREF _Toc71021469 \h </w:instrText>
             </w:r>
             <w:r>
               <w:rPr>
@@ -4716,13 +4819,13 @@
               <w:lang w:val="fr-CH" w:eastAsia="fr-CH"/>
             </w:rPr>
           </w:pPr>
-          <w:hyperlink w:anchor="_Toc70949370" w:history="1">
+          <w:hyperlink w:anchor="_Toc71021470" w:history="1">
             <w:r>
               <w:rPr>
                 <w:rStyle w:val="Lienhypertexte"/>
                 <w:noProof/>
               </w:rPr>
-              <w:t>2.1.2</w:t>
+              <w:t>2.2.2</w:t>
             </w:r>
             <w:r>
               <w:rPr>
@@ -4760,7 +4863,7 @@
                 <w:noProof/>
                 <w:webHidden/>
               </w:rPr>
-              <w:instrText xml:space="preserve"> PAGEREF _Toc70949370 \h </w:instrText>
+              <w:instrText xml:space="preserve"> PAGEREF _Toc71021470 \h </w:instrText>
             </w:r>
             <w:r>
               <w:rPr>
@@ -4780,7 +4883,7 @@
                 <w:noProof/>
                 <w:webHidden/>
               </w:rPr>
-              <w:t>7</w:t>
+              <w:t>8</w:t>
             </w:r>
             <w:r>
               <w:rPr>
@@ -4806,7 +4909,7 @@
               <w:lang w:val="fr-CH" w:eastAsia="fr-CH"/>
             </w:rPr>
           </w:pPr>
-          <w:hyperlink w:anchor="_Toc70949371" w:history="1">
+          <w:hyperlink w:anchor="_Toc71021471" w:history="1">
             <w:r>
               <w:rPr>
                 <w:rStyle w:val="Lienhypertexte"/>
@@ -4818,7 +4921,7 @@
                   </w14:lightRig>
                 </w14:scene3d>
               </w:rPr>
-              <w:t>2.1.2.1</w:t>
+              <w:t>2.2.2.1</w:t>
             </w:r>
             <w:r>
               <w:rPr>
@@ -4856,7 +4959,7 @@
                 <w:noProof/>
                 <w:webHidden/>
               </w:rPr>
-              <w:instrText xml:space="preserve"> PAGEREF _Toc70949371 \h </w:instrText>
+              <w:instrText xml:space="preserve"> PAGEREF _Toc71021471 \h </w:instrText>
             </w:r>
             <w:r>
               <w:rPr>
@@ -4876,7 +4979,7 @@
                 <w:noProof/>
                 <w:webHidden/>
               </w:rPr>
-              <w:t>7</w:t>
+              <w:t>8</w:t>
             </w:r>
             <w:r>
               <w:rPr>
@@ -4902,7 +5005,7 @@
               <w:lang w:val="fr-CH" w:eastAsia="fr-CH"/>
             </w:rPr>
           </w:pPr>
-          <w:hyperlink w:anchor="_Toc70949372" w:history="1">
+          <w:hyperlink w:anchor="_Toc71021472" w:history="1">
             <w:r>
               <w:rPr>
                 <w:rStyle w:val="Lienhypertexte"/>
@@ -4914,7 +5017,7 @@
                   </w14:lightRig>
                 </w14:scene3d>
               </w:rPr>
-              <w:t>2.1.2.2</w:t>
+              <w:t>2.2.2.2</w:t>
             </w:r>
             <w:r>
               <w:rPr>
@@ -4952,7 +5055,7 @@
                 <w:noProof/>
                 <w:webHidden/>
               </w:rPr>
-              <w:instrText xml:space="preserve"> PAGEREF _Toc70949372 \h </w:instrText>
+              <w:instrText xml:space="preserve"> PAGEREF _Toc71021472 \h </w:instrText>
             </w:r>
             <w:r>
               <w:rPr>
@@ -4998,13 +5101,13 @@
               <w:lang w:val="fr-CH" w:eastAsia="fr-CH"/>
             </w:rPr>
           </w:pPr>
-          <w:hyperlink w:anchor="_Toc70949373" w:history="1">
+          <w:hyperlink w:anchor="_Toc71021473" w:history="1">
             <w:r>
               <w:rPr>
                 <w:rStyle w:val="Lienhypertexte"/>
                 <w:noProof/>
               </w:rPr>
-              <w:t>2.2</w:t>
+              <w:t>2.3</w:t>
             </w:r>
             <w:r>
               <w:rPr>
@@ -5042,7 +5145,7 @@
                 <w:noProof/>
                 <w:webHidden/>
               </w:rPr>
-              <w:instrText xml:space="preserve"> PAGEREF _Toc70949373 \h </w:instrText>
+              <w:instrText xml:space="preserve"> PAGEREF _Toc71021473 \h </w:instrText>
             </w:r>
             <w:r>
               <w:rPr>
@@ -5088,13 +5191,13 @@
               <w:lang w:val="fr-CH" w:eastAsia="fr-CH"/>
             </w:rPr>
           </w:pPr>
-          <w:hyperlink w:anchor="_Toc70949374" w:history="1">
+          <w:hyperlink w:anchor="_Toc71021474" w:history="1">
             <w:r>
               <w:rPr>
                 <w:rStyle w:val="Lienhypertexte"/>
                 <w:noProof/>
               </w:rPr>
-              <w:t>2.3</w:t>
+              <w:t>2.4</w:t>
             </w:r>
             <w:r>
               <w:rPr>
@@ -5132,7 +5235,7 @@
                 <w:noProof/>
                 <w:webHidden/>
               </w:rPr>
-              <w:instrText xml:space="preserve"> PAGEREF _Toc70949374 \h </w:instrText>
+              <w:instrText xml:space="preserve"> PAGEREF _Toc71021474 \h </w:instrText>
             </w:r>
             <w:r>
               <w:rPr>
@@ -5178,13 +5281,13 @@
               <w:lang w:val="fr-CH" w:eastAsia="fr-CH"/>
             </w:rPr>
           </w:pPr>
-          <w:hyperlink w:anchor="_Toc70949375" w:history="1">
+          <w:hyperlink w:anchor="_Toc71021475" w:history="1">
             <w:r>
               <w:rPr>
                 <w:rStyle w:val="Lienhypertexte"/>
                 <w:noProof/>
               </w:rPr>
-              <w:t>2.3.1</w:t>
+              <w:t>2.4.1</w:t>
             </w:r>
             <w:r>
               <w:rPr>
@@ -5222,7 +5325,7 @@
                 <w:noProof/>
                 <w:webHidden/>
               </w:rPr>
-              <w:instrText xml:space="preserve"> PAGEREF _Toc70949375 \h </w:instrText>
+              <w:instrText xml:space="preserve"> PAGEREF _Toc71021475 \h </w:instrText>
             </w:r>
             <w:r>
               <w:rPr>
@@ -5268,13 +5371,13 @@
               <w:lang w:val="fr-CH" w:eastAsia="fr-CH"/>
             </w:rPr>
           </w:pPr>
-          <w:hyperlink w:anchor="_Toc70949376" w:history="1">
+          <w:hyperlink w:anchor="_Toc71021476" w:history="1">
             <w:r>
               <w:rPr>
                 <w:rStyle w:val="Lienhypertexte"/>
                 <w:noProof/>
               </w:rPr>
-              <w:t>2.3.2</w:t>
+              <w:t>2.4.2</w:t>
             </w:r>
             <w:r>
               <w:rPr>
@@ -5312,7 +5415,7 @@
                 <w:noProof/>
                 <w:webHidden/>
               </w:rPr>
-              <w:instrText xml:space="preserve"> PAGEREF _Toc70949376 \h </w:instrText>
+              <w:instrText xml:space="preserve"> PAGEREF _Toc71021476 \h </w:instrText>
             </w:r>
             <w:r>
               <w:rPr>
@@ -5358,13 +5461,13 @@
               <w:lang w:val="fr-CH" w:eastAsia="fr-CH"/>
             </w:rPr>
           </w:pPr>
-          <w:hyperlink w:anchor="_Toc70949377" w:history="1">
+          <w:hyperlink w:anchor="_Toc71021477" w:history="1">
             <w:r>
               <w:rPr>
                 <w:rStyle w:val="Lienhypertexte"/>
                 <w:noProof/>
               </w:rPr>
-              <w:t>2.4</w:t>
+              <w:t>2.5</w:t>
             </w:r>
             <w:r>
               <w:rPr>
@@ -5402,7 +5505,7 @@
                 <w:noProof/>
                 <w:webHidden/>
               </w:rPr>
-              <w:instrText xml:space="preserve"> PAGEREF _Toc70949377 \h </w:instrText>
+              <w:instrText xml:space="preserve"> PAGEREF _Toc71021477 \h </w:instrText>
             </w:r>
             <w:r>
               <w:rPr>
@@ -5448,13 +5551,13 @@
               <w:lang w:val="fr-CH" w:eastAsia="fr-CH"/>
             </w:rPr>
           </w:pPr>
-          <w:hyperlink w:anchor="_Toc70949378" w:history="1">
+          <w:hyperlink w:anchor="_Toc71021478" w:history="1">
             <w:r>
               <w:rPr>
                 <w:rStyle w:val="Lienhypertexte"/>
                 <w:noProof/>
               </w:rPr>
-              <w:t>2.4.1</w:t>
+              <w:t>2.5.1</w:t>
             </w:r>
             <w:r>
               <w:rPr>
@@ -5492,7 +5595,7 @@
                 <w:noProof/>
                 <w:webHidden/>
               </w:rPr>
-              <w:instrText xml:space="preserve"> PAGEREF _Toc70949378 \h </w:instrText>
+              <w:instrText xml:space="preserve"> PAGEREF _Toc71021478 \h </w:instrText>
             </w:r>
             <w:r>
               <w:rPr>
@@ -5538,13 +5641,13 @@
               <w:lang w:val="fr-CH" w:eastAsia="fr-CH"/>
             </w:rPr>
           </w:pPr>
-          <w:hyperlink w:anchor="_Toc70949379" w:history="1">
+          <w:hyperlink w:anchor="_Toc71021479" w:history="1">
             <w:r>
               <w:rPr>
                 <w:rStyle w:val="Lienhypertexte"/>
                 <w:noProof/>
               </w:rPr>
-              <w:t>2.4.2</w:t>
+              <w:t>2.5.2</w:t>
             </w:r>
             <w:r>
               <w:rPr>
@@ -5582,7 +5685,7 @@
                 <w:noProof/>
                 <w:webHidden/>
               </w:rPr>
-              <w:instrText xml:space="preserve"> PAGEREF _Toc70949379 \h </w:instrText>
+              <w:instrText xml:space="preserve"> PAGEREF _Toc71021479 \h </w:instrText>
             </w:r>
             <w:r>
               <w:rPr>
@@ -5628,13 +5731,13 @@
               <w:lang w:val="fr-CH" w:eastAsia="fr-CH"/>
             </w:rPr>
           </w:pPr>
-          <w:hyperlink w:anchor="_Toc70949380" w:history="1">
+          <w:hyperlink w:anchor="_Toc71021480" w:history="1">
             <w:r>
               <w:rPr>
                 <w:rStyle w:val="Lienhypertexte"/>
                 <w:noProof/>
               </w:rPr>
-              <w:t>2.5</w:t>
+              <w:t>2.6</w:t>
             </w:r>
             <w:r>
               <w:rPr>
@@ -5672,7 +5775,7 @@
                 <w:noProof/>
                 <w:webHidden/>
               </w:rPr>
-              <w:instrText xml:space="preserve"> PAGEREF _Toc70949380 \h </w:instrText>
+              <w:instrText xml:space="preserve"> PAGEREF _Toc71021480 \h </w:instrText>
             </w:r>
             <w:r>
               <w:rPr>
@@ -5718,13 +5821,13 @@
               <w:lang w:val="fr-CH" w:eastAsia="fr-CH"/>
             </w:rPr>
           </w:pPr>
-          <w:hyperlink w:anchor="_Toc70949381" w:history="1">
+          <w:hyperlink w:anchor="_Toc71021481" w:history="1">
             <w:r>
               <w:rPr>
                 <w:rStyle w:val="Lienhypertexte"/>
                 <w:noProof/>
               </w:rPr>
-              <w:t>2.6</w:t>
+              <w:t>2.7</w:t>
             </w:r>
             <w:r>
               <w:rPr>
@@ -5762,7 +5865,7 @@
                 <w:noProof/>
                 <w:webHidden/>
               </w:rPr>
-              <w:instrText xml:space="preserve"> PAGEREF _Toc70949381 \h </w:instrText>
+              <w:instrText xml:space="preserve"> PAGEREF _Toc71021481 \h </w:instrText>
             </w:r>
             <w:r>
               <w:rPr>
@@ -5808,13 +5911,13 @@
               <w:lang w:val="fr-CH" w:eastAsia="fr-CH"/>
             </w:rPr>
           </w:pPr>
-          <w:hyperlink w:anchor="_Toc70949382" w:history="1">
+          <w:hyperlink w:anchor="_Toc71021482" w:history="1">
             <w:r>
               <w:rPr>
                 <w:rStyle w:val="Lienhypertexte"/>
                 <w:noProof/>
               </w:rPr>
-              <w:t>2.7</w:t>
+              <w:t>2.8</w:t>
             </w:r>
             <w:r>
               <w:rPr>
@@ -5852,7 +5955,7 @@
                 <w:noProof/>
                 <w:webHidden/>
               </w:rPr>
-              <w:instrText xml:space="preserve"> PAGEREF _Toc70949382 \h </w:instrText>
+              <w:instrText xml:space="preserve"> PAGEREF _Toc71021482 \h </w:instrText>
             </w:r>
             <w:r>
               <w:rPr>
@@ -5898,13 +6001,13 @@
               <w:lang w:val="fr-CH" w:eastAsia="fr-CH"/>
             </w:rPr>
           </w:pPr>
-          <w:hyperlink w:anchor="_Toc70949383" w:history="1">
+          <w:hyperlink w:anchor="_Toc71021483" w:history="1">
             <w:r>
               <w:rPr>
                 <w:rStyle w:val="Lienhypertexte"/>
                 <w:noProof/>
               </w:rPr>
-              <w:t>2.8</w:t>
+              <w:t>2.9</w:t>
             </w:r>
             <w:r>
               <w:rPr>
@@ -5942,7 +6045,7 @@
                 <w:noProof/>
                 <w:webHidden/>
               </w:rPr>
-              <w:instrText xml:space="preserve"> PAGEREF _Toc70949383 \h </w:instrText>
+              <w:instrText xml:space="preserve"> PAGEREF _Toc71021483 \h </w:instrText>
             </w:r>
             <w:r>
               <w:rPr>
@@ -5988,13 +6091,13 @@
               <w:lang w:val="fr-CH" w:eastAsia="fr-CH"/>
             </w:rPr>
           </w:pPr>
-          <w:hyperlink w:anchor="_Toc70949384" w:history="1">
+          <w:hyperlink w:anchor="_Toc71021484" w:history="1">
             <w:r>
               <w:rPr>
                 <w:rStyle w:val="Lienhypertexte"/>
                 <w:noProof/>
               </w:rPr>
-              <w:t>2.8.1</w:t>
+              <w:t>2.9.1</w:t>
             </w:r>
             <w:r>
               <w:rPr>
@@ -6032,7 +6135,7 @@
                 <w:noProof/>
                 <w:webHidden/>
               </w:rPr>
-              <w:instrText xml:space="preserve"> PAGEREF _Toc70949384 \h </w:instrText>
+              <w:instrText xml:space="preserve"> PAGEREF _Toc71021484 \h </w:instrText>
             </w:r>
             <w:r>
               <w:rPr>
@@ -6078,13 +6181,13 @@
               <w:lang w:val="fr-CH" w:eastAsia="fr-CH"/>
             </w:rPr>
           </w:pPr>
-          <w:hyperlink w:anchor="_Toc70949385" w:history="1">
+          <w:hyperlink w:anchor="_Toc71021485" w:history="1">
             <w:r>
               <w:rPr>
                 <w:rStyle w:val="Lienhypertexte"/>
                 <w:noProof/>
               </w:rPr>
-              <w:t>2.8.2</w:t>
+              <w:t>2.9.2</w:t>
             </w:r>
             <w:r>
               <w:rPr>
@@ -6122,7 +6225,7 @@
                 <w:noProof/>
                 <w:webHidden/>
               </w:rPr>
-              <w:instrText xml:space="preserve"> PAGEREF _Toc70949385 \h </w:instrText>
+              <w:instrText xml:space="preserve"> PAGEREF _Toc71021485 \h </w:instrText>
             </w:r>
             <w:r>
               <w:rPr>
@@ -6168,13 +6271,13 @@
               <w:lang w:val="fr-CH" w:eastAsia="fr-CH"/>
             </w:rPr>
           </w:pPr>
-          <w:hyperlink w:anchor="_Toc70949386" w:history="1">
+          <w:hyperlink w:anchor="_Toc71021486" w:history="1">
             <w:r>
               <w:rPr>
                 <w:rStyle w:val="Lienhypertexte"/>
                 <w:noProof/>
               </w:rPr>
-              <w:t>2.8.3</w:t>
+              <w:t>2.9.3</w:t>
             </w:r>
             <w:r>
               <w:rPr>
@@ -6212,7 +6315,7 @@
                 <w:noProof/>
                 <w:webHidden/>
               </w:rPr>
-              <w:instrText xml:space="preserve"> PAGEREF _Toc70949386 \h </w:instrText>
+              <w:instrText xml:space="preserve"> PAGEREF _Toc71021486 \h </w:instrText>
             </w:r>
             <w:r>
               <w:rPr>
@@ -6253,7 +6356,7 @@
               <w:lang w:val="fr-CH" w:eastAsia="fr-CH"/>
             </w:rPr>
           </w:pPr>
-          <w:hyperlink w:anchor="_Toc70949387" w:history="1">
+          <w:hyperlink w:anchor="_Toc71021487" w:history="1">
             <w:r>
               <w:rPr>
                 <w:rStyle w:val="Lienhypertexte"/>
@@ -6291,7 +6394,7 @@
               <w:rPr>
                 <w:webHidden/>
               </w:rPr>
-              <w:instrText xml:space="preserve"> PAGEREF _Toc70949387 \h </w:instrText>
+              <w:instrText xml:space="preserve"> PAGEREF _Toc71021487 \h </w:instrText>
             </w:r>
             <w:r>
               <w:rPr>
@@ -6333,7 +6436,7 @@
               <w:lang w:val="fr-CH" w:eastAsia="fr-CH"/>
             </w:rPr>
           </w:pPr>
-          <w:hyperlink w:anchor="_Toc70949388" w:history="1">
+          <w:hyperlink w:anchor="_Toc71021488" w:history="1">
             <w:r>
               <w:rPr>
                 <w:rStyle w:val="Lienhypertexte"/>
@@ -6377,7 +6480,7 @@
                 <w:noProof/>
                 <w:webHidden/>
               </w:rPr>
-              <w:instrText xml:space="preserve"> PAGEREF _Toc70949388 \h </w:instrText>
+              <w:instrText xml:space="preserve"> PAGEREF _Toc71021488 \h </w:instrText>
             </w:r>
             <w:r>
               <w:rPr>
@@ -6423,7 +6526,7 @@
               <w:lang w:val="fr-CH" w:eastAsia="fr-CH"/>
             </w:rPr>
           </w:pPr>
-          <w:hyperlink w:anchor="_Toc70949389" w:history="1">
+          <w:hyperlink w:anchor="_Toc71021489" w:history="1">
             <w:r>
               <w:rPr>
                 <w:rStyle w:val="Lienhypertexte"/>
@@ -6467,7 +6570,7 @@
                 <w:noProof/>
                 <w:webHidden/>
               </w:rPr>
-              <w:instrText xml:space="preserve"> PAGEREF _Toc70949389 \h </w:instrText>
+              <w:instrText xml:space="preserve"> PAGEREF _Toc71021489 \h </w:instrText>
             </w:r>
             <w:r>
               <w:rPr>
@@ -6513,7 +6616,7 @@
               <w:lang w:val="fr-CH" w:eastAsia="fr-CH"/>
             </w:rPr>
           </w:pPr>
-          <w:hyperlink w:anchor="_Toc70949390" w:history="1">
+          <w:hyperlink w:anchor="_Toc71021490" w:history="1">
             <w:r>
               <w:rPr>
                 <w:rStyle w:val="Lienhypertexte"/>
@@ -6563,7 +6666,7 @@
                 <w:noProof/>
                 <w:webHidden/>
               </w:rPr>
-              <w:instrText xml:space="preserve"> PAGEREF _Toc70949390 \h </w:instrText>
+              <w:instrText xml:space="preserve"> PAGEREF _Toc71021490 \h </w:instrText>
             </w:r>
             <w:r>
               <w:rPr>
@@ -6609,7 +6712,7 @@
               <w:lang w:val="fr-CH" w:eastAsia="fr-CH"/>
             </w:rPr>
           </w:pPr>
-          <w:hyperlink w:anchor="_Toc70949391" w:history="1">
+          <w:hyperlink w:anchor="_Toc71021491" w:history="1">
             <w:r>
               <w:rPr>
                 <w:rStyle w:val="Lienhypertexte"/>
@@ -6659,7 +6762,7 @@
                 <w:noProof/>
                 <w:webHidden/>
               </w:rPr>
-              <w:instrText xml:space="preserve"> PAGEREF _Toc70949391 \h </w:instrText>
+              <w:instrText xml:space="preserve"> PAGEREF _Toc71021491 \h </w:instrText>
             </w:r>
             <w:r>
               <w:rPr>
@@ -6705,7 +6808,7 @@
               <w:lang w:val="fr-CH" w:eastAsia="fr-CH"/>
             </w:rPr>
           </w:pPr>
-          <w:hyperlink w:anchor="_Toc70949392" w:history="1">
+          <w:hyperlink w:anchor="_Toc71021492" w:history="1">
             <w:r>
               <w:rPr>
                 <w:rStyle w:val="Lienhypertexte"/>
@@ -6749,7 +6852,7 @@
                 <w:noProof/>
                 <w:webHidden/>
               </w:rPr>
-              <w:instrText xml:space="preserve"> PAGEREF _Toc70949392 \h </w:instrText>
+              <w:instrText xml:space="preserve"> PAGEREF _Toc71021492 \h </w:instrText>
             </w:r>
             <w:r>
               <w:rPr>
@@ -6795,7 +6898,7 @@
               <w:lang w:val="fr-CH" w:eastAsia="fr-CH"/>
             </w:rPr>
           </w:pPr>
-          <w:hyperlink w:anchor="_Toc70949393" w:history="1">
+          <w:hyperlink w:anchor="_Toc71021493" w:history="1">
             <w:r>
               <w:rPr>
                 <w:rStyle w:val="Lienhypertexte"/>
@@ -6839,7 +6942,7 @@
                 <w:noProof/>
                 <w:webHidden/>
               </w:rPr>
-              <w:instrText xml:space="preserve"> PAGEREF _Toc70949393 \h </w:instrText>
+              <w:instrText xml:space="preserve"> PAGEREF _Toc71021493 \h </w:instrText>
             </w:r>
             <w:r>
               <w:rPr>
@@ -6885,7 +6988,7 @@
               <w:lang w:val="fr-CH" w:eastAsia="fr-CH"/>
             </w:rPr>
           </w:pPr>
-          <w:hyperlink w:anchor="_Toc70949394" w:history="1">
+          <w:hyperlink w:anchor="_Toc71021494" w:history="1">
             <w:r>
               <w:rPr>
                 <w:rStyle w:val="Lienhypertexte"/>
@@ -6929,7 +7032,7 @@
                 <w:noProof/>
                 <w:webHidden/>
               </w:rPr>
-              <w:instrText xml:space="preserve"> PAGEREF _Toc70949394 \h </w:instrText>
+              <w:instrText xml:space="preserve"> PAGEREF _Toc71021494 \h </w:instrText>
             </w:r>
             <w:r>
               <w:rPr>
@@ -6975,7 +7078,7 @@
               <w:lang w:val="fr-CH" w:eastAsia="fr-CH"/>
             </w:rPr>
           </w:pPr>
-          <w:hyperlink w:anchor="_Toc70949395" w:history="1">
+          <w:hyperlink w:anchor="_Toc71021495" w:history="1">
             <w:r>
               <w:rPr>
                 <w:rStyle w:val="Lienhypertexte"/>
@@ -7019,7 +7122,7 @@
                 <w:noProof/>
                 <w:webHidden/>
               </w:rPr>
-              <w:instrText xml:space="preserve"> PAGEREF _Toc70949395 \h </w:instrText>
+              <w:instrText xml:space="preserve"> PAGEREF _Toc71021495 \h </w:instrText>
             </w:r>
             <w:r>
               <w:rPr>
@@ -7065,7 +7168,7 @@
               <w:lang w:val="fr-CH" w:eastAsia="fr-CH"/>
             </w:rPr>
           </w:pPr>
-          <w:hyperlink w:anchor="_Toc70949396" w:history="1">
+          <w:hyperlink w:anchor="_Toc71021496" w:history="1">
             <w:r>
               <w:rPr>
                 <w:rStyle w:val="Lienhypertexte"/>
@@ -7109,7 +7212,7 @@
                 <w:noProof/>
                 <w:webHidden/>
               </w:rPr>
-              <w:instrText xml:space="preserve"> PAGEREF _Toc70949396 \h </w:instrText>
+              <w:instrText xml:space="preserve"> PAGEREF _Toc71021496 \h </w:instrText>
             </w:r>
             <w:r>
               <w:rPr>
@@ -7155,7 +7258,7 @@
               <w:lang w:val="fr-CH" w:eastAsia="fr-CH"/>
             </w:rPr>
           </w:pPr>
-          <w:hyperlink w:anchor="_Toc70949397" w:history="1">
+          <w:hyperlink w:anchor="_Toc71021497" w:history="1">
             <w:r>
               <w:rPr>
                 <w:rStyle w:val="Lienhypertexte"/>
@@ -7199,7 +7302,7 @@
                 <w:noProof/>
                 <w:webHidden/>
               </w:rPr>
-              <w:instrText xml:space="preserve"> PAGEREF _Toc70949397 \h </w:instrText>
+              <w:instrText xml:space="preserve"> PAGEREF _Toc71021497 \h </w:instrText>
             </w:r>
             <w:r>
               <w:rPr>
@@ -7245,7 +7348,7 @@
               <w:lang w:val="fr-CH" w:eastAsia="fr-CH"/>
             </w:rPr>
           </w:pPr>
-          <w:hyperlink w:anchor="_Toc70949398" w:history="1">
+          <w:hyperlink w:anchor="_Toc71021498" w:history="1">
             <w:r>
               <w:rPr>
                 <w:rStyle w:val="Lienhypertexte"/>
@@ -7289,7 +7392,7 @@
                 <w:noProof/>
                 <w:webHidden/>
               </w:rPr>
-              <w:instrText xml:space="preserve"> PAGEREF _Toc70949398 \h </w:instrText>
+              <w:instrText xml:space="preserve"> PAGEREF _Toc71021498 \h </w:instrText>
             </w:r>
             <w:r>
               <w:rPr>
@@ -7335,7 +7438,7 @@
               <w:lang w:val="fr-CH" w:eastAsia="fr-CH"/>
             </w:rPr>
           </w:pPr>
-          <w:hyperlink w:anchor="_Toc70949399" w:history="1">
+          <w:hyperlink w:anchor="_Toc71021499" w:history="1">
             <w:r>
               <w:rPr>
                 <w:rStyle w:val="Lienhypertexte"/>
@@ -7379,7 +7482,7 @@
                 <w:noProof/>
                 <w:webHidden/>
               </w:rPr>
-              <w:instrText xml:space="preserve"> PAGEREF _Toc70949399 \h </w:instrText>
+              <w:instrText xml:space="preserve"> PAGEREF _Toc71021499 \h </w:instrText>
             </w:r>
             <w:r>
               <w:rPr>
@@ -7425,7 +7528,7 @@
               <w:lang w:val="fr-CH" w:eastAsia="fr-CH"/>
             </w:rPr>
           </w:pPr>
-          <w:hyperlink w:anchor="_Toc70949400" w:history="1">
+          <w:hyperlink w:anchor="_Toc71021500" w:history="1">
             <w:r>
               <w:rPr>
                 <w:rStyle w:val="Lienhypertexte"/>
@@ -7469,7 +7572,7 @@
                 <w:noProof/>
                 <w:webHidden/>
               </w:rPr>
-              <w:instrText xml:space="preserve"> PAGEREF _Toc70949400 \h </w:instrText>
+              <w:instrText xml:space="preserve"> PAGEREF _Toc71021500 \h </w:instrText>
             </w:r>
             <w:r>
               <w:rPr>
@@ -7515,7 +7618,7 @@
               <w:lang w:val="fr-CH" w:eastAsia="fr-CH"/>
             </w:rPr>
           </w:pPr>
-          <w:hyperlink w:anchor="_Toc70949401" w:history="1">
+          <w:hyperlink w:anchor="_Toc71021501" w:history="1">
             <w:r>
               <w:rPr>
                 <w:rStyle w:val="Lienhypertexte"/>
@@ -7559,7 +7662,7 @@
                 <w:noProof/>
                 <w:webHidden/>
               </w:rPr>
-              <w:instrText xml:space="preserve"> PAGEREF _Toc70949401 \h </w:instrText>
+              <w:instrText xml:space="preserve"> PAGEREF _Toc71021501 \h </w:instrText>
             </w:r>
             <w:r>
               <w:rPr>
@@ -7605,7 +7708,7 @@
               <w:lang w:val="fr-CH" w:eastAsia="fr-CH"/>
             </w:rPr>
           </w:pPr>
-          <w:hyperlink w:anchor="_Toc70949402" w:history="1">
+          <w:hyperlink w:anchor="_Toc71021502" w:history="1">
             <w:r>
               <w:rPr>
                 <w:rStyle w:val="Lienhypertexte"/>
@@ -7649,7 +7752,7 @@
                 <w:noProof/>
                 <w:webHidden/>
               </w:rPr>
-              <w:instrText xml:space="preserve"> PAGEREF _Toc70949402 \h </w:instrText>
+              <w:instrText xml:space="preserve"> PAGEREF _Toc71021502 \h </w:instrText>
             </w:r>
             <w:r>
               <w:rPr>
@@ -7690,7 +7793,7 @@
               <w:lang w:val="fr-CH" w:eastAsia="fr-CH"/>
             </w:rPr>
           </w:pPr>
-          <w:hyperlink w:anchor="_Toc70949403" w:history="1">
+          <w:hyperlink w:anchor="_Toc71021503" w:history="1">
             <w:r>
               <w:rPr>
                 <w:rStyle w:val="Lienhypertexte"/>
@@ -7728,7 +7831,7 @@
               <w:rPr>
                 <w:webHidden/>
               </w:rPr>
-              <w:instrText xml:space="preserve"> PAGEREF _Toc70949403 \h </w:instrText>
+              <w:instrText xml:space="preserve"> PAGEREF _Toc71021503 \h </w:instrText>
             </w:r>
             <w:r>
               <w:rPr>
@@ -7770,7 +7873,7 @@
               <w:lang w:val="fr-CH" w:eastAsia="fr-CH"/>
             </w:rPr>
           </w:pPr>
-          <w:hyperlink w:anchor="_Toc70949404" w:history="1">
+          <w:hyperlink w:anchor="_Toc71021504" w:history="1">
             <w:r>
               <w:rPr>
                 <w:rStyle w:val="Lienhypertexte"/>
@@ -7814,7 +7917,7 @@
                 <w:noProof/>
                 <w:webHidden/>
               </w:rPr>
-              <w:instrText xml:space="preserve"> PAGEREF _Toc70949404 \h </w:instrText>
+              <w:instrText xml:space="preserve"> PAGEREF _Toc71021504 \h </w:instrText>
             </w:r>
             <w:r>
               <w:rPr>
@@ -7860,7 +7963,7 @@
               <w:lang w:val="fr-CH" w:eastAsia="fr-CH"/>
             </w:rPr>
           </w:pPr>
-          <w:hyperlink w:anchor="_Toc70949405" w:history="1">
+          <w:hyperlink w:anchor="_Toc71021505" w:history="1">
             <w:r>
               <w:rPr>
                 <w:rStyle w:val="Lienhypertexte"/>
@@ -7904,7 +8007,7 @@
                 <w:noProof/>
                 <w:webHidden/>
               </w:rPr>
-              <w:instrText xml:space="preserve"> PAGEREF _Toc70949405 \h </w:instrText>
+              <w:instrText xml:space="preserve"> PAGEREF _Toc71021505 \h </w:instrText>
             </w:r>
             <w:r>
               <w:rPr>
@@ -7950,7 +8053,7 @@
               <w:lang w:val="fr-CH" w:eastAsia="fr-CH"/>
             </w:rPr>
           </w:pPr>
-          <w:hyperlink w:anchor="_Toc70949406" w:history="1">
+          <w:hyperlink w:anchor="_Toc71021506" w:history="1">
             <w:r>
               <w:rPr>
                 <w:rStyle w:val="Lienhypertexte"/>
@@ -7994,7 +8097,7 @@
                 <w:noProof/>
                 <w:webHidden/>
               </w:rPr>
-              <w:instrText xml:space="preserve"> PAGEREF _Toc70949406 \h </w:instrText>
+              <w:instrText xml:space="preserve"> PAGEREF _Toc71021506 \h </w:instrText>
             </w:r>
             <w:r>
               <w:rPr>
@@ -8040,7 +8143,7 @@
               <w:lang w:val="fr-CH" w:eastAsia="fr-CH"/>
             </w:rPr>
           </w:pPr>
-          <w:hyperlink w:anchor="_Toc70949407" w:history="1">
+          <w:hyperlink w:anchor="_Toc71021507" w:history="1">
             <w:r>
               <w:rPr>
                 <w:rStyle w:val="Lienhypertexte"/>
@@ -8084,7 +8187,7 @@
                 <w:noProof/>
                 <w:webHidden/>
               </w:rPr>
-              <w:instrText xml:space="preserve"> PAGEREF _Toc70949407 \h </w:instrText>
+              <w:instrText xml:space="preserve"> PAGEREF _Toc71021507 \h </w:instrText>
             </w:r>
             <w:r>
               <w:rPr>
@@ -8130,7 +8233,7 @@
               <w:lang w:val="fr-CH" w:eastAsia="fr-CH"/>
             </w:rPr>
           </w:pPr>
-          <w:hyperlink w:anchor="_Toc70949408" w:history="1">
+          <w:hyperlink w:anchor="_Toc71021508" w:history="1">
             <w:r>
               <w:rPr>
                 <w:rStyle w:val="Lienhypertexte"/>
@@ -8174,7 +8277,7 @@
                 <w:noProof/>
                 <w:webHidden/>
               </w:rPr>
-              <w:instrText xml:space="preserve"> PAGEREF _Toc70949408 \h </w:instrText>
+              <w:instrText xml:space="preserve"> PAGEREF _Toc71021508 \h </w:instrText>
             </w:r>
             <w:r>
               <w:rPr>
@@ -8215,7 +8318,7 @@
               <w:lang w:val="fr-CH" w:eastAsia="fr-CH"/>
             </w:rPr>
           </w:pPr>
-          <w:hyperlink w:anchor="_Toc70949409" w:history="1">
+          <w:hyperlink w:anchor="_Toc71021509" w:history="1">
             <w:r>
               <w:rPr>
                 <w:rStyle w:val="Lienhypertexte"/>
@@ -8253,7 +8356,7 @@
               <w:rPr>
                 <w:webHidden/>
               </w:rPr>
-              <w:instrText xml:space="preserve"> PAGEREF _Toc70949409 \h </w:instrText>
+              <w:instrText xml:space="preserve"> PAGEREF _Toc71021509 \h </w:instrText>
             </w:r>
             <w:r>
               <w:rPr>
@@ -8295,7 +8398,7 @@
               <w:lang w:val="fr-CH" w:eastAsia="fr-CH"/>
             </w:rPr>
           </w:pPr>
-          <w:hyperlink w:anchor="_Toc70949410" w:history="1">
+          <w:hyperlink w:anchor="_Toc71021510" w:history="1">
             <w:r>
               <w:rPr>
                 <w:rStyle w:val="Lienhypertexte"/>
@@ -8339,7 +8442,7 @@
                 <w:noProof/>
                 <w:webHidden/>
               </w:rPr>
-              <w:instrText xml:space="preserve"> PAGEREF _Toc70949410 \h </w:instrText>
+              <w:instrText xml:space="preserve"> PAGEREF _Toc71021510 \h </w:instrText>
             </w:r>
             <w:r>
               <w:rPr>
@@ -8385,7 +8488,7 @@
               <w:lang w:val="fr-CH" w:eastAsia="fr-CH"/>
             </w:rPr>
           </w:pPr>
-          <w:hyperlink w:anchor="_Toc70949411" w:history="1">
+          <w:hyperlink w:anchor="_Toc71021511" w:history="1">
             <w:r>
               <w:rPr>
                 <w:rStyle w:val="Lienhypertexte"/>
@@ -8429,7 +8532,7 @@
                 <w:noProof/>
                 <w:webHidden/>
               </w:rPr>
-              <w:instrText xml:space="preserve"> PAGEREF _Toc70949411 \h </w:instrText>
+              <w:instrText xml:space="preserve"> PAGEREF _Toc71021511 \h </w:instrText>
             </w:r>
             <w:r>
               <w:rPr>
@@ -8475,7 +8578,7 @@
               <w:lang w:val="fr-CH" w:eastAsia="fr-CH"/>
             </w:rPr>
           </w:pPr>
-          <w:hyperlink w:anchor="_Toc70949412" w:history="1">
+          <w:hyperlink w:anchor="_Toc71021512" w:history="1">
             <w:r>
               <w:rPr>
                 <w:rStyle w:val="Lienhypertexte"/>
@@ -8519,7 +8622,7 @@
                 <w:noProof/>
                 <w:webHidden/>
               </w:rPr>
-              <w:instrText xml:space="preserve"> PAGEREF _Toc70949412 \h </w:instrText>
+              <w:instrText xml:space="preserve"> PAGEREF _Toc71021512 \h </w:instrText>
             </w:r>
             <w:r>
               <w:rPr>
@@ -8565,7 +8668,7 @@
               <w:lang w:val="fr-CH" w:eastAsia="fr-CH"/>
             </w:rPr>
           </w:pPr>
-          <w:hyperlink w:anchor="_Toc70949413" w:history="1">
+          <w:hyperlink w:anchor="_Toc71021513" w:history="1">
             <w:r>
               <w:rPr>
                 <w:rStyle w:val="Lienhypertexte"/>
@@ -8609,7 +8712,7 @@
                 <w:noProof/>
                 <w:webHidden/>
               </w:rPr>
-              <w:instrText xml:space="preserve"> PAGEREF _Toc70949413 \h </w:instrText>
+              <w:instrText xml:space="preserve"> PAGEREF _Toc71021513 \h </w:instrText>
             </w:r>
             <w:r>
               <w:rPr>
@@ -8655,7 +8758,7 @@
               <w:lang w:val="fr-CH" w:eastAsia="fr-CH"/>
             </w:rPr>
           </w:pPr>
-          <w:hyperlink w:anchor="_Toc70949414" w:history="1">
+          <w:hyperlink w:anchor="_Toc71021514" w:history="1">
             <w:r>
               <w:rPr>
                 <w:rStyle w:val="Lienhypertexte"/>
@@ -8699,7 +8802,7 @@
                 <w:noProof/>
                 <w:webHidden/>
               </w:rPr>
-              <w:instrText xml:space="preserve"> PAGEREF _Toc70949414 \h </w:instrText>
+              <w:instrText xml:space="preserve"> PAGEREF _Toc71021514 \h </w:instrText>
             </w:r>
             <w:r>
               <w:rPr>
@@ -8745,7 +8848,7 @@
               <w:lang w:val="fr-CH" w:eastAsia="fr-CH"/>
             </w:rPr>
           </w:pPr>
-          <w:hyperlink w:anchor="_Toc70949415" w:history="1">
+          <w:hyperlink w:anchor="_Toc71021515" w:history="1">
             <w:r>
               <w:rPr>
                 <w:rStyle w:val="Lienhypertexte"/>
@@ -8789,7 +8892,7 @@
                 <w:noProof/>
                 <w:webHidden/>
               </w:rPr>
-              <w:instrText xml:space="preserve"> PAGEREF _Toc70949415 \h </w:instrText>
+              <w:instrText xml:space="preserve"> PAGEREF _Toc71021515 \h </w:instrText>
             </w:r>
             <w:r>
               <w:rPr>
@@ -8835,7 +8938,7 @@
               <w:lang w:val="fr-CH" w:eastAsia="fr-CH"/>
             </w:rPr>
           </w:pPr>
-          <w:hyperlink w:anchor="_Toc70949416" w:history="1">
+          <w:hyperlink w:anchor="_Toc71021516" w:history="1">
             <w:r>
               <w:rPr>
                 <w:rStyle w:val="Lienhypertexte"/>
@@ -8879,7 +8982,7 @@
                 <w:noProof/>
                 <w:webHidden/>
               </w:rPr>
-              <w:instrText xml:space="preserve"> PAGEREF _Toc70949416 \h </w:instrText>
+              <w:instrText xml:space="preserve"> PAGEREF _Toc71021516 \h </w:instrText>
             </w:r>
             <w:r>
               <w:rPr>
@@ -8925,7 +9028,7 @@
               <w:lang w:val="fr-CH" w:eastAsia="fr-CH"/>
             </w:rPr>
           </w:pPr>
-          <w:hyperlink w:anchor="_Toc70949417" w:history="1">
+          <w:hyperlink w:anchor="_Toc71021517" w:history="1">
             <w:r>
               <w:rPr>
                 <w:rStyle w:val="Lienhypertexte"/>
@@ -8969,7 +9072,7 @@
                 <w:noProof/>
                 <w:webHidden/>
               </w:rPr>
-              <w:instrText xml:space="preserve"> PAGEREF _Toc70949417 \h </w:instrText>
+              <w:instrText xml:space="preserve"> PAGEREF _Toc71021517 \h </w:instrText>
             </w:r>
             <w:r>
               <w:rPr>
@@ -9015,7 +9118,7 @@
               <w:lang w:val="fr-CH" w:eastAsia="fr-CH"/>
             </w:rPr>
           </w:pPr>
-          <w:hyperlink w:anchor="_Toc70949418" w:history="1">
+          <w:hyperlink w:anchor="_Toc71021518" w:history="1">
             <w:r>
               <w:rPr>
                 <w:rStyle w:val="Lienhypertexte"/>
@@ -9059,7 +9162,7 @@
                 <w:noProof/>
                 <w:webHidden/>
               </w:rPr>
-              <w:instrText xml:space="preserve"> PAGEREF _Toc70949418 \h </w:instrText>
+              <w:instrText xml:space="preserve"> PAGEREF _Toc71021518 \h </w:instrText>
             </w:r>
             <w:r>
               <w:rPr>
@@ -9189,7 +9292,7 @@
         </w:rPr>
         <w:fldChar w:fldCharType="separate"/>
       </w:r>
-      <w:hyperlink r:id="rId16" w:anchor="_Toc70949419" w:history="1">
+      <w:hyperlink r:id="rId16" w:anchor="_Toc71021519" w:history="1">
         <w:r>
           <w:rPr>
             <w:rStyle w:val="Lienhypertexte"/>
@@ -9216,7 +9319,7 @@
             <w:noProof/>
             <w:webHidden/>
           </w:rPr>
-          <w:instrText xml:space="preserve"> PAGEREF _Toc70949419 \h </w:instrText>
+          <w:instrText xml:space="preserve"> PAGEREF _Toc71021519 \h </w:instrText>
         </w:r>
         <w:r>
           <w:rPr>
@@ -9261,7 +9364,7 @@
           <w:lang w:val="fr-CH" w:eastAsia="fr-CH"/>
         </w:rPr>
       </w:pPr>
-      <w:hyperlink r:id="rId17" w:anchor="_Toc70949420" w:history="1">
+      <w:hyperlink r:id="rId17" w:anchor="_Toc71021520" w:history="1">
         <w:r>
           <w:rPr>
             <w:rStyle w:val="Lienhypertexte"/>
@@ -9288,7 +9391,7 @@
             <w:noProof/>
             <w:webHidden/>
           </w:rPr>
-          <w:instrText xml:space="preserve"> PAGEREF _Toc70949420 \h </w:instrText>
+          <w:instrText xml:space="preserve"> PAGEREF _Toc71021520 \h </w:instrText>
         </w:r>
         <w:r>
           <w:rPr>
@@ -9333,7 +9436,7 @@
           <w:lang w:val="fr-CH" w:eastAsia="fr-CH"/>
         </w:rPr>
       </w:pPr>
-      <w:hyperlink r:id="rId18" w:anchor="_Toc70949421" w:history="1">
+      <w:hyperlink r:id="rId18" w:anchor="_Toc71021521" w:history="1">
         <w:r>
           <w:rPr>
             <w:rStyle w:val="Lienhypertexte"/>
@@ -9360,7 +9463,7 @@
             <w:noProof/>
             <w:webHidden/>
           </w:rPr>
-          <w:instrText xml:space="preserve"> PAGEREF _Toc70949421 \h </w:instrText>
+          <w:instrText xml:space="preserve"> PAGEREF _Toc71021521 \h </w:instrText>
         </w:r>
         <w:r>
           <w:rPr>
@@ -9400,15 +9503,13 @@
       <w:r>
         <w:br w:type="page"/>
       </w:r>
-      <w:bookmarkStart w:id="0" w:name="_GoBack"/>
-      <w:bookmarkEnd w:id="0"/>
     </w:p>
     <w:p>
       <w:pPr>
         <w:pStyle w:val="Titre1"/>
       </w:pPr>
-      <w:bookmarkStart w:id="1" w:name="_Toc63239433"/>
-      <w:bookmarkStart w:id="2" w:name="_Toc70949363"/>
+      <w:bookmarkStart w:id="0" w:name="_Toc63239433"/>
+      <w:bookmarkStart w:id="1" w:name="_Toc71021462"/>
       <w:r>
         <w:lastRenderedPageBreak/>
         <w:t>Analyse prél</w:t>
@@ -9419,20 +9520,20 @@
       <w:r>
         <w:t>minaire</w:t>
       </w:r>
+      <w:bookmarkEnd w:id="0"/>
       <w:bookmarkEnd w:id="1"/>
-      <w:bookmarkEnd w:id="2"/>
     </w:p>
     <w:p>
       <w:pPr>
         <w:pStyle w:val="Titre2"/>
       </w:pPr>
-      <w:bookmarkStart w:id="3" w:name="_Toc63239434"/>
-      <w:bookmarkStart w:id="4" w:name="_Toc70949364"/>
+      <w:bookmarkStart w:id="2" w:name="_Toc63239434"/>
+      <w:bookmarkStart w:id="3" w:name="_Toc71021463"/>
       <w:r>
         <w:t>Introduction</w:t>
       </w:r>
+      <w:bookmarkEnd w:id="2"/>
       <w:bookmarkEnd w:id="3"/>
-      <w:bookmarkEnd w:id="4"/>
     </w:p>
     <w:p>
       <w:pPr>
@@ -9508,15 +9609,15 @@
       <w:pPr>
         <w:pStyle w:val="Titre2"/>
       </w:pPr>
-      <w:bookmarkStart w:id="5" w:name="_Objectifs"/>
-      <w:bookmarkStart w:id="6" w:name="_Toc63239435"/>
-      <w:bookmarkStart w:id="7" w:name="_Toc70949365"/>
+      <w:bookmarkStart w:id="4" w:name="_Objectifs"/>
+      <w:bookmarkStart w:id="5" w:name="_Toc63239435"/>
+      <w:bookmarkStart w:id="6" w:name="_Toc71021464"/>
+      <w:bookmarkEnd w:id="4"/>
+      <w:r>
+        <w:t>Objectifs</w:t>
+      </w:r>
       <w:bookmarkEnd w:id="5"/>
-      <w:r>
-        <w:t>Objectifs</w:t>
-      </w:r>
       <w:bookmarkEnd w:id="6"/>
-      <w:bookmarkEnd w:id="7"/>
     </w:p>
     <w:p>
       <w:pPr>
@@ -9792,8 +9893,8 @@
       <w:pPr>
         <w:pStyle w:val="Titre2"/>
       </w:pPr>
-      <w:bookmarkStart w:id="8" w:name="_Toc63239436"/>
-      <w:bookmarkStart w:id="9" w:name="_Toc70949366"/>
+      <w:bookmarkStart w:id="7" w:name="_Toc63239436"/>
+      <w:bookmarkStart w:id="8" w:name="_Toc71021465"/>
       <w:r>
         <w:lastRenderedPageBreak/>
         <w:t>Planification</w:t>
@@ -9801,8 +9902,8 @@
       <w:r>
         <w:t xml:space="preserve"> initiale</w:t>
       </w:r>
+      <w:bookmarkEnd w:id="7"/>
       <w:bookmarkEnd w:id="8"/>
-      <w:bookmarkEnd w:id="9"/>
     </w:p>
     <w:p>
       <w:pPr>
@@ -9815,7 +9916,15 @@
         <w:t xml:space="preserve"> La répartition des tâches est effectuée dès le début. </w:t>
       </w:r>
       <w:r>
-        <w:t>Comme discuté avec monsieur C.Egger, les différentes planifications seront réalisées sur Excel. Un onglet « avancées » permet de suivre l’état des différentes tâches, afin de savoir en permanence où en est la réalisation du projet.</w:t>
+        <w:t xml:space="preserve">Comme discuté avec monsieur </w:t>
+      </w:r>
+      <w:proofErr w:type="gramStart"/>
+      <w:r>
+        <w:t>C.Egger</w:t>
+      </w:r>
+      <w:proofErr w:type="gramEnd"/>
+      <w:r>
+        <w:t>, les différentes planifications seront réalisées sur Excel. Un onglet « avancées » permet de suivre l’état des différentes tâches, afin de savoir en permanence où en est la réalisation du projet.</w:t>
       </w:r>
       <w:r>
         <w:t xml:space="preserve"> </w:t>
@@ -9918,7 +10027,7 @@
                                   <w:szCs w:val="20"/>
                                 </w:rPr>
                               </w:pPr>
-                              <w:bookmarkStart w:id="10" w:name="_Toc70949419"/>
+                              <w:bookmarkStart w:id="9" w:name="_Toc71021519"/>
                               <w:r>
                                 <w:t xml:space="preserve">Figure </w:t>
                               </w:r>
@@ -9943,7 +10052,7 @@
                               <w:r>
                                 <w:t>: planification initiale partie 1</w:t>
                               </w:r>
-                              <w:bookmarkEnd w:id="10"/>
+                              <w:bookmarkEnd w:id="9"/>
                             </w:p>
                           </w:txbxContent>
                         </wps:txbx>
@@ -9999,7 +10108,7 @@
                             <w:szCs w:val="20"/>
                           </w:rPr>
                         </w:pPr>
-                        <w:bookmarkStart w:id="11" w:name="_Toc70949419"/>
+                        <w:bookmarkStart w:id="10" w:name="_Toc71021519"/>
                         <w:r>
                           <w:t xml:space="preserve">Figure </w:t>
                         </w:r>
@@ -10024,7 +10133,7 @@
                         <w:r>
                           <w:t>: planification initiale partie 1</w:t>
                         </w:r>
-                        <w:bookmarkEnd w:id="11"/>
+                        <w:bookmarkEnd w:id="10"/>
                       </w:p>
                     </w:txbxContent>
                   </v:textbox>
@@ -10048,7 +10157,15 @@
         <w:t>. L’intégralité de c</w:t>
       </w:r>
       <w:r>
-        <w:t xml:space="preserve">es tâches mènent jusqu’à la planification définitive, qui sera envoyée, comme convenu avec monsieur G.Gruaz, au plus tard </w:t>
+        <w:t xml:space="preserve">es tâches mènent jusqu’à la planification définitive, qui sera envoyée, comme convenu avec monsieur </w:t>
+      </w:r>
+      <w:proofErr w:type="gramStart"/>
+      <w:r>
+        <w:t>G.Gruaz</w:t>
+      </w:r>
+      <w:proofErr w:type="gramEnd"/>
+      <w:r>
+        <w:t xml:space="preserve">, au plus tard </w:t>
       </w:r>
       <w:r>
         <w:rPr>
@@ -10165,7 +10282,7 @@
                                   <w:szCs w:val="20"/>
                                 </w:rPr>
                               </w:pPr>
-                              <w:bookmarkStart w:id="11" w:name="_Toc70949420"/>
+                              <w:bookmarkStart w:id="11" w:name="_Toc71021520"/>
                               <w:r>
                                 <w:t xml:space="preserve">Figure </w:t>
                               </w:r>
@@ -10226,7 +10343,7 @@
                             <w:szCs w:val="20"/>
                           </w:rPr>
                         </w:pPr>
-                        <w:bookmarkStart w:id="13" w:name="_Toc70949420"/>
+                        <w:bookmarkStart w:id="12" w:name="_Toc71021520"/>
                         <w:r>
                           <w:t xml:space="preserve">Figure </w:t>
                         </w:r>
@@ -10251,7 +10368,7 @@
                         <w:r>
                           <w:t xml:space="preserve"> : planification initiale partie 2</w:t>
                         </w:r>
-                        <w:bookmarkEnd w:id="13"/>
+                        <w:bookmarkEnd w:id="12"/>
                       </w:p>
                     </w:txbxContent>
                   </v:textbox>
@@ -10342,7 +10459,15 @@
         <w:t xml:space="preserve">De plus, </w:t>
       </w:r>
       <w:r>
-        <w:t>les lignes concernant les réunions avec le CdP et les experts ne sont pas remplies, car les créneaux associés ne sont pas définis.</w:t>
+        <w:t xml:space="preserve">les lignes concernant les réunions avec le </w:t>
+      </w:r>
+      <w:proofErr w:type="spellStart"/>
+      <w:r>
+        <w:t>CdP</w:t>
+      </w:r>
+      <w:proofErr w:type="spellEnd"/>
+      <w:r>
+        <w:t xml:space="preserve"> et les experts ne sont pas remplies, car les créneaux associés ne sont pas définis.</w:t>
       </w:r>
       <w:r>
         <w:t xml:space="preserve"> Il s’agit donc de temps utilisé qui ne peut pas être prévu lors de la planification initiale.</w:t>
@@ -10474,7 +10599,7 @@
                                   <w:szCs w:val="20"/>
                                 </w:rPr>
                               </w:pPr>
-                              <w:bookmarkStart w:id="12" w:name="_Toc70949421"/>
+                              <w:bookmarkStart w:id="13" w:name="_Toc71021521"/>
                               <w:r>
                                 <w:t xml:space="preserve">Figure </w:t>
                               </w:r>
@@ -10499,7 +10624,7 @@
                               <w:r>
                                 <w:t xml:space="preserve"> : planification initiale partie 3</w:t>
                               </w:r>
-                              <w:bookmarkEnd w:id="12"/>
+                              <w:bookmarkEnd w:id="13"/>
                             </w:p>
                           </w:txbxContent>
                         </wps:txbx>
@@ -10536,7 +10661,7 @@
                             <w:szCs w:val="20"/>
                           </w:rPr>
                         </w:pPr>
-                        <w:bookmarkStart w:id="15" w:name="_Toc70949421"/>
+                        <w:bookmarkStart w:id="14" w:name="_Toc71021521"/>
                         <w:r>
                           <w:t xml:space="preserve">Figure </w:t>
                         </w:r>
@@ -10561,7 +10686,7 @@
                         <w:r>
                           <w:t xml:space="preserve"> : planification initiale partie 3</w:t>
                         </w:r>
-                        <w:bookmarkEnd w:id="15"/>
+                        <w:bookmarkEnd w:id="14"/>
                       </w:p>
                     </w:txbxContent>
                   </v:textbox>
@@ -10572,49 +10697,384 @@
           </mc:Fallback>
         </mc:AlternateContent>
       </w:r>
-      <w:bookmarkStart w:id="13" w:name="_Toc63239437"/>
+      <w:bookmarkStart w:id="15" w:name="_Toc63239437"/>
     </w:p>
     <w:p>
       <w:pPr>
         <w:pStyle w:val="Titre1"/>
       </w:pPr>
-      <w:bookmarkStart w:id="14" w:name="_Toc70949367"/>
+      <w:bookmarkStart w:id="16" w:name="_Toc71021466"/>
       <w:r>
         <w:lastRenderedPageBreak/>
         <w:t>Analyse</w:t>
       </w:r>
       <w:r>
         <w:t xml:space="preserve"> / Conception</w:t>
-      </w:r>
-      <w:bookmarkEnd w:id="13"/>
-      <w:bookmarkEnd w:id="14"/>
-    </w:p>
-    <w:p>
-      <w:pPr>
-        <w:pStyle w:val="Titre2"/>
-      </w:pPr>
-      <w:bookmarkStart w:id="15" w:name="_Toc63239438"/>
-      <w:bookmarkStart w:id="16" w:name="_Toc70949368"/>
-      <w:r>
-        <w:t>Concept</w:t>
       </w:r>
       <w:bookmarkEnd w:id="15"/>
       <w:bookmarkEnd w:id="16"/>
     </w:p>
     <w:p>
       <w:pPr>
-        <w:pStyle w:val="Titre3"/>
-      </w:pPr>
-      <w:bookmarkStart w:id="17" w:name="_Fonctionnalités"/>
-      <w:bookmarkStart w:id="18" w:name="_Toc70949369"/>
-      <w:bookmarkEnd w:id="17"/>
-      <w:r>
-        <w:t>Fonctionnalités</w:t>
+        <w:pStyle w:val="Titre2"/>
+      </w:pPr>
+      <w:bookmarkStart w:id="17" w:name="_Toc63239438"/>
+      <w:bookmarkStart w:id="18" w:name="_Toc71021467"/>
+      <w:r>
+        <w:t>Cadre du projet</w:t>
       </w:r>
       <w:bookmarkEnd w:id="18"/>
     </w:p>
     <w:p>
       <w:pPr>
+        <w:ind w:firstLine="576"/>
+      </w:pPr>
+      <w:r>
+        <w:t xml:space="preserve">Comme cela a été mentionné précédemment, le temps à disposition pour réaliser le projet est fixe. 90 heures sont allouées pour le faire. Ces 90 heures commencent le lundi 03 mai 2021 à 8h50 et se terminent le mercredi 02 juin 2021 à 10h35. Aucun délai supplémentaire ne sera accordé. </w:t>
+      </w:r>
+    </w:p>
+    <w:p>
+      <w:pPr>
+        <w:ind w:firstLine="576"/>
+      </w:pPr>
+      <w:r>
+        <w:t>E</w:t>
+      </w:r>
+      <w:r>
+        <w:t xml:space="preserve">nsuite, seules les fonctionnalités mentionnées ci-après vont être implémentées. Les éléments d’amélioration ou d’évolution du projet, imaginés pendant la réalisation, seront mentionnées dans la conclusion, au point </w:t>
+      </w:r>
+      <w:hyperlink w:anchor="_Évolutions_et_améliorations" w:history="1">
+        <w:r>
+          <w:rPr>
+            <w:rStyle w:val="Lienhypertexte"/>
+          </w:rPr>
+          <w:t>Évolutions et améliorations</w:t>
+        </w:r>
+      </w:hyperlink>
+      <w:r>
+        <w:t>. Aucun élément complémentaire ne sera développé.</w:t>
+      </w:r>
+    </w:p>
+    <w:p>
+      <w:pPr>
+        <w:ind w:firstLine="576"/>
+      </w:pPr>
+      <w:r>
+        <w:t>Enfin, toutes les technologies utilisées lors de ce projet ont été vues en cours. Même si certaines spécificités techniques ne sont pas connues, le langage en lui-même est un sujet étudié et maîtrisé.</w:t>
+      </w:r>
+    </w:p>
+    <w:p>
+      <w:pPr>
+        <w:pStyle w:val="Titre2"/>
+      </w:pPr>
+      <w:bookmarkStart w:id="19" w:name="_Toc71021468"/>
+      <w:r>
+        <w:t>Concept</w:t>
+      </w:r>
+      <w:bookmarkEnd w:id="17"/>
+      <w:bookmarkEnd w:id="19"/>
+    </w:p>
+    <w:p>
+      <w:pPr>
+        <w:pStyle w:val="Titre3"/>
+      </w:pPr>
+      <w:bookmarkStart w:id="20" w:name="_Fonctionnalités"/>
+      <w:bookmarkStart w:id="21" w:name="_Toc71021469"/>
+      <w:bookmarkEnd w:id="20"/>
+      <w:r>
+        <w:t>Fonctionnalités</w:t>
+      </w:r>
+      <w:bookmarkEnd w:id="21"/>
+    </w:p>
+    <w:p>
+      <w:pPr>
+        <w:ind w:firstLine="576"/>
+      </w:pPr>
+      <w:r>
+        <w:t xml:space="preserve">En plus des différents éléments abordés dans le point </w:t>
+      </w:r>
+      <w:hyperlink w:anchor="_Objectifs" w:history="1">
+        <w:r>
+          <w:rPr>
+            <w:rStyle w:val="Lienhypertexte"/>
+          </w:rPr>
+          <w:t>Objectifs</w:t>
+        </w:r>
+      </w:hyperlink>
+      <w:r>
+        <w:t xml:space="preserve"> de l’analyse préliminaire, plusieurs points techniques spécifiques doivent être respectés lors de la réalisation de ce projet. Ils sont explicités ci-dessous :</w:t>
+      </w:r>
+    </w:p>
+    <w:p>
+      <w:pPr>
+        <w:pStyle w:val="Paragraphedeliste"/>
+        <w:numPr>
+          <w:ilvl w:val="0"/>
+          <w:numId w:val="45"/>
+        </w:numPr>
+      </w:pPr>
+      <w:r>
+        <w:t>Les données internes à l’application sont st</w:t>
+      </w:r>
+      <w:r>
+        <w:t>ockées dans une base de données MySQL.</w:t>
+      </w:r>
+    </w:p>
+    <w:p>
+      <w:pPr>
+        <w:pStyle w:val="Paragraphedeliste"/>
+        <w:numPr>
+          <w:ilvl w:val="0"/>
+          <w:numId w:val="45"/>
+        </w:numPr>
+      </w:pPr>
+      <w:r>
+        <w:t xml:space="preserve">Au lancement de l’application, une connexion à </w:t>
+      </w:r>
+      <w:r>
+        <w:t xml:space="preserve">la </w:t>
+      </w:r>
+      <w:r>
+        <w:t>base de données est établie.</w:t>
+      </w:r>
+      <w:r>
+        <w:t xml:space="preserve"> Cette connexion est fermée lorsque l’application est quittée.</w:t>
+      </w:r>
+    </w:p>
+    <w:p>
+      <w:pPr>
+        <w:pStyle w:val="Paragraphedeliste"/>
+        <w:numPr>
+          <w:ilvl w:val="0"/>
+          <w:numId w:val="45"/>
+        </w:numPr>
+      </w:pPr>
+      <w:r>
+        <w:t>Il est possible de gérer l’agencement de la cave en casiers à bouteille, dans lesquels les bouteilles sont placés</w:t>
+      </w:r>
+      <w:r>
+        <w:t>.</w:t>
+      </w:r>
+    </w:p>
+    <w:p>
+      <w:pPr>
+        <w:pStyle w:val="Paragraphedeliste"/>
+        <w:numPr>
+          <w:ilvl w:val="0"/>
+          <w:numId w:val="45"/>
+        </w:numPr>
+      </w:pPr>
+      <w:r>
+        <w:t>Il est possible d’ajouter des casiers à bouteilles supplémentaires</w:t>
+      </w:r>
+      <w:r>
+        <w:t>.</w:t>
+      </w:r>
+    </w:p>
+    <w:p>
+      <w:pPr>
+        <w:pStyle w:val="Paragraphedeliste"/>
+        <w:numPr>
+          <w:ilvl w:val="0"/>
+          <w:numId w:val="45"/>
+        </w:numPr>
+      </w:pPr>
+      <w:r>
+        <w:t>Il est possible de retirer des casiers à bouteilles</w:t>
+      </w:r>
+      <w:r>
+        <w:t>.</w:t>
+      </w:r>
+    </w:p>
+    <w:p>
+      <w:pPr>
+        <w:pStyle w:val="Paragraphedeliste"/>
+        <w:numPr>
+          <w:ilvl w:val="0"/>
+          <w:numId w:val="45"/>
+        </w:numPr>
+      </w:pPr>
+      <w:r>
+        <w:t>Il est possible d’ajouter des bouteilles.</w:t>
+      </w:r>
+    </w:p>
+    <w:p>
+      <w:pPr>
+        <w:pStyle w:val="Paragraphedeliste"/>
+        <w:numPr>
+          <w:ilvl w:val="0"/>
+          <w:numId w:val="45"/>
+        </w:numPr>
+      </w:pPr>
+      <w:r>
+        <w:t>Il est possible de sortir (supprimer)</w:t>
+      </w:r>
+      <w:r>
+        <w:t xml:space="preserve"> des bouteilles.</w:t>
+      </w:r>
+    </w:p>
+    <w:p>
+      <w:pPr>
+        <w:pStyle w:val="Paragraphedeliste"/>
+        <w:numPr>
+          <w:ilvl w:val="0"/>
+          <w:numId w:val="45"/>
+        </w:numPr>
+      </w:pPr>
+      <w:r>
+        <w:t>Il est possible d’ajouter une alerte</w:t>
+      </w:r>
+      <w:r>
+        <w:t>,</w:t>
+      </w:r>
+      <w:r>
+        <w:t xml:space="preserve"> liée à certaines bouteilles spécifiques. Accompagnée d’un commentaire, cette alerte permet de « réserver » une bouteille pour une occasion spéciale.</w:t>
+      </w:r>
+    </w:p>
+    <w:p>
+      <w:pPr>
+        <w:pStyle w:val="Paragraphedeliste"/>
+        <w:numPr>
+          <w:ilvl w:val="0"/>
+          <w:numId w:val="45"/>
+        </w:numPr>
+      </w:pPr>
+      <w:r>
+        <w:t>Il est possible d’effectuer une recherche par mot-clé sur l’application</w:t>
+      </w:r>
+      <w:r>
+        <w:t xml:space="preserve">. </w:t>
+      </w:r>
+    </w:p>
+    <w:p>
+      <w:pPr>
+        <w:pStyle w:val="Paragraphedeliste"/>
+        <w:numPr>
+          <w:ilvl w:val="0"/>
+          <w:numId w:val="45"/>
+        </w:numPr>
+      </w:pPr>
+      <w:r>
+        <w:t>Il est possible de trier les bouteilles présentes selon plusieurs critères spécifiques. Ces critères sont les suivants : l</w:t>
+      </w:r>
+      <w:r>
+        <w:t>e cépage, le vigneron, le pays ou la robe</w:t>
+      </w:r>
+      <w:r>
+        <w:t xml:space="preserve"> du vin</w:t>
+      </w:r>
+      <w:r>
+        <w:t>.</w:t>
+      </w:r>
+    </w:p>
+    <w:p>
+      <w:pPr>
+        <w:pStyle w:val="Paragraphedeliste"/>
+        <w:numPr>
+          <w:ilvl w:val="0"/>
+          <w:numId w:val="45"/>
+        </w:numPr>
+      </w:pPr>
+      <w:r>
+        <w:t>Il est possible d’exporter, au format PDF, une liste des bouteilles respectant un critère particulier.</w:t>
+      </w:r>
+    </w:p>
+    <w:p>
+      <w:pPr>
+        <w:pStyle w:val="Paragraphedeliste"/>
+        <w:numPr>
+          <w:ilvl w:val="0"/>
+          <w:numId w:val="45"/>
+        </w:numPr>
+      </w:pPr>
+      <w:r>
+        <w:t>Une historisation des actions effectuées sur l’application est disponible.</w:t>
+      </w:r>
+    </w:p>
+    <w:p>
+      <w:pPr>
+        <w:ind w:firstLine="360"/>
+      </w:pPr>
+      <w:r>
+        <w:t xml:space="preserve">Des détails supplémentaires concernant ces fonctionnalités peuvent être trouvés dans le sous-chapitre </w:t>
+      </w:r>
+      <w:hyperlink w:anchor="_Use_Cases_&amp;" w:history="1">
+        <w:r>
+          <w:rPr>
+            <w:rStyle w:val="Lienhypertexte"/>
+          </w:rPr>
+          <w:t>Use Cases &amp; Scénarios</w:t>
+        </w:r>
+      </w:hyperlink>
+      <w:r>
+        <w:t>. Le fonctionnement exact de chaque point abordé ci-dessus y est développé.</w:t>
+      </w:r>
+    </w:p>
+    <w:p>
+      <w:pPr>
+        <w:jc w:val="left"/>
+      </w:pPr>
+      <w:r>
+        <w:br w:type="page"/>
+      </w:r>
+    </w:p>
+    <w:p>
+      <w:pPr>
+        <w:ind w:firstLine="360"/>
+      </w:pPr>
+    </w:p>
+    <w:p>
+      <w:pPr>
+        <w:pStyle w:val="Titre3"/>
+      </w:pPr>
+      <w:bookmarkStart w:id="22" w:name="_Toc71021470"/>
+      <w:r>
+        <w:t>Modèles de données</w:t>
+      </w:r>
+      <w:bookmarkEnd w:id="22"/>
+    </w:p>
+    <w:p>
+      <w:pPr>
+        <w:pStyle w:val="Titre4"/>
+      </w:pPr>
+      <w:bookmarkStart w:id="23" w:name="_Toc71021471"/>
+      <w:r>
+        <w:t>Modèle de données conceptuel</w:t>
+      </w:r>
+      <w:bookmarkEnd w:id="23"/>
+    </w:p>
+    <w:p/>
+    <w:p>
+      <w:pPr>
+        <w:pStyle w:val="Titre4"/>
+      </w:pPr>
+      <w:bookmarkStart w:id="24" w:name="_Toc71021472"/>
+      <w:r>
+        <w:t>Modèle de données logique</w:t>
+      </w:r>
+      <w:bookmarkEnd w:id="24"/>
+    </w:p>
+    <w:p>
+      <w:pPr>
+        <w:pStyle w:val="Titre4"/>
+      </w:pPr>
+      <w:r>
+        <w:br w:type="page"/>
+      </w:r>
+    </w:p>
+    <w:p>
+      <w:pPr>
+        <w:pStyle w:val="Titre2"/>
+      </w:pPr>
+      <w:bookmarkStart w:id="25" w:name="_Toc71021473"/>
+      <w:r>
+        <w:lastRenderedPageBreak/>
+        <w:t>Maquettes</w:t>
+      </w:r>
+      <w:bookmarkEnd w:id="25"/>
+    </w:p>
+    <w:p>
+      <w:pPr>
         <w:rPr>
           <w:color w:val="FF0000"/>
         </w:rPr>
@@ -10623,117 +11083,44 @@
         <w:rPr>
           <w:color w:val="FF0000"/>
         </w:rPr>
-        <w:t xml:space="preserve">Précision par rapport aux objectifs, quant au </w:t>
-      </w:r>
+        <w:t xml:space="preserve">Pas besoin de toutes les faire, uniquement celles qui font du sens – ne pas passer trop de temps dessus, peut-être même se limiter à des </w:t>
+      </w:r>
+      <w:proofErr w:type="spellStart"/>
       <w:r>
         <w:rPr>
           <w:color w:val="FF0000"/>
         </w:rPr>
-        <w:t>fonctionnalités</w:t>
-      </w:r>
+        <w:t>wireframes</w:t>
+      </w:r>
+      <w:proofErr w:type="spellEnd"/>
       <w:r>
         <w:rPr>
           <w:color w:val="FF0000"/>
         </w:rPr>
-        <w:t xml:space="preserve"> du programme</w:t>
-      </w:r>
-    </w:p>
-    <w:p/>
-    <w:p>
-      <w:pPr>
-        <w:pStyle w:val="Titre3"/>
-      </w:pPr>
-      <w:bookmarkStart w:id="19" w:name="_Toc70949370"/>
-      <w:r>
-        <w:t>Modèles de données</w:t>
-      </w:r>
-      <w:bookmarkEnd w:id="19"/>
+        <w:t xml:space="preserve"> – avec explications</w:t>
+      </w:r>
     </w:p>
     <w:p>
       <w:pPr>
-        <w:pStyle w:val="Titre4"/>
-      </w:pPr>
-      <w:bookmarkStart w:id="20" w:name="_Toc70949371"/>
-      <w:r>
-        <w:t>Modèle de données conceptuel</w:t>
-      </w:r>
-      <w:bookmarkEnd w:id="20"/>
+        <w:pStyle w:val="Titre2"/>
+      </w:pPr>
+      <w:bookmarkStart w:id="26" w:name="_Use_Cases_&amp;"/>
+      <w:bookmarkStart w:id="27" w:name="_Toc71021474"/>
+      <w:bookmarkEnd w:id="26"/>
+      <w:r>
+        <w:t>Use Cases &amp; Scénarii</w:t>
+      </w:r>
+      <w:bookmarkEnd w:id="27"/>
     </w:p>
     <w:p>
       <w:pPr>
-        <w:pStyle w:val="Titre4"/>
-        <w:numPr>
-          <w:ilvl w:val="0"/>
-          <w:numId w:val="0"/>
-        </w:numPr>
-        <w:ind w:left="864"/>
-      </w:pPr>
-      <w:r>
-        <w:br w:type="page"/>
-      </w:r>
-    </w:p>
-    <w:p>
-      <w:pPr>
-        <w:pStyle w:val="Titre4"/>
-      </w:pPr>
-      <w:bookmarkStart w:id="21" w:name="_Toc70949372"/>
-      <w:r>
-        <w:lastRenderedPageBreak/>
-        <w:t>Modèle de données logique</w:t>
-      </w:r>
-      <w:bookmarkEnd w:id="21"/>
-    </w:p>
-    <w:p>
-      <w:pPr>
-        <w:pStyle w:val="Titre4"/>
-      </w:pPr>
-      <w:r>
-        <w:br w:type="page"/>
-      </w:r>
-    </w:p>
-    <w:p>
-      <w:pPr>
-        <w:pStyle w:val="Titre2"/>
-      </w:pPr>
-      <w:bookmarkStart w:id="22" w:name="_Toc70949373"/>
-      <w:r>
-        <w:lastRenderedPageBreak/>
-        <w:t>Maquettes</w:t>
-      </w:r>
-      <w:bookmarkEnd w:id="22"/>
-    </w:p>
-    <w:p>
-      <w:pPr>
-        <w:rPr>
-          <w:color w:val="FF0000"/>
-        </w:rPr>
-      </w:pPr>
-      <w:r>
-        <w:rPr>
-          <w:color w:val="FF0000"/>
-        </w:rPr>
-        <w:t>Pas besoin de toutes les faire, uniquement celles qui font du sens – ne pas passer trop de temps dessus, peut-être même se limiter à des wireframes – avec explications</w:t>
-      </w:r>
-    </w:p>
-    <w:p>
-      <w:pPr>
-        <w:pStyle w:val="Titre2"/>
-      </w:pPr>
-      <w:bookmarkStart w:id="23" w:name="_Toc70949374"/>
-      <w:r>
-        <w:t>Use Cases &amp; Scénarii</w:t>
-      </w:r>
-      <w:bookmarkEnd w:id="23"/>
-    </w:p>
-    <w:p>
-      <w:pPr>
         <w:pStyle w:val="Titre3"/>
       </w:pPr>
-      <w:bookmarkStart w:id="24" w:name="_Toc70949375"/>
+      <w:bookmarkStart w:id="28" w:name="_Toc71021475"/>
       <w:r>
         <w:t>Use Cases</w:t>
       </w:r>
-      <w:bookmarkEnd w:id="24"/>
+      <w:bookmarkEnd w:id="28"/>
     </w:p>
     <w:p>
       <w:pPr>
@@ -10772,12 +11159,12 @@
       <w:pPr>
         <w:pStyle w:val="Titre3"/>
       </w:pPr>
-      <w:bookmarkStart w:id="25" w:name="_Toc70949376"/>
+      <w:bookmarkStart w:id="29" w:name="_Toc71021476"/>
       <w:r>
         <w:lastRenderedPageBreak/>
         <w:t>Scénarii</w:t>
       </w:r>
-      <w:bookmarkEnd w:id="25"/>
+      <w:bookmarkEnd w:id="29"/>
     </w:p>
     <w:p>
       <w:pPr>
@@ -10837,21 +11224,21 @@
         <w:lastRenderedPageBreak/>
         <w:t xml:space="preserve"> </w:t>
       </w:r>
-      <w:bookmarkStart w:id="26" w:name="_Toc70949377"/>
+      <w:bookmarkStart w:id="30" w:name="_Toc71021477"/>
       <w:r>
         <w:t>Diagrammes</w:t>
       </w:r>
-      <w:bookmarkEnd w:id="26"/>
+      <w:bookmarkEnd w:id="30"/>
     </w:p>
     <w:p>
       <w:pPr>
         <w:pStyle w:val="Titre3"/>
       </w:pPr>
-      <w:bookmarkStart w:id="27" w:name="_Toc70949378"/>
+      <w:bookmarkStart w:id="31" w:name="_Toc71021478"/>
       <w:r>
         <w:t>Diagramme de classe</w:t>
       </w:r>
-      <w:bookmarkEnd w:id="27"/>
+      <w:bookmarkEnd w:id="31"/>
     </w:p>
     <w:p>
       <w:pPr>
@@ -10882,23 +11269,45 @@
       <w:pPr>
         <w:pStyle w:val="Titre3"/>
       </w:pPr>
-      <w:bookmarkStart w:id="28" w:name="_Toc70949379"/>
+      <w:bookmarkStart w:id="32" w:name="_Toc71021479"/>
       <w:r>
         <w:t>Diagramme de flux</w:t>
       </w:r>
-      <w:bookmarkEnd w:id="28"/>
+      <w:bookmarkEnd w:id="32"/>
     </w:p>
     <w:p>
+      <w:proofErr w:type="gramStart"/>
       <w:r>
         <w:rPr>
           <w:color w:val="FF0000"/>
         </w:rPr>
-        <w:t>ne pas tous les faire, si logique (reprend les scénariis dans tous les cas) – uniquement pertinents – expliquer le diagramme si nécessaire</w:t>
+        <w:t>ne</w:t>
+      </w:r>
+      <w:proofErr w:type="gramEnd"/>
+      <w:r>
+        <w:rPr>
+          <w:color w:val="FF0000"/>
+        </w:rPr>
+        <w:t xml:space="preserve"> pas tous les faire, si logique (reprend les </w:t>
+      </w:r>
+      <w:proofErr w:type="spellStart"/>
+      <w:r>
+        <w:rPr>
+          <w:color w:val="FF0000"/>
+        </w:rPr>
+        <w:t>scénariis</w:t>
+      </w:r>
+      <w:proofErr w:type="spellEnd"/>
+      <w:r>
+        <w:rPr>
+          <w:color w:val="FF0000"/>
+        </w:rPr>
+        <w:t xml:space="preserve"> dans tous les cas) – uniquement pertinents – expliquer le diagramme si nécessaire</w:t>
       </w:r>
     </w:p>
     <w:p>
-      <w:bookmarkStart w:id="29" w:name="_Toc71691012"/>
-      <w:bookmarkStart w:id="30" w:name="_Toc63239439"/>
+      <w:bookmarkStart w:id="33" w:name="_Toc71691012"/>
+      <w:bookmarkStart w:id="34" w:name="_Toc63239439"/>
       <w:r>
         <w:br w:type="page"/>
       </w:r>
@@ -10907,7 +11316,7 @@
       <w:pPr>
         <w:pStyle w:val="Titre2"/>
       </w:pPr>
-      <w:bookmarkStart w:id="31" w:name="_Toc70949380"/>
+      <w:bookmarkStart w:id="35" w:name="_Toc71021480"/>
       <w:r>
         <w:lastRenderedPageBreak/>
         <w:t>Stratégie</w:t>
@@ -10915,9 +11324,9 @@
       <w:r>
         <w:t xml:space="preserve"> de test</w:t>
       </w:r>
-      <w:bookmarkEnd w:id="29"/>
-      <w:bookmarkEnd w:id="30"/>
-      <w:bookmarkEnd w:id="31"/>
+      <w:bookmarkEnd w:id="33"/>
+      <w:bookmarkEnd w:id="34"/>
+      <w:bookmarkEnd w:id="35"/>
     </w:p>
     <w:p>
       <w:pPr>
@@ -10943,20 +11352,20 @@
       <w:pPr>
         <w:pStyle w:val="Titre2"/>
       </w:pPr>
-      <w:bookmarkStart w:id="32" w:name="_Toc25553310"/>
-      <w:bookmarkStart w:id="33" w:name="_Toc71691015"/>
-      <w:bookmarkStart w:id="34" w:name="_Toc63239440"/>
-      <w:bookmarkStart w:id="35" w:name="_Toc70949381"/>
+      <w:bookmarkStart w:id="36" w:name="_Toc25553310"/>
+      <w:bookmarkStart w:id="37" w:name="_Toc71691015"/>
+      <w:bookmarkStart w:id="38" w:name="_Toc63239440"/>
+      <w:bookmarkStart w:id="39" w:name="_Toc71021481"/>
       <w:r>
         <w:t>R</w:t>
       </w:r>
       <w:r>
         <w:t>isques techniques</w:t>
       </w:r>
-      <w:bookmarkEnd w:id="32"/>
-      <w:bookmarkEnd w:id="33"/>
-      <w:bookmarkEnd w:id="34"/>
-      <w:bookmarkEnd w:id="35"/>
+      <w:bookmarkEnd w:id="36"/>
+      <w:bookmarkEnd w:id="37"/>
+      <w:bookmarkEnd w:id="38"/>
+      <w:bookmarkEnd w:id="39"/>
     </w:p>
     <w:p>
       <w:pPr>
@@ -10984,7 +11393,7 @@
           <w:docGrid w:linePitch="326"/>
         </w:sectPr>
       </w:pPr>
-      <w:bookmarkStart w:id="36" w:name="_Toc63239441"/>
+      <w:bookmarkStart w:id="40" w:name="_Toc63239441"/>
     </w:p>
     <w:p>
       <w:pPr>
@@ -10993,19 +11402,19 @@
           <w:i/>
         </w:rPr>
       </w:pPr>
-      <w:bookmarkStart w:id="37" w:name="_Toc70949382"/>
+      <w:bookmarkStart w:id="41" w:name="_Toc71021482"/>
       <w:r>
         <w:lastRenderedPageBreak/>
         <w:t>Planification</w:t>
       </w:r>
-      <w:bookmarkEnd w:id="36"/>
+      <w:bookmarkEnd w:id="40"/>
       <w:r>
         <w:t xml:space="preserve"> </w:t>
       </w:r>
       <w:r>
         <w:t>définitive</w:t>
       </w:r>
-      <w:bookmarkEnd w:id="37"/>
+      <w:bookmarkEnd w:id="41"/>
     </w:p>
     <w:p/>
     <w:p>
@@ -11021,9 +11430,9 @@
           <w:docGrid w:linePitch="326"/>
         </w:sectPr>
       </w:pPr>
-      <w:bookmarkStart w:id="38" w:name="_Toc25553314"/>
-      <w:bookmarkStart w:id="39" w:name="_Toc71691019"/>
-      <w:bookmarkStart w:id="40" w:name="_Toc63239442"/>
+      <w:bookmarkStart w:id="42" w:name="_Toc25553314"/>
+      <w:bookmarkStart w:id="43" w:name="_Toc71691019"/>
+      <w:bookmarkStart w:id="44" w:name="_Toc63239442"/>
       <w:r>
         <w:rPr>
           <w:color w:val="FF0000"/>
@@ -11035,28 +11444,28 @@
       <w:pPr>
         <w:pStyle w:val="Titre2"/>
       </w:pPr>
-      <w:bookmarkStart w:id="41" w:name="_Toc70949383"/>
-      <w:bookmarkEnd w:id="38"/>
-      <w:bookmarkEnd w:id="39"/>
-      <w:bookmarkEnd w:id="40"/>
+      <w:bookmarkStart w:id="45" w:name="_Toc71021483"/>
+      <w:bookmarkEnd w:id="42"/>
+      <w:bookmarkEnd w:id="43"/>
+      <w:bookmarkEnd w:id="44"/>
       <w:r>
         <w:lastRenderedPageBreak/>
         <w:t>Infrastructure</w:t>
       </w:r>
-      <w:bookmarkEnd w:id="41"/>
+      <w:bookmarkEnd w:id="45"/>
     </w:p>
     <w:p>
       <w:pPr>
         <w:pStyle w:val="Titre3"/>
       </w:pPr>
-      <w:bookmarkStart w:id="42" w:name="_Toc70949384"/>
+      <w:bookmarkStart w:id="46" w:name="_Toc71021484"/>
       <w:r>
         <w:t>Matériel hardware</w:t>
       </w:r>
       <w:r>
         <w:t xml:space="preserve"> et système d’exploitation</w:t>
       </w:r>
-      <w:bookmarkEnd w:id="42"/>
+      <w:bookmarkEnd w:id="46"/>
     </w:p>
     <w:p>
       <w:pPr>
@@ -11075,11 +11484,11 @@
       <w:pPr>
         <w:pStyle w:val="Titre3"/>
       </w:pPr>
-      <w:bookmarkStart w:id="43" w:name="_Toc70949385"/>
+      <w:bookmarkStart w:id="47" w:name="_Toc71021485"/>
       <w:r>
         <w:t>Outils logiciels</w:t>
       </w:r>
-      <w:bookmarkEnd w:id="43"/>
+      <w:bookmarkEnd w:id="47"/>
     </w:p>
     <w:p>
       <w:pPr>
@@ -11117,11 +11526,11 @@
       <w:pPr>
         <w:pStyle w:val="Titre3"/>
       </w:pPr>
-      <w:bookmarkStart w:id="44" w:name="_Toc70949386"/>
+      <w:bookmarkStart w:id="48" w:name="_Toc71021486"/>
       <w:r>
         <w:t>Architecture du projet</w:t>
       </w:r>
-      <w:bookmarkEnd w:id="44"/>
+      <w:bookmarkEnd w:id="48"/>
     </w:p>
     <w:p>
       <w:pPr>
@@ -11155,18 +11564,18 @@
       <w:pPr>
         <w:pStyle w:val="Titre1"/>
       </w:pPr>
-      <w:bookmarkStart w:id="45" w:name="_Toc71703259"/>
-      <w:bookmarkStart w:id="46" w:name="_Toc63239443"/>
-      <w:bookmarkStart w:id="47" w:name="_Toc70949387"/>
+      <w:bookmarkStart w:id="49" w:name="_Toc71703259"/>
+      <w:bookmarkStart w:id="50" w:name="_Toc63239443"/>
+      <w:bookmarkStart w:id="51" w:name="_Toc71021487"/>
       <w:r>
         <w:t>R</w:t>
       </w:r>
-      <w:bookmarkEnd w:id="45"/>
+      <w:bookmarkEnd w:id="49"/>
       <w:r>
         <w:t>éalisation</w:t>
       </w:r>
-      <w:bookmarkEnd w:id="46"/>
-      <w:bookmarkEnd w:id="47"/>
+      <w:bookmarkEnd w:id="50"/>
+      <w:bookmarkEnd w:id="51"/>
     </w:p>
     <w:p>
       <w:pPr>
@@ -11175,39 +11584,39 @@
           <w:i/>
         </w:rPr>
       </w:pPr>
-      <w:bookmarkStart w:id="48" w:name="_Toc25553317"/>
-      <w:bookmarkStart w:id="49" w:name="_Toc71691022"/>
-      <w:bookmarkStart w:id="50" w:name="_Toc63239444"/>
-      <w:bookmarkStart w:id="51" w:name="_Toc70949388"/>
+      <w:bookmarkStart w:id="52" w:name="_Toc25553317"/>
+      <w:bookmarkStart w:id="53" w:name="_Toc71691022"/>
+      <w:bookmarkStart w:id="54" w:name="_Toc63239444"/>
+      <w:bookmarkStart w:id="55" w:name="_Toc71021488"/>
       <w:r>
         <w:t>Dossier de réalisation</w:t>
       </w:r>
-      <w:bookmarkStart w:id="52" w:name="_Toc25553318"/>
-      <w:bookmarkEnd w:id="48"/>
-      <w:bookmarkEnd w:id="49"/>
-      <w:bookmarkEnd w:id="50"/>
-      <w:bookmarkEnd w:id="51"/>
+      <w:bookmarkStart w:id="56" w:name="_Toc25553318"/>
+      <w:bookmarkEnd w:id="52"/>
+      <w:bookmarkEnd w:id="53"/>
+      <w:bookmarkEnd w:id="54"/>
+      <w:bookmarkEnd w:id="55"/>
     </w:p>
     <w:p>
       <w:pPr>
         <w:pStyle w:val="Titre3"/>
       </w:pPr>
-      <w:bookmarkStart w:id="53" w:name="_Toc70949389"/>
-      <w:bookmarkEnd w:id="52"/>
+      <w:bookmarkStart w:id="57" w:name="_Toc71021489"/>
+      <w:bookmarkEnd w:id="56"/>
       <w:r>
         <w:t>Répertoires et fichiers du projet</w:t>
       </w:r>
-      <w:bookmarkEnd w:id="53"/>
+      <w:bookmarkEnd w:id="57"/>
     </w:p>
     <w:p>
       <w:pPr>
         <w:pStyle w:val="Titre4"/>
       </w:pPr>
-      <w:bookmarkStart w:id="54" w:name="_Toc70949390"/>
+      <w:bookmarkStart w:id="58" w:name="_Toc71021490"/>
       <w:r>
         <w:t>Répartition physique des fichiers</w:t>
       </w:r>
-      <w:bookmarkEnd w:id="54"/>
+      <w:bookmarkEnd w:id="58"/>
     </w:p>
     <w:p>
       <w:pPr>
@@ -11226,11 +11635,11 @@
       <w:pPr>
         <w:pStyle w:val="Titre4"/>
       </w:pPr>
-      <w:bookmarkStart w:id="55" w:name="_Toc70949391"/>
+      <w:bookmarkStart w:id="59" w:name="_Toc71021491"/>
       <w:r>
         <w:t>Fichiers et description</w:t>
       </w:r>
-      <w:bookmarkEnd w:id="55"/>
+      <w:bookmarkEnd w:id="59"/>
     </w:p>
     <w:p>
       <w:pPr>
@@ -11256,11 +11665,11 @@
       <w:pPr>
         <w:pStyle w:val="Titre3"/>
       </w:pPr>
-      <w:bookmarkStart w:id="56" w:name="_Toc70949392"/>
+      <w:bookmarkStart w:id="60" w:name="_Toc71021492"/>
       <w:r>
         <w:t>Produit fini</w:t>
       </w:r>
-      <w:bookmarkEnd w:id="56"/>
+      <w:bookmarkEnd w:id="60"/>
     </w:p>
     <w:p>
       <w:pPr>
@@ -11279,14 +11688,14 @@
       <w:pPr>
         <w:pStyle w:val="Titre2"/>
       </w:pPr>
-      <w:bookmarkStart w:id="57" w:name="_Toc70949393"/>
-      <w:bookmarkStart w:id="58" w:name="_Toc25553326"/>
-      <w:bookmarkStart w:id="59" w:name="_Toc71691029"/>
-      <w:bookmarkStart w:id="60" w:name="_Toc63239447"/>
+      <w:bookmarkStart w:id="61" w:name="_Toc25553326"/>
+      <w:bookmarkStart w:id="62" w:name="_Toc71691029"/>
+      <w:bookmarkStart w:id="63" w:name="_Toc63239447"/>
+      <w:bookmarkStart w:id="64" w:name="_Toc71021493"/>
       <w:r>
         <w:t>Versions du projet</w:t>
       </w:r>
-      <w:bookmarkEnd w:id="57"/>
+      <w:bookmarkEnd w:id="64"/>
     </w:p>
     <w:p>
       <w:pPr>
@@ -11304,8 +11713,16 @@
         <w:rPr>
           <w:color w:val="FF0000"/>
         </w:rPr>
-        <w:t xml:space="preserve"> – emplacement -&gt; github</w:t>
-      </w:r>
+        <w:t xml:space="preserve"> – emplacement -&gt; </w:t>
+      </w:r>
+      <w:proofErr w:type="spellStart"/>
+      <w:r>
+        <w:rPr>
+          <w:color w:val="FF0000"/>
+        </w:rPr>
+        <w:t>github</w:t>
+      </w:r>
+      <w:proofErr w:type="spellEnd"/>
       <w:r>
         <w:rPr>
           <w:color w:val="FF0000"/>
@@ -11323,20 +11740,20 @@
       <w:pPr>
         <w:pStyle w:val="Titre2"/>
       </w:pPr>
-      <w:bookmarkStart w:id="61" w:name="_Toc70949394"/>
+      <w:bookmarkStart w:id="65" w:name="_Toc71021494"/>
       <w:r>
         <w:t xml:space="preserve">Liste </w:t>
       </w:r>
       <w:r>
         <w:t>des documents</w:t>
       </w:r>
-      <w:bookmarkEnd w:id="58"/>
+      <w:bookmarkEnd w:id="61"/>
       <w:r>
         <w:t xml:space="preserve"> fournis</w:t>
       </w:r>
-      <w:bookmarkEnd w:id="59"/>
-      <w:bookmarkEnd w:id="60"/>
-      <w:bookmarkEnd w:id="61"/>
+      <w:bookmarkEnd w:id="62"/>
+      <w:bookmarkEnd w:id="63"/>
+      <w:bookmarkEnd w:id="65"/>
     </w:p>
     <w:p>
       <w:pPr>
@@ -11355,11 +11772,11 @@
       <w:pPr>
         <w:pStyle w:val="Titre3"/>
       </w:pPr>
-      <w:bookmarkStart w:id="62" w:name="_Toc70949395"/>
+      <w:bookmarkStart w:id="66" w:name="_Toc71021495"/>
       <w:r>
         <w:t>Programmation et scripts</w:t>
       </w:r>
-      <w:bookmarkEnd w:id="62"/>
+      <w:bookmarkEnd w:id="66"/>
     </w:p>
     <w:p>
       <w:pPr>
@@ -11380,11 +11797,19 @@
           <w:color w:val="FF0000"/>
         </w:rPr>
       </w:pPr>
+      <w:proofErr w:type="gramStart"/>
       <w:r>
         <w:rPr>
           <w:color w:val="FF0000"/>
         </w:rPr>
-        <w:t>base de données -&gt; génération – nom des fichiers + rôles – éléments nécessaires</w:t>
+        <w:t>base</w:t>
+      </w:r>
+      <w:proofErr w:type="gramEnd"/>
+      <w:r>
+        <w:rPr>
+          <w:color w:val="FF0000"/>
+        </w:rPr>
+        <w:t xml:space="preserve"> de données -&gt; génération – nom des fichiers + rôles – éléments nécessaires</w:t>
       </w:r>
     </w:p>
     <w:p>
@@ -11399,21 +11824,21 @@
       <w:pPr>
         <w:pStyle w:val="Titre2"/>
       </w:pPr>
-      <w:bookmarkStart w:id="63" w:name="_Toc25553321"/>
-      <w:bookmarkStart w:id="64" w:name="_Toc71691025"/>
-      <w:bookmarkStart w:id="65" w:name="_Toc63239445"/>
-      <w:bookmarkStart w:id="66" w:name="_Toc70949396"/>
+      <w:bookmarkStart w:id="67" w:name="_Toc25553321"/>
+      <w:bookmarkStart w:id="68" w:name="_Toc71691025"/>
+      <w:bookmarkStart w:id="69" w:name="_Toc63239445"/>
+      <w:bookmarkStart w:id="70" w:name="_Toc71021496"/>
       <w:r>
         <w:lastRenderedPageBreak/>
         <w:t>Description des test</w:t>
       </w:r>
-      <w:bookmarkEnd w:id="63"/>
+      <w:bookmarkEnd w:id="67"/>
       <w:r>
         <w:t>s effectués</w:t>
       </w:r>
-      <w:bookmarkEnd w:id="64"/>
-      <w:bookmarkEnd w:id="65"/>
-      <w:bookmarkEnd w:id="66"/>
+      <w:bookmarkEnd w:id="68"/>
+      <w:bookmarkEnd w:id="69"/>
+      <w:bookmarkEnd w:id="70"/>
     </w:p>
     <w:p>
       <w:pPr>
@@ -11432,36 +11857,36 @@
       <w:pPr>
         <w:pStyle w:val="Titre3"/>
       </w:pPr>
-      <w:bookmarkStart w:id="67" w:name="_Tests_unitaires"/>
-      <w:bookmarkStart w:id="68" w:name="_Toc70949397"/>
-      <w:bookmarkEnd w:id="67"/>
+      <w:bookmarkStart w:id="71" w:name="_Tests_unitaires"/>
+      <w:bookmarkStart w:id="72" w:name="_Toc71021497"/>
+      <w:bookmarkEnd w:id="71"/>
       <w:r>
         <w:t>Tests unitaires</w:t>
       </w:r>
-      <w:bookmarkEnd w:id="68"/>
+      <w:bookmarkEnd w:id="72"/>
     </w:p>
     <w:p/>
     <w:p>
       <w:pPr>
         <w:pStyle w:val="Titre3"/>
       </w:pPr>
-      <w:bookmarkStart w:id="69" w:name="_Tests_fonctionnels"/>
-      <w:bookmarkStart w:id="70" w:name="_Toc70949398"/>
-      <w:bookmarkEnd w:id="69"/>
+      <w:bookmarkStart w:id="73" w:name="_Tests_fonctionnels"/>
+      <w:bookmarkStart w:id="74" w:name="_Toc71021498"/>
+      <w:bookmarkEnd w:id="73"/>
       <w:r>
         <w:t>Tests fonctionnels</w:t>
       </w:r>
-      <w:bookmarkEnd w:id="70"/>
+      <w:bookmarkEnd w:id="74"/>
     </w:p>
     <w:p>
       <w:pPr>
         <w:pStyle w:val="Titre3"/>
       </w:pPr>
-      <w:bookmarkStart w:id="71" w:name="_Toc70949399"/>
+      <w:bookmarkStart w:id="75" w:name="_Toc71021499"/>
       <w:r>
         <w:t>État des tests</w:t>
       </w:r>
-      <w:bookmarkEnd w:id="71"/>
+      <w:bookmarkEnd w:id="75"/>
     </w:p>
     <w:p/>
     <w:tbl>
@@ -11697,11 +12122,11 @@
       <w:pPr>
         <w:pStyle w:val="Titre2"/>
       </w:pPr>
-      <w:bookmarkStart w:id="72" w:name="_Toc70949400"/>
+      <w:bookmarkStart w:id="76" w:name="_Toc71021500"/>
       <w:r>
         <w:t>Problèmes rencontrés et résolution</w:t>
       </w:r>
-      <w:bookmarkEnd w:id="72"/>
+      <w:bookmarkEnd w:id="76"/>
     </w:p>
     <w:p>
       <w:pPr>
@@ -11727,20 +12152,20 @@
       <w:pPr>
         <w:pStyle w:val="Titre2"/>
       </w:pPr>
-      <w:bookmarkStart w:id="73" w:name="_Toc25553322"/>
-      <w:bookmarkStart w:id="74" w:name="_Toc71691026"/>
-      <w:bookmarkStart w:id="75" w:name="_Toc63239446"/>
-      <w:bookmarkStart w:id="76" w:name="_Toc70949401"/>
+      <w:bookmarkStart w:id="77" w:name="_Toc25553322"/>
+      <w:bookmarkStart w:id="78" w:name="_Toc71691026"/>
+      <w:bookmarkStart w:id="79" w:name="_Toc63239446"/>
+      <w:bookmarkStart w:id="80" w:name="_Toc71021501"/>
       <w:r>
         <w:t xml:space="preserve">Erreurs </w:t>
       </w:r>
-      <w:bookmarkEnd w:id="73"/>
+      <w:bookmarkEnd w:id="77"/>
       <w:r>
         <w:t>restantes</w:t>
       </w:r>
-      <w:bookmarkEnd w:id="74"/>
-      <w:bookmarkEnd w:id="75"/>
-      <w:bookmarkEnd w:id="76"/>
+      <w:bookmarkEnd w:id="78"/>
+      <w:bookmarkEnd w:id="79"/>
+      <w:bookmarkEnd w:id="80"/>
       <w:r>
         <w:t xml:space="preserve"> </w:t>
       </w:r>
@@ -11769,10 +12194,10 @@
       <w:pPr>
         <w:pStyle w:val="Titre2"/>
       </w:pPr>
-      <w:bookmarkStart w:id="77" w:name="_Toc70949402"/>
-      <w:bookmarkStart w:id="78" w:name="_Toc25553328"/>
-      <w:bookmarkStart w:id="79" w:name="_Toc71703263"/>
-      <w:bookmarkStart w:id="80" w:name="_Toc63239448"/>
+      <w:bookmarkStart w:id="81" w:name="_Toc25553328"/>
+      <w:bookmarkStart w:id="82" w:name="_Toc71703263"/>
+      <w:bookmarkStart w:id="83" w:name="_Toc63239448"/>
+      <w:bookmarkStart w:id="84" w:name="_Toc71021502"/>
       <w:r>
         <w:t xml:space="preserve">Comparaison </w:t>
       </w:r>
@@ -11794,14 +12219,28 @@
       <w:r>
         <w:t>réalisation</w:t>
       </w:r>
-      <w:bookmarkEnd w:id="77"/>
+      <w:bookmarkEnd w:id="84"/>
     </w:p>
     <w:p>
       <w:r>
         <w:rPr>
           <w:color w:val="FF0000"/>
         </w:rPr>
-        <w:t>Chaque semaine – entre planif déf et réalité – avec image (gant) – retards ? avance ? -&gt; raison</w:t>
+        <w:t xml:space="preserve">Chaque semaine – entre planif </w:t>
+      </w:r>
+      <w:proofErr w:type="spellStart"/>
+      <w:r>
+        <w:rPr>
+          <w:color w:val="FF0000"/>
+        </w:rPr>
+        <w:t>déf</w:t>
+      </w:r>
+      <w:proofErr w:type="spellEnd"/>
+      <w:r>
+        <w:rPr>
+          <w:color w:val="FF0000"/>
+        </w:rPr>
+        <w:t xml:space="preserve"> et réalité – avec image (gant) – retards ? avance ? -&gt; raison</w:t>
       </w:r>
       <w:r>
         <w:br w:type="page"/>
@@ -11811,28 +12250,28 @@
       <w:pPr>
         <w:pStyle w:val="Titre1"/>
       </w:pPr>
-      <w:bookmarkStart w:id="81" w:name="_Toc70949403"/>
+      <w:bookmarkStart w:id="85" w:name="_Toc71021503"/>
       <w:r>
         <w:lastRenderedPageBreak/>
         <w:t>C</w:t>
       </w:r>
-      <w:bookmarkEnd w:id="78"/>
-      <w:bookmarkEnd w:id="79"/>
+      <w:bookmarkEnd w:id="81"/>
+      <w:bookmarkEnd w:id="82"/>
       <w:r>
         <w:t>onclusions</w:t>
       </w:r>
-      <w:bookmarkEnd w:id="80"/>
-      <w:bookmarkEnd w:id="81"/>
+      <w:bookmarkEnd w:id="83"/>
+      <w:bookmarkEnd w:id="85"/>
     </w:p>
     <w:p>
       <w:pPr>
         <w:pStyle w:val="Titre2"/>
       </w:pPr>
-      <w:bookmarkStart w:id="82" w:name="_Toc70949404"/>
+      <w:bookmarkStart w:id="86" w:name="_Toc71021504"/>
       <w:r>
         <w:t>Atteinte des objectifs</w:t>
       </w:r>
-      <w:bookmarkEnd w:id="82"/>
+      <w:bookmarkEnd w:id="86"/>
     </w:p>
     <w:p>
       <w:pPr>
@@ -11852,11 +12291,11 @@
       <w:pPr>
         <w:pStyle w:val="Titre2"/>
       </w:pPr>
-      <w:bookmarkStart w:id="83" w:name="_Toc70949405"/>
+      <w:bookmarkStart w:id="87" w:name="_Toc71021505"/>
       <w:r>
         <w:t>Maintien des délais</w:t>
       </w:r>
-      <w:bookmarkEnd w:id="83"/>
+      <w:bookmarkEnd w:id="87"/>
     </w:p>
     <w:p>
       <w:pPr>
@@ -11875,11 +12314,11 @@
       <w:pPr>
         <w:pStyle w:val="Titre2"/>
       </w:pPr>
-      <w:bookmarkStart w:id="84" w:name="_Toc70949406"/>
+      <w:bookmarkStart w:id="88" w:name="_Toc71021506"/>
       <w:r>
         <w:t>Points positifs et négatifs</w:t>
       </w:r>
-      <w:bookmarkEnd w:id="84"/>
+      <w:bookmarkEnd w:id="88"/>
     </w:p>
     <w:p>
       <w:pPr>
@@ -11935,11 +12374,11 @@
       <w:pPr>
         <w:pStyle w:val="Titre2"/>
       </w:pPr>
-      <w:bookmarkStart w:id="85" w:name="_Toc70949407"/>
+      <w:bookmarkStart w:id="89" w:name="_Toc71021507"/>
       <w:r>
         <w:t>Difficultés particulières</w:t>
       </w:r>
-      <w:bookmarkEnd w:id="85"/>
+      <w:bookmarkEnd w:id="89"/>
     </w:p>
     <w:p>
       <w:pPr>
@@ -11977,11 +12416,13 @@
       <w:pPr>
         <w:pStyle w:val="Titre2"/>
       </w:pPr>
-      <w:bookmarkStart w:id="86" w:name="_Toc70949408"/>
+      <w:bookmarkStart w:id="90" w:name="_Évolutions_et_améliorations"/>
+      <w:bookmarkStart w:id="91" w:name="_Toc71021508"/>
+      <w:bookmarkEnd w:id="90"/>
       <w:r>
         <w:t>Évolutions et améliorations</w:t>
       </w:r>
-      <w:bookmarkEnd w:id="86"/>
+      <w:bookmarkEnd w:id="91"/>
     </w:p>
     <w:p>
       <w:pPr>
@@ -12021,29 +12462,29 @@
       <w:pPr>
         <w:pStyle w:val="Titre1"/>
       </w:pPr>
-      <w:bookmarkStart w:id="87" w:name="_Toc71703264"/>
-      <w:bookmarkStart w:id="88" w:name="_Toc63239449"/>
-      <w:bookmarkStart w:id="89" w:name="_Toc70949409"/>
+      <w:bookmarkStart w:id="92" w:name="_Toc71703264"/>
+      <w:bookmarkStart w:id="93" w:name="_Toc63239449"/>
+      <w:bookmarkStart w:id="94" w:name="_Toc71021509"/>
       <w:r>
         <w:lastRenderedPageBreak/>
         <w:t>A</w:t>
       </w:r>
-      <w:bookmarkEnd w:id="87"/>
+      <w:bookmarkEnd w:id="92"/>
       <w:r>
         <w:t>nnexes</w:t>
       </w:r>
-      <w:bookmarkEnd w:id="88"/>
-      <w:bookmarkEnd w:id="89"/>
+      <w:bookmarkEnd w:id="93"/>
+      <w:bookmarkEnd w:id="94"/>
     </w:p>
     <w:p>
       <w:pPr>
         <w:pStyle w:val="Titre2"/>
       </w:pPr>
-      <w:bookmarkStart w:id="90" w:name="_Toc70949410"/>
+      <w:bookmarkStart w:id="95" w:name="_Toc71021510"/>
       <w:r>
         <w:t>Résumé du rapport du TPI</w:t>
       </w:r>
-      <w:bookmarkEnd w:id="90"/>
+      <w:bookmarkEnd w:id="95"/>
     </w:p>
     <w:p>
       <w:pPr>
@@ -12079,8 +12520,8 @@
           <w:sz w:val="28"/>
         </w:rPr>
       </w:pPr>
-      <w:bookmarkStart w:id="91" w:name="_Toc71703265"/>
-      <w:bookmarkStart w:id="92" w:name="_Toc63239451"/>
+      <w:bookmarkStart w:id="96" w:name="_Toc71703265"/>
+      <w:bookmarkStart w:id="97" w:name="_Toc63239451"/>
       <w:r>
         <w:br w:type="page"/>
       </w:r>
@@ -12089,12 +12530,12 @@
       <w:pPr>
         <w:pStyle w:val="Titre2"/>
       </w:pPr>
-      <w:bookmarkStart w:id="93" w:name="_Toc70949411"/>
+      <w:bookmarkStart w:id="98" w:name="_Toc71021511"/>
       <w:r>
         <w:lastRenderedPageBreak/>
         <w:t>Glossaire</w:t>
       </w:r>
-      <w:bookmarkEnd w:id="93"/>
+      <w:bookmarkEnd w:id="98"/>
     </w:p>
     <w:p>
       <w:pPr>
@@ -12202,10 +12643,12 @@
       <w:pPr>
         <w:pStyle w:val="Citationintense"/>
       </w:pPr>
+      <w:bookmarkStart w:id="99" w:name="_GoBack"/>
       <w:r>
         <w:t>B</w:t>
       </w:r>
     </w:p>
+    <w:bookmarkEnd w:id="99"/>
     <w:p>
       <w:pPr>
         <w:pStyle w:val="Sous-titre"/>
@@ -12238,9 +12681,11 @@
       <w:pPr>
         <w:pStyle w:val="Sous-titre"/>
       </w:pPr>
+      <w:proofErr w:type="spellStart"/>
       <w:r>
         <w:t>CdP</w:t>
       </w:r>
+      <w:proofErr w:type="spellEnd"/>
     </w:p>
     <w:p>
       <w:r>
@@ -12310,13 +12755,13 @@
       <w:pPr>
         <w:pStyle w:val="Titre2"/>
       </w:pPr>
-      <w:bookmarkStart w:id="94" w:name="_Toc70949412"/>
+      <w:bookmarkStart w:id="100" w:name="_Toc71021512"/>
       <w:r>
         <w:t>Sources – Bibliographie</w:t>
       </w:r>
-      <w:bookmarkEnd w:id="91"/>
-      <w:bookmarkEnd w:id="92"/>
-      <w:bookmarkEnd w:id="94"/>
+      <w:bookmarkEnd w:id="96"/>
+      <w:bookmarkEnd w:id="97"/>
+      <w:bookmarkEnd w:id="100"/>
     </w:p>
     <w:p>
       <w:pPr>
@@ -12347,11 +12792,11 @@
       <w:pPr>
         <w:pStyle w:val="Titre3"/>
       </w:pPr>
-      <w:bookmarkStart w:id="95" w:name="_Toc70949413"/>
+      <w:bookmarkStart w:id="101" w:name="_Toc71021513"/>
       <w:r>
         <w:t>Pages internet consultées</w:t>
       </w:r>
-      <w:bookmarkEnd w:id="95"/>
+      <w:bookmarkEnd w:id="101"/>
     </w:p>
     <w:p>
       <w:pPr>
@@ -12417,14 +12862,104 @@
     </w:p>
     <w:p/>
     <w:p>
+      <w:r>
+        <w:rPr>
+          <w:u w:val="single"/>
+        </w:rPr>
+        <w:t>C</w:t>
+      </w:r>
+      <w:r>
+        <w:rPr>
+          <w:u w:val="single"/>
+        </w:rPr>
+        <w:t>épage</w:t>
+      </w:r>
+      <w:r>
+        <w:rPr>
+          <w:u w:val="single"/>
+        </w:rPr>
+        <w:t xml:space="preserve"> (vin)</w:t>
+      </w:r>
+      <w:r>
+        <w:rPr>
+          <w:u w:val="single"/>
+        </w:rPr>
+        <w:t> :</w:t>
+      </w:r>
+      <w:r>
+        <w:t xml:space="preserve"> </w:t>
+      </w:r>
+      <w:hyperlink r:id="rId50" w:history="1">
+        <w:r>
+          <w:rPr>
+            <w:rStyle w:val="Lienhypertexte"/>
+          </w:rPr>
+          <w:t>https://www.cavesa.ch/definition/cepage.html</w:t>
+        </w:r>
+      </w:hyperlink>
+      <w:r>
+        <w:t xml:space="preserve"> </w:t>
+      </w:r>
+      <w:r>
+        <w:t>[03.05.2021]</w:t>
+      </w:r>
+    </w:p>
+    <w:p>
+      <w:pPr>
+        <w:ind w:left="705"/>
+      </w:pPr>
+      <w:r>
+        <w:t>Recherche sur la définition du cépage, pour commencer la mise en place du modèle de données</w:t>
+      </w:r>
+    </w:p>
+    <w:p/>
+    <w:p>
+      <w:r>
+        <w:rPr>
+          <w:u w:val="single"/>
+        </w:rPr>
+        <w:t>Assemblage (vin) :</w:t>
+      </w:r>
+      <w:r>
+        <w:t xml:space="preserve"> </w:t>
+      </w:r>
+      <w:hyperlink r:id="rId51" w:history="1">
+        <w:r>
+          <w:rPr>
+            <w:rStyle w:val="Lienhypertexte"/>
+          </w:rPr>
+          <w:t>https://www.cavesa.ch/definition/assemblage.html</w:t>
+        </w:r>
+      </w:hyperlink>
+      <w:r>
+        <w:t xml:space="preserve"> [05.03.2021]</w:t>
+      </w:r>
+    </w:p>
+    <w:p>
+      <w:pPr>
+        <w:ind w:left="705"/>
+      </w:pPr>
+      <w:r>
+        <w:t xml:space="preserve">Recherche sur la définition de l’assemblage, dans le domaine du vin. Recherche effectuée pour savoir la cardinalité de la relation bouteilles </w:t>
+      </w:r>
+      <w:r>
+        <w:sym w:font="Wingdings" w:char="F0F3"/>
+      </w:r>
+      <w:r>
+        <w:t xml:space="preserve"> cépages</w:t>
+      </w:r>
+    </w:p>
+    <w:p/>
+    <w:p/>
+    <w:p>
       <w:pPr>
         <w:pStyle w:val="Titre3"/>
       </w:pPr>
-      <w:bookmarkStart w:id="96" w:name="_Toc70949414"/>
+      <w:bookmarkStart w:id="102" w:name="_Toc71021514"/>
       <w:r>
         <w:t>Personnes consultées</w:t>
       </w:r>
-      <w:bookmarkEnd w:id="96"/>
+      <w:bookmarkEnd w:id="102"/>
     </w:p>
     <w:p>
       <w:pPr>
@@ -12456,10 +12991,10 @@
       <w:pPr>
         <w:pStyle w:val="Titre2"/>
       </w:pPr>
-      <w:bookmarkStart w:id="97" w:name="_Toc70949415"/>
-      <w:bookmarkStart w:id="98" w:name="_Toc25553330"/>
-      <w:bookmarkStart w:id="99" w:name="_Toc71703266"/>
-      <w:bookmarkStart w:id="100" w:name="_Toc63239452"/>
+      <w:bookmarkStart w:id="103" w:name="_Toc25553330"/>
+      <w:bookmarkStart w:id="104" w:name="_Toc71703266"/>
+      <w:bookmarkStart w:id="105" w:name="_Toc63239452"/>
+      <w:bookmarkStart w:id="106" w:name="_Toc71021515"/>
       <w:r>
         <w:lastRenderedPageBreak/>
         <w:t>P</w:t>
@@ -12473,7 +13008,7 @@
       <w:r>
         <w:t xml:space="preserve"> de discussion</w:t>
       </w:r>
-      <w:bookmarkEnd w:id="97"/>
+      <w:bookmarkEnd w:id="106"/>
     </w:p>
     <w:p>
       <w:pPr>
@@ -12511,7 +13046,21 @@
         <w:rPr>
           <w:u w:val="single"/>
         </w:rPr>
-        <w:t>[03.05.2021] Lancement du TPI, avec G.Gruaz et C.Egger</w:t>
+        <w:t xml:space="preserve">[03.05.2021] Lancement du TPI, avec </w:t>
+      </w:r>
+      <w:proofErr w:type="gramStart"/>
+      <w:r>
+        <w:rPr>
+          <w:u w:val="single"/>
+        </w:rPr>
+        <w:t>G.Gruaz</w:t>
+      </w:r>
+      <w:proofErr w:type="gramEnd"/>
+      <w:r>
+        <w:rPr>
+          <w:u w:val="single"/>
+        </w:rPr>
+        <w:t xml:space="preserve"> et C.Egger</w:t>
       </w:r>
     </w:p>
     <w:p>
@@ -12553,17 +13102,17 @@
       <w:pPr>
         <w:pStyle w:val="Titre2"/>
       </w:pPr>
-      <w:bookmarkStart w:id="101" w:name="_Toc70949416"/>
+      <w:bookmarkStart w:id="107" w:name="_Toc71021516"/>
       <w:r>
         <w:t xml:space="preserve">Journal de </w:t>
       </w:r>
-      <w:bookmarkEnd w:id="98"/>
-      <w:bookmarkEnd w:id="99"/>
+      <w:bookmarkEnd w:id="103"/>
+      <w:bookmarkEnd w:id="104"/>
       <w:r>
         <w:t>travail</w:t>
       </w:r>
-      <w:bookmarkEnd w:id="100"/>
-      <w:bookmarkEnd w:id="101"/>
+      <w:bookmarkEnd w:id="105"/>
+      <w:bookmarkEnd w:id="107"/>
     </w:p>
     <w:p>
       <w:pPr>
@@ -12585,17 +13134,17 @@
       </w:r>
     </w:p>
     <w:p>
-      <w:bookmarkStart w:id="102" w:name="_Toc25553331"/>
-      <w:bookmarkStart w:id="103" w:name="_Toc71703267"/>
-      <w:bookmarkStart w:id="104" w:name="_Toc63239453"/>
+      <w:bookmarkStart w:id="108" w:name="_Toc25553331"/>
+      <w:bookmarkStart w:id="109" w:name="_Toc71703267"/>
+      <w:bookmarkStart w:id="110" w:name="_Toc63239453"/>
     </w:p>
     <w:p/>
     <w:p>
-      <w:bookmarkStart w:id="105" w:name="_Manuel_d’installation"/>
-      <w:bookmarkEnd w:id="102"/>
-      <w:bookmarkEnd w:id="103"/>
-      <w:bookmarkEnd w:id="104"/>
-      <w:bookmarkEnd w:id="105"/>
+      <w:bookmarkStart w:id="111" w:name="_Manuel_d’installation"/>
+      <w:bookmarkEnd w:id="108"/>
+      <w:bookmarkEnd w:id="109"/>
+      <w:bookmarkEnd w:id="110"/>
+      <w:bookmarkEnd w:id="111"/>
     </w:p>
     <w:p>
       <w:pPr>
@@ -12603,10 +13152,10 @@
           <w:color w:val="FF0000"/>
         </w:rPr>
         <w:sectPr>
-          <w:headerReference w:type="default" r:id="rId50"/>
-          <w:footerReference w:type="default" r:id="rId51"/>
-          <w:headerReference w:type="first" r:id="rId52"/>
-          <w:footerReference w:type="first" r:id="rId53"/>
+          <w:headerReference w:type="default" r:id="rId52"/>
+          <w:footerReference w:type="default" r:id="rId53"/>
+          <w:headerReference w:type="first" r:id="rId54"/>
+          <w:footerReference w:type="first" r:id="rId55"/>
           <w:pgSz w:w="11906" w:h="16838" w:code="9"/>
           <w:pgMar w:top="1418" w:right="1418" w:bottom="1418" w:left="1418" w:header="720" w:footer="720" w:gutter="0"/>
           <w:cols w:space="720"/>
@@ -12617,8 +13166,8 @@
     <w:p>
       <w:pPr>
         <w:sectPr>
-          <w:headerReference w:type="first" r:id="rId54"/>
-          <w:footerReference w:type="first" r:id="rId55"/>
+          <w:headerReference w:type="first" r:id="rId56"/>
+          <w:footerReference w:type="first" r:id="rId57"/>
           <w:type w:val="continuous"/>
           <w:pgSz w:w="11906" w:h="16838" w:code="9"/>
           <w:pgMar w:top="1418" w:right="1418" w:bottom="1418" w:left="1418" w:header="720" w:footer="720" w:gutter="0"/>
@@ -12627,17 +13176,17 @@
           <w:docGrid w:linePitch="326"/>
         </w:sectPr>
       </w:pPr>
-      <w:bookmarkStart w:id="106" w:name="_Mode_d’emploi_utilisateur"/>
-      <w:bookmarkEnd w:id="106"/>
+      <w:bookmarkStart w:id="112" w:name="_Mode_d’emploi_utilisateur"/>
+      <w:bookmarkEnd w:id="112"/>
     </w:p>
     <w:p>
       <w:pPr>
         <w:pStyle w:val="Titre2"/>
       </w:pPr>
-      <w:bookmarkStart w:id="107" w:name="_Toc70949417"/>
-      <w:bookmarkStart w:id="108" w:name="_Toc71703270"/>
-      <w:bookmarkStart w:id="109" w:name="_Toc63239455"/>
-      <w:bookmarkStart w:id="110" w:name="_Toc25553334"/>
+      <w:bookmarkStart w:id="113" w:name="_Toc71703270"/>
+      <w:bookmarkStart w:id="114" w:name="_Toc63239455"/>
+      <w:bookmarkStart w:id="115" w:name="_Toc25553334"/>
+      <w:bookmarkStart w:id="116" w:name="_Toc71021517"/>
       <w:r>
         <w:lastRenderedPageBreak/>
         <w:t>Manuel d’i</w:t>
@@ -12645,7 +13194,7 @@
       <w:r>
         <w:t>nstallation</w:t>
       </w:r>
-      <w:bookmarkEnd w:id="107"/>
+      <w:bookmarkEnd w:id="116"/>
     </w:p>
     <w:p>
       <w:pPr>
@@ -12671,20 +13220,20 @@
       <w:pPr>
         <w:pStyle w:val="Titre2"/>
       </w:pPr>
-      <w:bookmarkStart w:id="111" w:name="_Toc70949418"/>
+      <w:bookmarkStart w:id="117" w:name="_Toc71021518"/>
       <w:r>
         <w:t>A</w:t>
       </w:r>
       <w:r>
         <w:t>rchives du projet</w:t>
       </w:r>
-      <w:bookmarkEnd w:id="108"/>
-      <w:bookmarkEnd w:id="109"/>
-      <w:bookmarkEnd w:id="111"/>
+      <w:bookmarkEnd w:id="113"/>
+      <w:bookmarkEnd w:id="114"/>
+      <w:bookmarkEnd w:id="117"/>
       <w:r>
         <w:t xml:space="preserve"> </w:t>
       </w:r>
-      <w:bookmarkEnd w:id="110"/>
+      <w:bookmarkEnd w:id="115"/>
     </w:p>
     <w:p>
       <w:pPr>
@@ -12701,8 +13250,8 @@
     </w:p>
     <w:p/>
     <w:sectPr>
-      <w:headerReference w:type="first" r:id="rId56"/>
-      <w:footerReference w:type="first" r:id="rId57"/>
+      <w:headerReference w:type="first" r:id="rId58"/>
+      <w:footerReference w:type="first" r:id="rId59"/>
       <w:pgSz w:w="11906" w:h="16838" w:code="9"/>
       <w:pgMar w:top="1418" w:right="1418" w:bottom="1418" w:left="1418" w:header="720" w:footer="720" w:gutter="0"/>
       <w:cols w:space="720"/>
@@ -12764,7 +13313,7 @@
       <w:rPr>
         <w:noProof/>
       </w:rPr>
-      <w:t>03/05/2021</w:t>
+      <w:t>04/05/2021</w:t>
     </w:r>
     <w:r>
       <w:fldChar w:fldCharType="end"/>
@@ -12827,7 +13376,7 @@
       <w:rPr>
         <w:noProof/>
       </w:rPr>
-      <w:t>03/05/2021</w:t>
+      <w:t>04/05/2021</w:t>
     </w:r>
     <w:r>
       <w:fldChar w:fldCharType="end"/>
@@ -12891,7 +13440,7 @@
       <w:rPr>
         <w:noProof/>
       </w:rPr>
-      <w:t>03/05/2021</w:t>
+      <w:t>04/05/2021</w:t>
     </w:r>
     <w:r>
       <w:fldChar w:fldCharType="end"/>
@@ -12965,7 +13514,7 @@
       <w:rPr>
         <w:noProof/>
       </w:rPr>
-      <w:t>03/05/2021</w:t>
+      <w:t>04/05/2021</w:t>
     </w:r>
     <w:r>
       <w:fldChar w:fldCharType="end"/>
@@ -13029,7 +13578,7 @@
       <w:rPr>
         <w:noProof/>
       </w:rPr>
-      <w:t>03/05/2021</w:t>
+      <w:t>04/05/2021</w:t>
     </w:r>
     <w:r>
       <w:fldChar w:fldCharType="end"/>
@@ -13087,7 +13636,7 @@
       <w:rPr>
         <w:noProof/>
       </w:rPr>
-      <w:t>03/05/2021</w:t>
+      <w:t>04/05/2021</w:t>
     </w:r>
     <w:r>
       <w:fldChar w:fldCharType="end"/>
@@ -13108,7 +13657,7 @@
       <w:rPr>
         <w:noProof/>
       </w:rPr>
-      <w:t>20</w:t>
+      <w:t>18</w:t>
     </w:r>
     <w:r>
       <w:fldChar w:fldCharType="end"/>
@@ -13151,7 +13700,7 @@
       <w:rPr>
         <w:noProof/>
       </w:rPr>
-      <w:t>03/05/2021</w:t>
+      <w:t>04/05/2021</w:t>
     </w:r>
     <w:r>
       <w:fldChar w:fldCharType="end"/>
@@ -13209,7 +13758,7 @@
       <w:rPr>
         <w:noProof/>
       </w:rPr>
-      <w:t>03/05/2021</w:t>
+      <w:t>04/05/2021</w:t>
     </w:r>
     <w:r>
       <w:fldChar w:fldCharType="end"/>
@@ -13268,7 +13817,7 @@
       <w:rPr>
         <w:noProof/>
       </w:rPr>
-      <w:t>03/05/2021</w:t>
+      <w:t>04/05/2021</w:t>
     </w:r>
     <w:r>
       <w:fldChar w:fldCharType="end"/>
@@ -13352,7 +13901,7 @@
       <w:rPr>
         <w:noProof/>
       </w:rPr>
-      <w:t>03/05/2021</w:t>
+      <w:t>04/05/2021</w:t>
     </w:r>
     <w:r>
       <w:fldChar w:fldCharType="end"/>
@@ -13416,7 +13965,7 @@
       <w:rPr>
         <w:noProof/>
       </w:rPr>
-      <w:t>03/05/2021</w:t>
+      <w:t>04/05/2021</w:t>
     </w:r>
     <w:r>
       <w:fldChar w:fldCharType="end"/>
@@ -13477,7 +14026,7 @@
       <w:rPr>
         <w:noProof/>
       </w:rPr>
-      <w:t>03/05/2021</w:t>
+      <w:t>04/05/2021</w:t>
     </w:r>
     <w:r>
       <w:fldChar w:fldCharType="end"/>
@@ -13541,7 +14090,7 @@
       <w:rPr>
         <w:noProof/>
       </w:rPr>
-      <w:t>03/05/2021</w:t>
+      <w:t>04/05/2021</w:t>
     </w:r>
     <w:r>
       <w:fldChar w:fldCharType="end"/>
@@ -13615,7 +14164,7 @@
       <w:rPr>
         <w:noProof/>
       </w:rPr>
-      <w:t>03/05/2021</w:t>
+      <w:t>04/05/2021</w:t>
     </w:r>
     <w:r>
       <w:fldChar w:fldCharType="end"/>
@@ -13679,7 +14228,7 @@
       <w:rPr>
         <w:noProof/>
       </w:rPr>
-      <w:t>03/05/2021</w:t>
+      <w:t>04/05/2021</w:t>
     </w:r>
     <w:r>
       <w:fldChar w:fldCharType="end"/>
@@ -16113,6 +16662,119 @@
     </w:lvl>
   </w:abstractNum>
   <w:abstractNum w:abstractNumId="17" w15:restartNumberingAfterBreak="0">
+    <w:nsid w:val="3ABD2C5C"/>
+    <w:multiLevelType w:val="hybridMultilevel"/>
+    <w:tmpl w:val="19EE2DEA"/>
+    <w:lvl w:ilvl="0" w:tplc="100C0001">
+      <w:start w:val="1"/>
+      <w:numFmt w:val="bullet"/>
+      <w:lvlText w:val=""/>
+      <w:lvlJc w:val="left"/>
+      <w:pPr>
+        <w:ind w:left="720" w:hanging="360"/>
+      </w:pPr>
+      <w:rPr>
+        <w:rFonts w:ascii="Symbol" w:hAnsi="Symbol" w:hint="default"/>
+      </w:rPr>
+    </w:lvl>
+    <w:lvl w:ilvl="1" w:tplc="100C0003" w:tentative="1">
+      <w:start w:val="1"/>
+      <w:numFmt w:val="bullet"/>
+      <w:lvlText w:val="o"/>
+      <w:lvlJc w:val="left"/>
+      <w:pPr>
+        <w:ind w:left="1440" w:hanging="360"/>
+      </w:pPr>
+      <w:rPr>
+        <w:rFonts w:ascii="Courier New" w:hAnsi="Courier New" w:cs="Courier New" w:hint="default"/>
+      </w:rPr>
+    </w:lvl>
+    <w:lvl w:ilvl="2" w:tplc="100C0005" w:tentative="1">
+      <w:start w:val="1"/>
+      <w:numFmt w:val="bullet"/>
+      <w:lvlText w:val=""/>
+      <w:lvlJc w:val="left"/>
+      <w:pPr>
+        <w:ind w:left="2160" w:hanging="360"/>
+      </w:pPr>
+      <w:rPr>
+        <w:rFonts w:ascii="Wingdings" w:hAnsi="Wingdings" w:hint="default"/>
+      </w:rPr>
+    </w:lvl>
+    <w:lvl w:ilvl="3" w:tplc="100C0001" w:tentative="1">
+      <w:start w:val="1"/>
+      <w:numFmt w:val="bullet"/>
+      <w:lvlText w:val=""/>
+      <w:lvlJc w:val="left"/>
+      <w:pPr>
+        <w:ind w:left="2880" w:hanging="360"/>
+      </w:pPr>
+      <w:rPr>
+        <w:rFonts w:ascii="Symbol" w:hAnsi="Symbol" w:hint="default"/>
+      </w:rPr>
+    </w:lvl>
+    <w:lvl w:ilvl="4" w:tplc="100C0003" w:tentative="1">
+      <w:start w:val="1"/>
+      <w:numFmt w:val="bullet"/>
+      <w:lvlText w:val="o"/>
+      <w:lvlJc w:val="left"/>
+      <w:pPr>
+        <w:ind w:left="3600" w:hanging="360"/>
+      </w:pPr>
+      <w:rPr>
+        <w:rFonts w:ascii="Courier New" w:hAnsi="Courier New" w:cs="Courier New" w:hint="default"/>
+      </w:rPr>
+    </w:lvl>
+    <w:lvl w:ilvl="5" w:tplc="100C0005" w:tentative="1">
+      <w:start w:val="1"/>
+      <w:numFmt w:val="bullet"/>
+      <w:lvlText w:val=""/>
+      <w:lvlJc w:val="left"/>
+      <w:pPr>
+        <w:ind w:left="4320" w:hanging="360"/>
+      </w:pPr>
+      <w:rPr>
+        <w:rFonts w:ascii="Wingdings" w:hAnsi="Wingdings" w:hint="default"/>
+      </w:rPr>
+    </w:lvl>
+    <w:lvl w:ilvl="6" w:tplc="100C0001" w:tentative="1">
+      <w:start w:val="1"/>
+      <w:numFmt w:val="bullet"/>
+      <w:lvlText w:val=""/>
+      <w:lvlJc w:val="left"/>
+      <w:pPr>
+        <w:ind w:left="5040" w:hanging="360"/>
+      </w:pPr>
+      <w:rPr>
+        <w:rFonts w:ascii="Symbol" w:hAnsi="Symbol" w:hint="default"/>
+      </w:rPr>
+    </w:lvl>
+    <w:lvl w:ilvl="7" w:tplc="100C0003" w:tentative="1">
+      <w:start w:val="1"/>
+      <w:numFmt w:val="bullet"/>
+      <w:lvlText w:val="o"/>
+      <w:lvlJc w:val="left"/>
+      <w:pPr>
+        <w:ind w:left="5760" w:hanging="360"/>
+      </w:pPr>
+      <w:rPr>
+        <w:rFonts w:ascii="Courier New" w:hAnsi="Courier New" w:cs="Courier New" w:hint="default"/>
+      </w:rPr>
+    </w:lvl>
+    <w:lvl w:ilvl="8" w:tplc="100C0005" w:tentative="1">
+      <w:start w:val="1"/>
+      <w:numFmt w:val="bullet"/>
+      <w:lvlText w:val=""/>
+      <w:lvlJc w:val="left"/>
+      <w:pPr>
+        <w:ind w:left="6480" w:hanging="360"/>
+      </w:pPr>
+      <w:rPr>
+        <w:rFonts w:ascii="Wingdings" w:hAnsi="Wingdings" w:hint="default"/>
+      </w:rPr>
+    </w:lvl>
+  </w:abstractNum>
+  <w:abstractNum w:abstractNumId="18" w15:restartNumberingAfterBreak="0">
     <w:nsid w:val="408C02FF"/>
     <w:multiLevelType w:val="hybridMultilevel"/>
     <w:tmpl w:val="856AC9A6"/>
@@ -16249,7 +16911,7 @@
       </w:rPr>
     </w:lvl>
   </w:abstractNum>
-  <w:abstractNum w:abstractNumId="18" w15:restartNumberingAfterBreak="0">
+  <w:abstractNum w:abstractNumId="19" w15:restartNumberingAfterBreak="0">
     <w:nsid w:val="41A063C5"/>
     <w:multiLevelType w:val="hybridMultilevel"/>
     <w:tmpl w:val="6EA4EBC8"/>
@@ -16362,7 +17024,7 @@
       </w:rPr>
     </w:lvl>
   </w:abstractNum>
-  <w:abstractNum w:abstractNumId="19" w15:restartNumberingAfterBreak="0">
+  <w:abstractNum w:abstractNumId="20" w15:restartNumberingAfterBreak="0">
     <w:nsid w:val="42962D52"/>
     <w:multiLevelType w:val="hybridMultilevel"/>
     <w:tmpl w:val="1B285818"/>
@@ -16475,7 +17137,7 @@
       </w:rPr>
     </w:lvl>
   </w:abstractNum>
-  <w:abstractNum w:abstractNumId="20" w15:restartNumberingAfterBreak="0">
+  <w:abstractNum w:abstractNumId="21" w15:restartNumberingAfterBreak="0">
     <w:nsid w:val="42F31DAB"/>
     <w:multiLevelType w:val="hybridMultilevel"/>
     <w:tmpl w:val="A46C5D1C"/>
@@ -16615,7 +17277,7 @@
       </w:rPr>
     </w:lvl>
   </w:abstractNum>
-  <w:abstractNum w:abstractNumId="21" w15:restartNumberingAfterBreak="0">
+  <w:abstractNum w:abstractNumId="22" w15:restartNumberingAfterBreak="0">
     <w:nsid w:val="43402B52"/>
     <w:multiLevelType w:val="hybridMultilevel"/>
     <w:tmpl w:val="4A6C7A98"/>
@@ -16728,7 +17390,7 @@
       </w:rPr>
     </w:lvl>
   </w:abstractNum>
-  <w:abstractNum w:abstractNumId="22" w15:restartNumberingAfterBreak="0">
+  <w:abstractNum w:abstractNumId="23" w15:restartNumberingAfterBreak="0">
     <w:nsid w:val="44681270"/>
     <w:multiLevelType w:val="hybridMultilevel"/>
     <w:tmpl w:val="17B82E7C"/>
@@ -16841,7 +17503,7 @@
       </w:rPr>
     </w:lvl>
   </w:abstractNum>
-  <w:abstractNum w:abstractNumId="23" w15:restartNumberingAfterBreak="0">
+  <w:abstractNum w:abstractNumId="24" w15:restartNumberingAfterBreak="0">
     <w:nsid w:val="458251D7"/>
     <w:multiLevelType w:val="hybridMultilevel"/>
     <w:tmpl w:val="B83A21C0"/>
@@ -16954,7 +17616,7 @@
       </w:rPr>
     </w:lvl>
   </w:abstractNum>
-  <w:abstractNum w:abstractNumId="24" w15:restartNumberingAfterBreak="0">
+  <w:abstractNum w:abstractNumId="25" w15:restartNumberingAfterBreak="0">
     <w:nsid w:val="4BA82228"/>
     <w:multiLevelType w:val="hybridMultilevel"/>
     <w:tmpl w:val="1548B0BE"/>
@@ -17067,7 +17729,7 @@
       </w:rPr>
     </w:lvl>
   </w:abstractNum>
-  <w:abstractNum w:abstractNumId="25" w15:restartNumberingAfterBreak="0">
+  <w:abstractNum w:abstractNumId="26" w15:restartNumberingAfterBreak="0">
     <w:nsid w:val="5082572C"/>
     <w:multiLevelType w:val="hybridMultilevel"/>
     <w:tmpl w:val="ED4ACFA4"/>
@@ -17207,7 +17869,7 @@
       </w:rPr>
     </w:lvl>
   </w:abstractNum>
-  <w:abstractNum w:abstractNumId="26" w15:restartNumberingAfterBreak="0">
+  <w:abstractNum w:abstractNumId="27" w15:restartNumberingAfterBreak="0">
     <w:nsid w:val="52B247CA"/>
     <w:multiLevelType w:val="hybridMultilevel"/>
     <w:tmpl w:val="B7D4D45A"/>
@@ -17347,7 +18009,7 @@
       </w:rPr>
     </w:lvl>
   </w:abstractNum>
-  <w:abstractNum w:abstractNumId="27" w15:restartNumberingAfterBreak="0">
+  <w:abstractNum w:abstractNumId="28" w15:restartNumberingAfterBreak="0">
     <w:nsid w:val="57E251F3"/>
     <w:multiLevelType w:val="hybridMultilevel"/>
     <w:tmpl w:val="CAACCD16"/>
@@ -17459,7 +18121,7 @@
       </w:rPr>
     </w:lvl>
   </w:abstractNum>
-  <w:abstractNum w:abstractNumId="28" w15:restartNumberingAfterBreak="0">
+  <w:abstractNum w:abstractNumId="29" w15:restartNumberingAfterBreak="0">
     <w:nsid w:val="594C1361"/>
     <w:multiLevelType w:val="hybridMultilevel"/>
     <w:tmpl w:val="5C243628"/>
@@ -17599,7 +18261,7 @@
       </w:rPr>
     </w:lvl>
   </w:abstractNum>
-  <w:abstractNum w:abstractNumId="29" w15:restartNumberingAfterBreak="0">
+  <w:abstractNum w:abstractNumId="30" w15:restartNumberingAfterBreak="0">
     <w:nsid w:val="601E1A2A"/>
     <w:multiLevelType w:val="hybridMultilevel"/>
     <w:tmpl w:val="FB3E2E42"/>
@@ -17711,7 +18373,7 @@
       </w:rPr>
     </w:lvl>
   </w:abstractNum>
-  <w:abstractNum w:abstractNumId="30" w15:restartNumberingAfterBreak="0">
+  <w:abstractNum w:abstractNumId="31" w15:restartNumberingAfterBreak="0">
     <w:nsid w:val="662A1B19"/>
     <w:multiLevelType w:val="hybridMultilevel"/>
     <w:tmpl w:val="A2D0A864"/>
@@ -17824,7 +18486,7 @@
       </w:rPr>
     </w:lvl>
   </w:abstractNum>
-  <w:abstractNum w:abstractNumId="31" w15:restartNumberingAfterBreak="0">
+  <w:abstractNum w:abstractNumId="32" w15:restartNumberingAfterBreak="0">
     <w:nsid w:val="68BF2B31"/>
     <w:multiLevelType w:val="hybridMultilevel"/>
     <w:tmpl w:val="A54E1C78"/>
@@ -17937,7 +18599,7 @@
       </w:rPr>
     </w:lvl>
   </w:abstractNum>
-  <w:abstractNum w:abstractNumId="32" w15:restartNumberingAfterBreak="0">
+  <w:abstractNum w:abstractNumId="33" w15:restartNumberingAfterBreak="0">
     <w:nsid w:val="6F1F489E"/>
     <w:multiLevelType w:val="hybridMultilevel"/>
     <w:tmpl w:val="53403638"/>
@@ -18050,7 +18712,7 @@
       </w:rPr>
     </w:lvl>
   </w:abstractNum>
-  <w:abstractNum w:abstractNumId="33" w15:restartNumberingAfterBreak="0">
+  <w:abstractNum w:abstractNumId="34" w15:restartNumberingAfterBreak="0">
     <w:nsid w:val="71E06583"/>
     <w:multiLevelType w:val="hybridMultilevel"/>
     <w:tmpl w:val="26C81FCE"/>
@@ -18190,7 +18852,7 @@
       </w:rPr>
     </w:lvl>
   </w:abstractNum>
-  <w:abstractNum w:abstractNumId="34" w15:restartNumberingAfterBreak="0">
+  <w:abstractNum w:abstractNumId="35" w15:restartNumberingAfterBreak="0">
     <w:nsid w:val="7262736B"/>
     <w:multiLevelType w:val="hybridMultilevel"/>
     <w:tmpl w:val="66425C6A"/>
@@ -18302,7 +18964,7 @@
       </w:rPr>
     </w:lvl>
   </w:abstractNum>
-  <w:abstractNum w:abstractNumId="35" w15:restartNumberingAfterBreak="0">
+  <w:abstractNum w:abstractNumId="36" w15:restartNumberingAfterBreak="0">
     <w:nsid w:val="75A3529B"/>
     <w:multiLevelType w:val="hybridMultilevel"/>
     <w:tmpl w:val="819EEA64"/>
@@ -18442,7 +19104,7 @@
       </w:rPr>
     </w:lvl>
   </w:abstractNum>
-  <w:abstractNum w:abstractNumId="36" w15:restartNumberingAfterBreak="0">
+  <w:abstractNum w:abstractNumId="37" w15:restartNumberingAfterBreak="0">
     <w:nsid w:val="7A196BE8"/>
     <w:multiLevelType w:val="hybridMultilevel"/>
     <w:tmpl w:val="D8721F7E"/>
@@ -18555,7 +19217,7 @@
       </w:rPr>
     </w:lvl>
   </w:abstractNum>
-  <w:abstractNum w:abstractNumId="37" w15:restartNumberingAfterBreak="0">
+  <w:abstractNum w:abstractNumId="38" w15:restartNumberingAfterBreak="0">
     <w:nsid w:val="7A207EC3"/>
     <w:multiLevelType w:val="hybridMultilevel"/>
     <w:tmpl w:val="85AEE42A"/>
@@ -18668,7 +19330,7 @@
       </w:rPr>
     </w:lvl>
   </w:abstractNum>
-  <w:abstractNum w:abstractNumId="38" w15:restartNumberingAfterBreak="0">
+  <w:abstractNum w:abstractNumId="39" w15:restartNumberingAfterBreak="0">
     <w:nsid w:val="7B193736"/>
     <w:multiLevelType w:val="multilevel"/>
     <w:tmpl w:val="EB026C5A"/>
@@ -18814,7 +19476,7 @@
       </w:pPr>
     </w:lvl>
   </w:abstractNum>
-  <w:abstractNum w:abstractNumId="39" w15:restartNumberingAfterBreak="0">
+  <w:abstractNum w:abstractNumId="40" w15:restartNumberingAfterBreak="0">
     <w:nsid w:val="7CFB0AAA"/>
     <w:multiLevelType w:val="hybridMultilevel"/>
     <w:tmpl w:val="A39413F4"/>
@@ -18927,7 +19589,7 @@
       </w:rPr>
     </w:lvl>
   </w:abstractNum>
-  <w:abstractNum w:abstractNumId="40" w15:restartNumberingAfterBreak="0">
+  <w:abstractNum w:abstractNumId="41" w15:restartNumberingAfterBreak="0">
     <w:nsid w:val="7D226604"/>
     <w:multiLevelType w:val="hybridMultilevel"/>
     <w:tmpl w:val="B9266476"/>
@@ -19040,7 +19702,7 @@
       </w:rPr>
     </w:lvl>
   </w:abstractNum>
-  <w:abstractNum w:abstractNumId="41" w15:restartNumberingAfterBreak="0">
+  <w:abstractNum w:abstractNumId="42" w15:restartNumberingAfterBreak="0">
     <w:nsid w:val="7DD245F2"/>
     <w:multiLevelType w:val="hybridMultilevel"/>
     <w:tmpl w:val="3100450C"/>
@@ -19181,7 +19843,7 @@
     </w:lvl>
   </w:abstractNum>
   <w:num w:numId="1">
-    <w:abstractNumId w:val="38"/>
+    <w:abstractNumId w:val="39"/>
   </w:num>
   <w:num w:numId="2">
     <w:abstractNumId w:val="3"/>
@@ -19190,40 +19852,40 @@
     <w:abstractNumId w:val="9"/>
   </w:num>
   <w:num w:numId="4">
-    <w:abstractNumId w:val="35"/>
+    <w:abstractNumId w:val="36"/>
   </w:num>
   <w:num w:numId="5">
-    <w:abstractNumId w:val="26"/>
+    <w:abstractNumId w:val="27"/>
   </w:num>
   <w:num w:numId="6">
     <w:abstractNumId w:val="13"/>
   </w:num>
   <w:num w:numId="7">
-    <w:abstractNumId w:val="28"/>
+    <w:abstractNumId w:val="29"/>
   </w:num>
   <w:num w:numId="8">
-    <w:abstractNumId w:val="41"/>
+    <w:abstractNumId w:val="42"/>
   </w:num>
   <w:num w:numId="9">
     <w:abstractNumId w:val="8"/>
   </w:num>
   <w:num w:numId="10">
-    <w:abstractNumId w:val="17"/>
+    <w:abstractNumId w:val="18"/>
   </w:num>
   <w:num w:numId="11">
-    <w:abstractNumId w:val="25"/>
+    <w:abstractNumId w:val="26"/>
   </w:num>
   <w:num w:numId="12">
-    <w:abstractNumId w:val="20"/>
+    <w:abstractNumId w:val="21"/>
   </w:num>
   <w:num w:numId="13">
-    <w:abstractNumId w:val="33"/>
+    <w:abstractNumId w:val="34"/>
   </w:num>
   <w:num w:numId="14">
-    <w:abstractNumId w:val="39"/>
+    <w:abstractNumId w:val="40"/>
   </w:num>
   <w:num w:numId="15">
-    <w:abstractNumId w:val="38"/>
+    <w:abstractNumId w:val="39"/>
   </w:num>
   <w:num w:numId="16">
     <w:abstractNumId w:val="6"/>
@@ -19235,40 +19897,40 @@
     <w:abstractNumId w:val="7"/>
   </w:num>
   <w:num w:numId="19">
-    <w:abstractNumId w:val="38"/>
+    <w:abstractNumId w:val="39"/>
   </w:num>
   <w:num w:numId="20">
-    <w:abstractNumId w:val="30"/>
+    <w:abstractNumId w:val="31"/>
   </w:num>
   <w:num w:numId="21">
-    <w:abstractNumId w:val="22"/>
+    <w:abstractNumId w:val="23"/>
   </w:num>
   <w:num w:numId="22">
-    <w:abstractNumId w:val="31"/>
+    <w:abstractNumId w:val="32"/>
   </w:num>
   <w:num w:numId="23">
-    <w:abstractNumId w:val="21"/>
+    <w:abstractNumId w:val="22"/>
   </w:num>
   <w:num w:numId="24">
     <w:abstractNumId w:val="11"/>
   </w:num>
   <w:num w:numId="25">
-    <w:abstractNumId w:val="40"/>
+    <w:abstractNumId w:val="41"/>
   </w:num>
   <w:num w:numId="26">
-    <w:abstractNumId w:val="34"/>
+    <w:abstractNumId w:val="35"/>
   </w:num>
   <w:num w:numId="27">
-    <w:abstractNumId w:val="24"/>
+    <w:abstractNumId w:val="25"/>
   </w:num>
   <w:num w:numId="28">
-    <w:abstractNumId w:val="29"/>
+    <w:abstractNumId w:val="30"/>
   </w:num>
   <w:num w:numId="29">
     <w:abstractNumId w:val="0"/>
   </w:num>
   <w:num w:numId="30">
-    <w:abstractNumId w:val="32"/>
+    <w:abstractNumId w:val="33"/>
   </w:num>
   <w:num w:numId="31">
     <w:abstractNumId w:val="5"/>
@@ -19277,25 +19939,25 @@
     <w:abstractNumId w:val="1"/>
   </w:num>
   <w:num w:numId="33">
-    <w:abstractNumId w:val="27"/>
+    <w:abstractNumId w:val="28"/>
   </w:num>
   <w:num w:numId="34">
-    <w:abstractNumId w:val="23"/>
+    <w:abstractNumId w:val="24"/>
   </w:num>
   <w:num w:numId="35">
-    <w:abstractNumId w:val="37"/>
+    <w:abstractNumId w:val="38"/>
   </w:num>
   <w:num w:numId="36">
-    <w:abstractNumId w:val="19"/>
+    <w:abstractNumId w:val="20"/>
   </w:num>
   <w:num w:numId="37">
     <w:abstractNumId w:val="15"/>
   </w:num>
   <w:num w:numId="38">
-    <w:abstractNumId w:val="18"/>
+    <w:abstractNumId w:val="19"/>
   </w:num>
   <w:num w:numId="39">
-    <w:abstractNumId w:val="36"/>
+    <w:abstractNumId w:val="37"/>
   </w:num>
   <w:num w:numId="40">
     <w:abstractNumId w:val="12"/>
@@ -19311,6 +19973,9 @@
   </w:num>
   <w:num w:numId="44">
     <w:abstractNumId w:val="2"/>
+  </w:num>
+  <w:num w:numId="45">
+    <w:abstractNumId w:val="17"/>
   </w:num>
   <w:numIdMacAtCleanup w:val="13"/>
 </w:numbering>
@@ -20711,12 +21376,6 @@
 </file>
 
 <file path=customXml/item2.xml><?xml version="1.0" encoding="utf-8"?>
-<p:properties xmlns:p="http://schemas.microsoft.com/office/2006/metadata/properties" xmlns:xsi="http://www.w3.org/2001/XMLSchema-instance" xmlns:pc="http://schemas.microsoft.com/office/infopath/2007/PartnerControls">
-  <documentManagement/>
-</p:properties>
-</file>
-
-<file path=customXml/item3.xml><?xml version="1.0" encoding="utf-8"?>
 <?mso-contentType ?>
 <FormTemplates xmlns="http://schemas.microsoft.com/sharepoint/v3/contenttype/forms">
   <Display>DocumentLibraryForm</Display>
@@ -20725,7 +21384,7 @@
 </FormTemplates>
 </file>
 
-<file path=customXml/item4.xml><?xml version="1.0" encoding="utf-8"?>
+<file path=customXml/item3.xml><?xml version="1.0" encoding="utf-8"?>
 <ct:contentTypeSchema xmlns:ct="http://schemas.microsoft.com/office/2006/metadata/contentType" xmlns:ma="http://schemas.microsoft.com/office/2006/metadata/properties/metaAttributes" ct:_="" ma:_="" ma:contentTypeName="Document" ma:contentTypeID="0x0101000B38552FA7D4254E8845977232CFE53B" ma:contentTypeVersion="2" ma:contentTypeDescription="Crée un document." ma:contentTypeScope="" ma:versionID="acac6587a1624531b7bbb5e040fdc0e2">
   <xsd:schema xmlns:xsd="http://www.w3.org/2001/XMLSchema" xmlns:xs="http://www.w3.org/2001/XMLSchema" xmlns:p="http://schemas.microsoft.com/office/2006/metadata/properties" xmlns:ns2="0119da2b-60ce-4773-88fa-ebab2cde1f55" targetNamespace="http://schemas.microsoft.com/office/2006/metadata/properties" ma:root="true" ma:fieldsID="497bc8f796ffcd2b49b56101ba0507db" ns2:_="">
     <xsd:import namespace="0119da2b-60ce-4773-88fa-ebab2cde1f55"/>
@@ -20857,6 +21516,12 @@
 </ct:contentTypeSchema>
 </file>
 
+<file path=customXml/item4.xml><?xml version="1.0" encoding="utf-8"?>
+<p:properties xmlns:p="http://schemas.microsoft.com/office/2006/metadata/properties" xmlns:xsi="http://www.w3.org/2001/XMLSchema-instance" xmlns:pc="http://schemas.microsoft.com/office/infopath/2007/PartnerControls">
+  <documentManagement/>
+</p:properties>
+</file>
+
 <file path=customXml/item5.xml><?xml version="1.0" encoding="utf-8"?>
 <b:Sources xmlns:b="http://schemas.openxmlformats.org/officeDocument/2006/bibliography" xmlns="http://schemas.openxmlformats.org/officeDocument/2006/bibliography" SelectedStyle="\APASixthEditionOfficeOnline.xsl" StyleName="APA" Version="6"/>
 </file>
@@ -20870,15 +21535,6 @@
 </file>
 
 <file path=customXml/itemProps2.xml><?xml version="1.0" encoding="utf-8"?>
-<ds:datastoreItem xmlns:ds="http://schemas.openxmlformats.org/officeDocument/2006/customXml" ds:itemID="{B1DFFEE4-49B1-4AF1-9FFD-BDCB1D4C88F0}">
-  <ds:schemaRefs>
-    <ds:schemaRef ds:uri="http://schemas.microsoft.com/office/2006/metadata/properties"/>
-    <ds:schemaRef ds:uri="http://schemas.microsoft.com/office/infopath/2007/PartnerControls"/>
-  </ds:schemaRefs>
-</ds:datastoreItem>
-</file>
-
-<file path=customXml/itemProps3.xml><?xml version="1.0" encoding="utf-8"?>
 <ds:datastoreItem xmlns:ds="http://schemas.openxmlformats.org/officeDocument/2006/customXml" ds:itemID="{C3C0D82A-5D77-4930-8043-FB93232D4EC3}">
   <ds:schemaRefs>
     <ds:schemaRef ds:uri="http://schemas.microsoft.com/sharepoint/v3/contenttype/forms"/>
@@ -20886,7 +21542,7 @@
 </ds:datastoreItem>
 </file>
 
-<file path=customXml/itemProps4.xml><?xml version="1.0" encoding="utf-8"?>
+<file path=customXml/itemProps3.xml><?xml version="1.0" encoding="utf-8"?>
 <ds:datastoreItem xmlns:ds="http://schemas.openxmlformats.org/officeDocument/2006/customXml" ds:itemID="{884A3E52-B6F1-4A6D-876B-680A1FE9CD40}">
   <ds:schemaRefs>
     <ds:schemaRef ds:uri="http://schemas.microsoft.com/office/2006/metadata/contentType"/>
@@ -20904,8 +21560,17 @@
 </ds:datastoreItem>
 </file>
 
+<file path=customXml/itemProps4.xml><?xml version="1.0" encoding="utf-8"?>
+<ds:datastoreItem xmlns:ds="http://schemas.openxmlformats.org/officeDocument/2006/customXml" ds:itemID="{B1DFFEE4-49B1-4AF1-9FFD-BDCB1D4C88F0}">
+  <ds:schemaRefs>
+    <ds:schemaRef ds:uri="http://schemas.microsoft.com/office/2006/metadata/properties"/>
+    <ds:schemaRef ds:uri="http://schemas.microsoft.com/office/infopath/2007/PartnerControls"/>
+  </ds:schemaRefs>
+</ds:datastoreItem>
+</file>
+
 <file path=customXml/itemProps5.xml><?xml version="1.0" encoding="utf-8"?>
-<ds:datastoreItem xmlns:ds="http://schemas.openxmlformats.org/officeDocument/2006/customXml" ds:itemID="{DBF14D09-97C8-4AD6-A58D-A76E0F6D9A76}">
+<ds:datastoreItem xmlns:ds="http://schemas.openxmlformats.org/officeDocument/2006/customXml" ds:itemID="{E28893EC-0744-4EB8-8559-AE7B315184C4}">
   <ds:schemaRefs>
     <ds:schemaRef ds:uri="http://schemas.openxmlformats.org/officeDocument/2006/bibliography"/>
   </ds:schemaRefs>

</xml_diff>

<commit_message>
ajout de la maquette au rapport
</commit_message>
<xml_diff>
--- a/docs_avec_modification/rapport_COSTA.docx
+++ b/docs_avec_modification/rapport_COSTA.docx
@@ -50,7 +50,7 @@
             <mc:AlternateContent>
               <mc:Choice Requires="wps">
                 <w:drawing>
-                  <wp:anchor distT="0" distB="0" distL="114300" distR="114300" simplePos="0" relativeHeight="251623424" behindDoc="0" locked="0" layoutInCell="1" allowOverlap="1">
+                  <wp:anchor distT="0" distB="0" distL="114300" distR="114300" simplePos="0" relativeHeight="251622400" behindDoc="0" locked="0" layoutInCell="1" allowOverlap="1">
                     <wp:simplePos x="0" y="0"/>
                     <wp:positionH relativeFrom="margin">
                       <wp:posOffset>1178560</wp:posOffset>
@@ -221,7 +221,7 @@
                     <v:stroke joinstyle="miter"/>
                     <v:path gradientshapeok="t" o:connecttype="rect"/>
                   </v:shapetype>
-                  <v:shape id="Zone de texte 32" o:spid="_x0000_s1026" type="#_x0000_t202" style="position:absolute;margin-left:92.8pt;margin-top:675.65pt;width:4in;height:28.8pt;z-index:251623424;visibility:visible;mso-wrap-style:square;mso-width-percent:450;mso-height-percent:0;mso-wrap-distance-left:9pt;mso-wrap-distance-top:0;mso-wrap-distance-right:9pt;mso-wrap-distance-bottom:0;mso-position-horizontal:absolute;mso-position-horizontal-relative:margin;mso-position-vertical:absolute;mso-position-vertical-relative:page;mso-width-percent:450;mso-height-percent:0;mso-width-relative:page;mso-height-relative:margin;v-text-anchor:bottom" o:gfxdata="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" filled="f" stroked="f" strokeweight=".5pt">
+                  <v:shape id="Zone de texte 32" o:spid="_x0000_s1026" type="#_x0000_t202" style="position:absolute;margin-left:92.8pt;margin-top:675.65pt;width:4in;height:28.8pt;z-index:251622400;visibility:visible;mso-wrap-style:square;mso-width-percent:450;mso-height-percent:0;mso-wrap-distance-left:9pt;mso-wrap-distance-top:0;mso-wrap-distance-right:9pt;mso-wrap-distance-bottom:0;mso-position-horizontal:absolute;mso-position-horizontal-relative:margin;mso-position-vertical:absolute;mso-position-vertical-relative:page;mso-width-percent:450;mso-height-percent:0;mso-width-relative:page;mso-height-relative:margin;v-text-anchor:bottom" o:gfxdata="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" filled="f" stroked="f" strokeweight=".5pt">
                     <v:textbox style="mso-fit-shape-to-text:t" inset="0,0,0,0">
                       <w:txbxContent>
                         <w:p>
@@ -337,7 +337,7 @@
             <mc:AlternateContent>
               <mc:Choice Requires="wps">
                 <w:drawing>
-                  <wp:anchor distT="0" distB="0" distL="114300" distR="114300" simplePos="0" relativeHeight="251622400" behindDoc="0" locked="0" layoutInCell="1" allowOverlap="1">
+                  <wp:anchor distT="0" distB="0" distL="114300" distR="114300" simplePos="0" relativeHeight="251621376" behindDoc="0" locked="0" layoutInCell="1" allowOverlap="1">
                     <wp:simplePos x="0" y="0"/>
                     <wp:positionH relativeFrom="margin">
                       <wp:align>right</wp:align>
@@ -430,7 +430,7 @@
               </mc:Choice>
               <mc:Fallback>
                 <w:pict>
-                  <v:shape id="Zone de texte 1" o:spid="_x0000_s1027" type="#_x0000_t202" style="position:absolute;margin-left:250.55pt;margin-top:161.1pt;width:301.75pt;height:66.25pt;z-index:251622400;visibility:visible;mso-wrap-style:square;mso-width-percent:0;mso-height-percent:0;mso-wrap-distance-left:9pt;mso-wrap-distance-top:0;mso-wrap-distance-right:9pt;mso-wrap-distance-bottom:0;mso-position-horizontal:right;mso-position-horizontal-relative:margin;mso-position-vertical:absolute;mso-position-vertical-relative:page;mso-width-percent:0;mso-height-percent:0;mso-width-relative:page;mso-height-relative:margin;v-text-anchor:top" o:gfxdata="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" filled="f" stroked="f" strokeweight=".5pt">
+                  <v:shape id="Zone de texte 1" o:spid="_x0000_s1027" type="#_x0000_t202" style="position:absolute;margin-left:250.55pt;margin-top:161.1pt;width:301.75pt;height:66.25pt;z-index:251621376;visibility:visible;mso-wrap-style:square;mso-width-percent:0;mso-height-percent:0;mso-wrap-distance-left:9pt;mso-wrap-distance-top:0;mso-wrap-distance-right:9pt;mso-wrap-distance-bottom:0;mso-position-horizontal:right;mso-position-horizontal-relative:margin;mso-position-vertical:absolute;mso-position-vertical-relative:page;mso-width-percent:0;mso-height-percent:0;mso-width-relative:page;mso-height-relative:margin;v-text-anchor:top" o:gfxdata="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" filled="f" stroked="f" strokeweight=".5pt">
                     <v:textbox inset="0,0,0,0">
                       <w:txbxContent>
                         <w:p>
@@ -472,7 +472,7 @@
             <mc:AlternateContent>
               <mc:Choice Requires="wpg">
                 <w:drawing>
-                  <wp:anchor distT="0" distB="0" distL="114300" distR="114300" simplePos="0" relativeHeight="251621376" behindDoc="1" locked="0" layoutInCell="1" allowOverlap="1">
+                  <wp:anchor distT="0" distB="0" distL="114300" distR="114300" simplePos="0" relativeHeight="251620352" behindDoc="1" locked="0" layoutInCell="1" allowOverlap="1">
                     <wp:simplePos x="0" y="0"/>
                     <wp:positionH relativeFrom="page">
                       <wp:posOffset>299923</wp:posOffset>
@@ -3868,7 +3868,7 @@
               </mc:Choice>
               <mc:Fallback>
                 <w:pict>
-                  <v:group id="Groupe 2" o:spid="_x0000_s1028" style="position:absolute;margin-left:23.6pt;margin-top:0;width:172.8pt;height:839.8pt;z-index:-251695104;mso-width-percent:330;mso-position-horizontal-relative:page;mso-position-vertical:top;mso-position-vertical-relative:page;mso-width-percent:330" coordsize="21945,91257" o:gfxdata="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">
+                  <v:group id="Groupe 2" o:spid="_x0000_s1028" style="position:absolute;margin-left:23.6pt;margin-top:0;width:172.8pt;height:839.8pt;z-index:-251696128;mso-width-percent:330;mso-position-horizontal-relative:page;mso-position-vertical:top;mso-position-vertical-relative:page;mso-width-percent:330" coordsize="21945,91257" o:gfxdata="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">
                     <v:rect id="Rectangle 3" o:spid="_x0000_s1029" style="position:absolute;width:1945;height:91257;visibility:visible;mso-wrap-style:square;v-text-anchor:middle" o:gfxdata="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" fillcolor="#44546a [3215]" stroked="f" strokeweight="1pt"/>
                     <v:shapetype id="_x0000_t15" coordsize="21600,21600" o:spt="15" adj="16200" path="m@0,l,,,21600@0,21600,21600,10800xe">
                       <v:stroke joinstyle="miter"/>
@@ -9737,15 +9737,13 @@
       <w:r>
         <w:br w:type="page"/>
       </w:r>
-      <w:bookmarkStart w:id="0" w:name="_GoBack"/>
-      <w:bookmarkEnd w:id="0"/>
     </w:p>
     <w:p>
       <w:pPr>
         <w:pStyle w:val="Titre1"/>
       </w:pPr>
-      <w:bookmarkStart w:id="1" w:name="_Toc63239433"/>
-      <w:bookmarkStart w:id="2" w:name="_Toc71039454"/>
+      <w:bookmarkStart w:id="0" w:name="_Toc63239433"/>
+      <w:bookmarkStart w:id="1" w:name="_Toc71039454"/>
       <w:r>
         <w:lastRenderedPageBreak/>
         <w:t>Analyse prél</w:t>
@@ -9756,20 +9754,20 @@
       <w:r>
         <w:t>minaire</w:t>
       </w:r>
+      <w:bookmarkEnd w:id="0"/>
       <w:bookmarkEnd w:id="1"/>
-      <w:bookmarkEnd w:id="2"/>
     </w:p>
     <w:p>
       <w:pPr>
         <w:pStyle w:val="Titre2"/>
       </w:pPr>
-      <w:bookmarkStart w:id="3" w:name="_Toc63239434"/>
-      <w:bookmarkStart w:id="4" w:name="_Toc71039455"/>
+      <w:bookmarkStart w:id="2" w:name="_Toc63239434"/>
+      <w:bookmarkStart w:id="3" w:name="_Toc71039455"/>
       <w:r>
         <w:t>Introduction</w:t>
       </w:r>
+      <w:bookmarkEnd w:id="2"/>
       <w:bookmarkEnd w:id="3"/>
-      <w:bookmarkEnd w:id="4"/>
     </w:p>
     <w:p>
       <w:pPr>
@@ -9845,15 +9843,15 @@
       <w:pPr>
         <w:pStyle w:val="Titre2"/>
       </w:pPr>
-      <w:bookmarkStart w:id="5" w:name="_Objectifs"/>
-      <w:bookmarkStart w:id="6" w:name="_Toc63239435"/>
-      <w:bookmarkStart w:id="7" w:name="_Toc71039456"/>
+      <w:bookmarkStart w:id="4" w:name="_Objectifs"/>
+      <w:bookmarkStart w:id="5" w:name="_Toc63239435"/>
+      <w:bookmarkStart w:id="6" w:name="_Toc71039456"/>
+      <w:bookmarkEnd w:id="4"/>
+      <w:r>
+        <w:t>Objectifs</w:t>
+      </w:r>
       <w:bookmarkEnd w:id="5"/>
-      <w:r>
-        <w:t>Objectifs</w:t>
-      </w:r>
       <w:bookmarkEnd w:id="6"/>
-      <w:bookmarkEnd w:id="7"/>
     </w:p>
     <w:p>
       <w:pPr>
@@ -10129,8 +10127,8 @@
       <w:pPr>
         <w:pStyle w:val="Titre2"/>
       </w:pPr>
-      <w:bookmarkStart w:id="8" w:name="_Toc63239436"/>
-      <w:bookmarkStart w:id="9" w:name="_Toc71039457"/>
+      <w:bookmarkStart w:id="7" w:name="_Toc63239436"/>
+      <w:bookmarkStart w:id="8" w:name="_Toc71039457"/>
       <w:r>
         <w:lastRenderedPageBreak/>
         <w:t>Planification</w:t>
@@ -10138,8 +10136,8 @@
       <w:r>
         <w:t xml:space="preserve"> initiale</w:t>
       </w:r>
+      <w:bookmarkEnd w:id="7"/>
       <w:bookmarkEnd w:id="8"/>
-      <w:bookmarkEnd w:id="9"/>
     </w:p>
     <w:p>
       <w:pPr>
@@ -10179,7 +10177,7 @@
         <mc:AlternateContent>
           <mc:Choice Requires="wpg">
             <w:drawing>
-              <wp:anchor distT="0" distB="0" distL="114300" distR="114300" simplePos="0" relativeHeight="251657216" behindDoc="0" locked="0" layoutInCell="1" allowOverlap="1">
+              <wp:anchor distT="0" distB="0" distL="114300" distR="114300" simplePos="0" relativeHeight="251656192" behindDoc="0" locked="0" layoutInCell="1" allowOverlap="1">
                 <wp:simplePos x="0" y="0"/>
                 <wp:positionH relativeFrom="column">
                   <wp:posOffset>-635</wp:posOffset>
@@ -10263,7 +10261,7 @@
                                   <w:szCs w:val="20"/>
                                 </w:rPr>
                               </w:pPr>
-                              <w:bookmarkStart w:id="10" w:name="_Toc71039555"/>
+                              <w:bookmarkStart w:id="9" w:name="_Toc71039555"/>
                               <w:r>
                                 <w:t xml:space="preserve">Figure </w:t>
                               </w:r>
@@ -10286,12 +10284,9 @@
                                 <w:fldChar w:fldCharType="end"/>
                               </w:r>
                               <w:r>
-                                <w:t xml:space="preserve"> </w:t>
+                                <w:t xml:space="preserve"> : planification initiale partie 1</w:t>
                               </w:r>
-                              <w:r>
-                                <w:t>: planification initiale partie 1</w:t>
-                              </w:r>
-                              <w:bookmarkEnd w:id="10"/>
+                              <w:bookmarkEnd w:id="9"/>
                             </w:p>
                           </w:txbxContent>
                         </wps:txbx>
@@ -10310,7 +10305,7 @@
           </mc:Choice>
           <mc:Fallback>
             <w:pict>
-              <v:group id="Groupe 36" o:spid="_x0000_s1057" style="position:absolute;left:0;text-align:left;margin-left:-.05pt;margin-top:60.7pt;width:700.1pt;height:308.9pt;z-index:251657216" coordsize="88912,39230" o:gfxdata="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">
+              <v:group id="Groupe 36" o:spid="_x0000_s1057" style="position:absolute;left:0;text-align:left;margin-left:-.05pt;margin-top:60.7pt;width:700.1pt;height:308.9pt;z-index:251656192" coordsize="88912,39230" o:gfxdata="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">
                 <v:shapetype id="_x0000_t75" coordsize="21600,21600" o:spt="75" o:preferrelative="t" path="m@4@5l@4@11@9@11@9@5xe" filled="f" stroked="f">
                   <v:stroke joinstyle="miter"/>
                   <v:formulas>
@@ -10347,7 +10342,7 @@
                             <w:szCs w:val="20"/>
                           </w:rPr>
                         </w:pPr>
-                        <w:bookmarkStart w:id="11" w:name="_Toc71039555"/>
+                        <w:bookmarkStart w:id="10" w:name="_Toc71039555"/>
                         <w:r>
                           <w:t xml:space="preserve">Figure </w:t>
                         </w:r>
@@ -10370,12 +10365,9 @@
                           <w:fldChar w:fldCharType="end"/>
                         </w:r>
                         <w:r>
-                          <w:t xml:space="preserve"> </w:t>
+                          <w:t xml:space="preserve"> : planification initiale partie 1</w:t>
                         </w:r>
-                        <w:r>
-                          <w:t>: planification initiale partie 1</w:t>
-                        </w:r>
-                        <w:bookmarkEnd w:id="11"/>
+                        <w:bookmarkEnd w:id="10"/>
                       </w:p>
                     </w:txbxContent>
                   </v:textbox>
@@ -10441,7 +10433,7 @@
         <mc:AlternateContent>
           <mc:Choice Requires="wpg">
             <w:drawing>
-              <wp:anchor distT="0" distB="0" distL="114300" distR="114300" simplePos="0" relativeHeight="251667456" behindDoc="0" locked="0" layoutInCell="1" allowOverlap="1">
+              <wp:anchor distT="0" distB="0" distL="114300" distR="114300" simplePos="0" relativeHeight="251666432" behindDoc="0" locked="0" layoutInCell="1" allowOverlap="1">
                 <wp:simplePos x="0" y="0"/>
                 <wp:positionH relativeFrom="column">
                   <wp:posOffset>-660</wp:posOffset>
@@ -10524,7 +10516,7 @@
                                   <w:szCs w:val="20"/>
                                 </w:rPr>
                               </w:pPr>
-                              <w:bookmarkStart w:id="12" w:name="_Toc71039556"/>
+                              <w:bookmarkStart w:id="11" w:name="_Toc71039556"/>
                               <w:r>
                                 <w:t xml:space="preserve">Figure </w:t>
                               </w:r>
@@ -10549,7 +10541,7 @@
                               <w:r>
                                 <w:t xml:space="preserve"> : planification initiale partie 2</w:t>
                               </w:r>
-                              <w:bookmarkEnd w:id="12"/>
+                              <w:bookmarkEnd w:id="11"/>
                             </w:p>
                           </w:txbxContent>
                         </wps:txbx>
@@ -10568,7 +10560,7 @@
           </mc:Choice>
           <mc:Fallback>
             <w:pict>
-              <v:group id="Groupe 43" o:spid="_x0000_s1060" style="position:absolute;left:0;text-align:left;margin-left:-.05pt;margin-top:72.5pt;width:700.1pt;height:331.95pt;z-index:251667456" coordsize="88912,42157" o:gfxdata="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">
+              <v:group id="Groupe 43" o:spid="_x0000_s1060" style="position:absolute;left:0;text-align:left;margin-left:-.05pt;margin-top:72.5pt;width:700.1pt;height:331.95pt;z-index:251666432" coordsize="88912,42157" o:gfxdata="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">
                 <v:shape id="Image 41" o:spid="_x0000_s1061" type="#_x0000_t75" style="position:absolute;width:88912;height:39173;visibility:visible;mso-wrap-style:square" o:gfxdata="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">
                   <v:imagedata r:id="rId27" o:title=""/>
                   <v:path arrowok="t"/>
@@ -10585,7 +10577,7 @@
                             <w:szCs w:val="20"/>
                           </w:rPr>
                         </w:pPr>
-                        <w:bookmarkStart w:id="13" w:name="_Toc71039556"/>
+                        <w:bookmarkStart w:id="12" w:name="_Toc71039556"/>
                         <w:r>
                           <w:t xml:space="preserve">Figure </w:t>
                         </w:r>
@@ -10610,7 +10602,7 @@
                         <w:r>
                           <w:t xml:space="preserve"> : planification initiale partie 2</w:t>
                         </w:r>
-                        <w:bookmarkEnd w:id="13"/>
+                        <w:bookmarkEnd w:id="12"/>
                       </w:p>
                     </w:txbxContent>
                   </v:textbox>
@@ -10758,7 +10750,7 @@
         <mc:AlternateContent>
           <mc:Choice Requires="wpg">
             <w:drawing>
-              <wp:anchor distT="0" distB="0" distL="114300" distR="114300" simplePos="0" relativeHeight="251663360" behindDoc="0" locked="0" layoutInCell="1" allowOverlap="1">
+              <wp:anchor distT="0" distB="0" distL="114300" distR="114300" simplePos="0" relativeHeight="251662336" behindDoc="0" locked="0" layoutInCell="1" allowOverlap="1">
                 <wp:simplePos x="0" y="0"/>
                 <wp:positionH relativeFrom="column">
                   <wp:posOffset>-660</wp:posOffset>
@@ -10842,7 +10834,7 @@
                                   <w:szCs w:val="20"/>
                                 </w:rPr>
                               </w:pPr>
-                              <w:bookmarkStart w:id="14" w:name="_Toc71039557"/>
+                              <w:bookmarkStart w:id="13" w:name="_Toc71039557"/>
                               <w:r>
                                 <w:t xml:space="preserve">Figure </w:t>
                               </w:r>
@@ -10867,7 +10859,7 @@
                               <w:r>
                                 <w:t xml:space="preserve"> : planification initiale partie 3</w:t>
                               </w:r>
-                              <w:bookmarkEnd w:id="14"/>
+                              <w:bookmarkEnd w:id="13"/>
                             </w:p>
                           </w:txbxContent>
                         </wps:txbx>
@@ -10886,7 +10878,7 @@
           </mc:Choice>
           <mc:Fallback>
             <w:pict>
-              <v:group id="Groupe 40" o:spid="_x0000_s1063" style="position:absolute;left:0;text-align:left;margin-left:-.05pt;margin-top:68.55pt;width:700.1pt;height:285.85pt;z-index:251663360" coordsize="88912,36302" o:gfxdata="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">
+              <v:group id="Groupe 40" o:spid="_x0000_s1063" style="position:absolute;left:0;text-align:left;margin-left:-.05pt;margin-top:68.55pt;width:700.1pt;height:285.85pt;z-index:251662336" coordsize="88912,36302" o:gfxdata="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">
                 <v:shape id="Image 34" o:spid="_x0000_s1064" type="#_x0000_t75" style="position:absolute;width:88912;height:33147;visibility:visible;mso-wrap-style:square" o:gfxdata="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">
                   <v:imagedata r:id="rId33" o:title=""/>
                   <v:path arrowok="t"/>
@@ -10904,7 +10896,7 @@
                             <w:szCs w:val="20"/>
                           </w:rPr>
                         </w:pPr>
-                        <w:bookmarkStart w:id="15" w:name="_Toc71039557"/>
+                        <w:bookmarkStart w:id="14" w:name="_Toc71039557"/>
                         <w:r>
                           <w:t xml:space="preserve">Figure </w:t>
                         </w:r>
@@ -10929,7 +10921,7 @@
                         <w:r>
                           <w:t xml:space="preserve"> : planification initiale partie 3</w:t>
                         </w:r>
-                        <w:bookmarkEnd w:id="15"/>
+                        <w:bookmarkEnd w:id="14"/>
                       </w:p>
                     </w:txbxContent>
                   </v:textbox>
@@ -10940,13 +10932,13 @@
           </mc:Fallback>
         </mc:AlternateContent>
       </w:r>
-      <w:bookmarkStart w:id="16" w:name="_Toc63239437"/>
+      <w:bookmarkStart w:id="15" w:name="_Toc63239437"/>
     </w:p>
     <w:p>
       <w:pPr>
         <w:pStyle w:val="Titre1"/>
       </w:pPr>
-      <w:bookmarkStart w:id="17" w:name="_Toc71039458"/>
+      <w:bookmarkStart w:id="16" w:name="_Toc71039458"/>
       <w:r>
         <w:lastRenderedPageBreak/>
         <w:t>Analyse</w:t>
@@ -10954,19 +10946,19 @@
       <w:r>
         <w:t xml:space="preserve"> / Conception</w:t>
       </w:r>
+      <w:bookmarkEnd w:id="15"/>
       <w:bookmarkEnd w:id="16"/>
-      <w:bookmarkEnd w:id="17"/>
     </w:p>
     <w:p>
       <w:pPr>
         <w:pStyle w:val="Titre2"/>
       </w:pPr>
+      <w:bookmarkStart w:id="17" w:name="_Toc71039459"/>
       <w:bookmarkStart w:id="18" w:name="_Toc63239438"/>
-      <w:bookmarkStart w:id="19" w:name="_Toc71039459"/>
       <w:r>
         <w:t>Cadre du projet</w:t>
       </w:r>
-      <w:bookmarkEnd w:id="19"/>
+      <w:bookmarkEnd w:id="17"/>
     </w:p>
     <w:p>
       <w:pPr>
@@ -11010,24 +11002,24 @@
       <w:pPr>
         <w:pStyle w:val="Titre2"/>
       </w:pPr>
-      <w:bookmarkStart w:id="20" w:name="_Toc71039460"/>
+      <w:bookmarkStart w:id="19" w:name="_Toc71039460"/>
       <w:r>
         <w:t>Concept</w:t>
       </w:r>
       <w:bookmarkEnd w:id="18"/>
-      <w:bookmarkEnd w:id="20"/>
+      <w:bookmarkEnd w:id="19"/>
     </w:p>
     <w:p>
       <w:pPr>
         <w:pStyle w:val="Titre3"/>
       </w:pPr>
-      <w:bookmarkStart w:id="21" w:name="_Fonctionnalités"/>
-      <w:bookmarkStart w:id="22" w:name="_Toc71039461"/>
+      <w:bookmarkStart w:id="20" w:name="_Fonctionnalités"/>
+      <w:bookmarkStart w:id="21" w:name="_Toc71039461"/>
+      <w:bookmarkEnd w:id="20"/>
+      <w:r>
+        <w:t>Fonctionnalités</w:t>
+      </w:r>
       <w:bookmarkEnd w:id="21"/>
-      <w:r>
-        <w:t>Fonctionnalités</w:t>
-      </w:r>
-      <w:bookmarkEnd w:id="22"/>
     </w:p>
     <w:p>
       <w:pPr>
@@ -11270,21 +11262,21 @@
       <w:pPr>
         <w:pStyle w:val="Titre3"/>
       </w:pPr>
-      <w:bookmarkStart w:id="23" w:name="_Toc71039462"/>
+      <w:bookmarkStart w:id="22" w:name="_Toc71039462"/>
       <w:r>
         <w:t>Modèles de données</w:t>
       </w:r>
-      <w:bookmarkEnd w:id="23"/>
+      <w:bookmarkEnd w:id="22"/>
     </w:p>
     <w:p>
       <w:pPr>
         <w:pStyle w:val="Titre4"/>
       </w:pPr>
-      <w:bookmarkStart w:id="24" w:name="_Toc71039463"/>
+      <w:bookmarkStart w:id="23" w:name="_Toc71039463"/>
       <w:r>
         <w:t>Modèle de données conceptuel</w:t>
       </w:r>
-      <w:bookmarkEnd w:id="24"/>
+      <w:bookmarkEnd w:id="23"/>
     </w:p>
     <w:p>
       <w:r>
@@ -11295,7 +11287,7 @@
         <mc:AlternateContent>
           <mc:Choice Requires="wpg">
             <w:drawing>
-              <wp:anchor distT="0" distB="0" distL="114300" distR="114300" simplePos="0" relativeHeight="251675648" behindDoc="0" locked="0" layoutInCell="1" allowOverlap="1">
+              <wp:anchor distT="0" distB="0" distL="114300" distR="114300" simplePos="0" relativeHeight="251674624" behindDoc="0" locked="0" layoutInCell="1" allowOverlap="1">
                 <wp:simplePos x="0" y="0"/>
                 <wp:positionH relativeFrom="column">
                   <wp:posOffset>-898</wp:posOffset>
@@ -11378,7 +11370,7 @@
                                   <w:szCs w:val="20"/>
                                 </w:rPr>
                               </w:pPr>
-                              <w:bookmarkStart w:id="25" w:name="_Toc71039558"/>
+                              <w:bookmarkStart w:id="24" w:name="_Toc71039558"/>
                               <w:r>
                                 <w:t xml:space="preserve">Figure </w:t>
                               </w:r>
@@ -11403,7 +11395,7 @@
                               <w:r>
                                 <w:t xml:space="preserve"> : modèle conceptuel de données</w:t>
                               </w:r>
-                              <w:bookmarkEnd w:id="25"/>
+                              <w:bookmarkEnd w:id="24"/>
                             </w:p>
                           </w:txbxContent>
                         </wps:txbx>
@@ -11422,7 +11414,7 @@
           </mc:Choice>
           <mc:Fallback>
             <w:pict>
-              <v:group id="Groupe 46" o:spid="_x0000_s1066" style="position:absolute;left:0;text-align:left;margin-left:-.05pt;margin-top:13.9pt;width:453.5pt;height:301.9pt;z-index:251675648" coordsize="57594,38341" o:gfxdata="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">
+              <v:group id="Groupe 46" o:spid="_x0000_s1066" style="position:absolute;left:0;text-align:left;margin-left:-.05pt;margin-top:13.9pt;width:453.5pt;height:301.9pt;z-index:251674624" coordsize="57594,38341" o:gfxdata="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">
                 <v:shape id="Image 44" o:spid="_x0000_s1067" type="#_x0000_t75" style="position:absolute;width:57594;height:35210;visibility:visible;mso-wrap-style:square" o:gfxdata="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">
                   <v:imagedata r:id="rId35" o:title=""/>
                   <v:path arrowok="t"/>
@@ -11439,7 +11431,7 @@
                             <w:szCs w:val="20"/>
                           </w:rPr>
                         </w:pPr>
-                        <w:bookmarkStart w:id="26" w:name="_Toc71039558"/>
+                        <w:bookmarkStart w:id="25" w:name="_Toc71039558"/>
                         <w:r>
                           <w:t xml:space="preserve">Figure </w:t>
                         </w:r>
@@ -11464,7 +11456,7 @@
                         <w:r>
                           <w:t xml:space="preserve"> : modèle conceptuel de données</w:t>
                         </w:r>
-                        <w:bookmarkEnd w:id="26"/>
+                        <w:bookmarkEnd w:id="25"/>
                       </w:p>
                     </w:txbxContent>
                   </v:textbox>
@@ -11482,11 +11474,11 @@
       <w:pPr>
         <w:pStyle w:val="Titre4"/>
       </w:pPr>
-      <w:bookmarkStart w:id="27" w:name="_Toc71039464"/>
+      <w:bookmarkStart w:id="26" w:name="_Toc71039464"/>
       <w:r>
         <w:t>Modèle de données logique</w:t>
       </w:r>
-      <w:bookmarkEnd w:id="27"/>
+      <w:bookmarkEnd w:id="26"/>
     </w:p>
     <w:p>
       <w:pPr>
@@ -11500,12 +11492,12 @@
       <w:pPr>
         <w:pStyle w:val="Titre2"/>
       </w:pPr>
-      <w:bookmarkStart w:id="28" w:name="_Toc71039465"/>
+      <w:bookmarkStart w:id="27" w:name="_Toc71039465"/>
       <w:r>
         <w:lastRenderedPageBreak/>
         <w:t>Maquettes</w:t>
       </w:r>
-      <w:bookmarkEnd w:id="28"/>
+      <w:bookmarkEnd w:id="27"/>
     </w:p>
     <w:p>
       <w:pPr>
@@ -11555,7 +11547,7 @@
         <mc:AlternateContent>
           <mc:Choice Requires="wpg">
             <w:drawing>
-              <wp:anchor distT="0" distB="0" distL="114300" distR="114300" simplePos="0" relativeHeight="251671552" behindDoc="0" locked="0" layoutInCell="1" allowOverlap="1">
+              <wp:anchor distT="0" distB="0" distL="114300" distR="114300" simplePos="0" relativeHeight="251670528" behindDoc="0" locked="0" layoutInCell="1" allowOverlap="1">
                 <wp:simplePos x="0" y="0"/>
                 <wp:positionH relativeFrom="column">
                   <wp:posOffset>3810</wp:posOffset>
@@ -11638,7 +11630,7 @@
                                   <w:szCs w:val="20"/>
                                 </w:rPr>
                               </w:pPr>
-                              <w:bookmarkStart w:id="29" w:name="_Toc71039559"/>
+                              <w:bookmarkStart w:id="28" w:name="_Toc71039559"/>
                               <w:r>
                                 <w:t xml:space="preserve">Figure </w:t>
                               </w:r>
@@ -11663,7 +11655,7 @@
                               <w:r>
                                 <w:t xml:space="preserve"> : maquette -&gt; page d'accueil de l'application</w:t>
                               </w:r>
-                              <w:bookmarkEnd w:id="29"/>
+                              <w:bookmarkEnd w:id="28"/>
                             </w:p>
                           </w:txbxContent>
                         </wps:txbx>
@@ -11685,7 +11677,7 @@
           </mc:Choice>
           <mc:Fallback>
             <w:pict>
-              <v:group id="Groupe 38" o:spid="_x0000_s1069" style="position:absolute;left:0;text-align:left;margin-left:.3pt;margin-top:3.35pt;width:318.25pt;height:237.05pt;z-index:251671552;mso-height-relative:margin" coordsize="40417,30109" o:gfxdata="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">
+              <v:group id="Groupe 38" o:spid="_x0000_s1069" style="position:absolute;left:0;text-align:left;margin-left:.3pt;margin-top:3.35pt;width:318.25pt;height:237.05pt;z-index:251670528;mso-height-relative:margin" coordsize="40417,30109" o:gfxdata="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">
                 <v:shape id="Image 33" o:spid="_x0000_s1070" type="#_x0000_t75" style="position:absolute;width:40417;height:26943;visibility:visible;mso-wrap-style:square" o:gfxdata="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">
                   <v:imagedata r:id="rId37" o:title=""/>
                   <v:path arrowok="t"/>
@@ -11702,7 +11694,7 @@
                             <w:szCs w:val="20"/>
                           </w:rPr>
                         </w:pPr>
-                        <w:bookmarkStart w:id="30" w:name="_Toc71039559"/>
+                        <w:bookmarkStart w:id="29" w:name="_Toc71039559"/>
                         <w:r>
                           <w:t xml:space="preserve">Figure </w:t>
                         </w:r>
@@ -11727,7 +11719,7 @@
                         <w:r>
                           <w:t xml:space="preserve"> : maquette -&gt; page d'accueil de l'application</w:t>
                         </w:r>
-                        <w:bookmarkEnd w:id="30"/>
+                        <w:bookmarkEnd w:id="29"/>
                       </w:p>
                     </w:txbxContent>
                   </v:textbox>
@@ -11787,14 +11779,255 @@
         <w:t>Afin d’habiller la page d’accueil, l’objectif est de mettre un logo.</w:t>
       </w:r>
     </w:p>
+    <w:p>
+      <w:pPr>
+        <w:ind w:firstLine="576"/>
+      </w:pPr>
+      <w:r>
+        <w:rPr>
+          <w:noProof/>
+          <w:lang w:val="fr-CH" w:eastAsia="fr-CH"/>
+        </w:rPr>
+        <mc:AlternateContent>
+          <mc:Choice Requires="wpg">
+            <w:drawing>
+              <wp:anchor distT="0" distB="0" distL="114300" distR="114300" simplePos="0" relativeHeight="251678720" behindDoc="0" locked="0" layoutInCell="1" allowOverlap="1">
+                <wp:simplePos x="0" y="0"/>
+                <wp:positionH relativeFrom="column">
+                  <wp:posOffset>1693545</wp:posOffset>
+                </wp:positionH>
+                <wp:positionV relativeFrom="paragraph">
+                  <wp:posOffset>74930</wp:posOffset>
+                </wp:positionV>
+                <wp:extent cx="4048760" cy="2957195"/>
+                <wp:effectExtent l="0" t="0" r="8890" b="0"/>
+                <wp:wrapSquare wrapText="bothSides"/>
+                <wp:docPr id="49" name="Groupe 49"/>
+                <wp:cNvGraphicFramePr/>
+                <a:graphic xmlns:a="http://schemas.openxmlformats.org/drawingml/2006/main">
+                  <a:graphicData uri="http://schemas.microsoft.com/office/word/2010/wordprocessingGroup">
+                    <wpg:wgp>
+                      <wpg:cNvGrpSpPr/>
+                      <wpg:grpSpPr>
+                        <a:xfrm>
+                          <a:off x="0" y="0"/>
+                          <a:ext cx="4048760" cy="2957195"/>
+                          <a:chOff x="0" y="0"/>
+                          <a:chExt cx="4048760" cy="2957830"/>
+                        </a:xfrm>
+                      </wpg:grpSpPr>
+                      <pic:pic xmlns:pic="http://schemas.openxmlformats.org/drawingml/2006/picture">
+                        <pic:nvPicPr>
+                          <pic:cNvPr id="47" name="Image 47"/>
+                          <pic:cNvPicPr>
+                            <a:picLocks noChangeAspect="1"/>
+                          </pic:cNvPicPr>
+                        </pic:nvPicPr>
+                        <pic:blipFill>
+                          <a:blip r:embed="rId38" cstate="print">
+                            <a:extLst>
+                              <a:ext uri="{28A0092B-C50C-407E-A947-70E740481C1C}">
+                                <a14:useLocalDpi xmlns:a14="http://schemas.microsoft.com/office/drawing/2010/main" val="0"/>
+                              </a:ext>
+                            </a:extLst>
+                          </a:blip>
+                          <a:stretch>
+                            <a:fillRect/>
+                          </a:stretch>
+                        </pic:blipFill>
+                        <pic:spPr>
+                          <a:xfrm>
+                            <a:off x="0" y="0"/>
+                            <a:ext cx="4048760" cy="2699385"/>
+                          </a:xfrm>
+                          <a:prstGeom prst="rect">
+                            <a:avLst/>
+                          </a:prstGeom>
+                        </pic:spPr>
+                      </pic:pic>
+                      <wps:wsp>
+                        <wps:cNvPr id="48" name="Zone de texte 48"/>
+                        <wps:cNvSpPr txBox="1"/>
+                        <wps:spPr>
+                          <a:xfrm>
+                            <a:off x="0" y="2699385"/>
+                            <a:ext cx="4048760" cy="258445"/>
+                          </a:xfrm>
+                          <a:prstGeom prst="rect">
+                            <a:avLst/>
+                          </a:prstGeom>
+                          <a:solidFill>
+                            <a:prstClr val="white"/>
+                          </a:solidFill>
+                          <a:ln>
+                            <a:noFill/>
+                          </a:ln>
+                        </wps:spPr>
+                        <wps:txbx>
+                          <w:txbxContent>
+                            <w:p>
+                              <w:pPr>
+                                <w:pStyle w:val="Lgende"/>
+                                <w:rPr>
+                                  <w:noProof/>
+                                  <w:sz w:val="24"/>
+                                  <w:szCs w:val="20"/>
+                                </w:rPr>
+                              </w:pPr>
+                              <w:r>
+                                <w:t xml:space="preserve">Figure </w:t>
+                              </w:r>
+                              <w:r>
+                                <w:fldChar w:fldCharType="begin"/>
+                              </w:r>
+                              <w:r>
+                                <w:instrText xml:space="preserve"> SEQ Figure \* ARABIC </w:instrText>
+                              </w:r>
+                              <w:r>
+                                <w:fldChar w:fldCharType="separate"/>
+                              </w:r>
+                              <w:r>
+                                <w:rPr>
+                                  <w:noProof/>
+                                </w:rPr>
+                                <w:t>6</w:t>
+                              </w:r>
+                              <w:r>
+                                <w:fldChar w:fldCharType="end"/>
+                              </w:r>
+                              <w:r>
+                                <w:t xml:space="preserve"> :maquette -&gt; page d'ajout de bouteille(s)</w:t>
+                              </w:r>
+                            </w:p>
+                          </w:txbxContent>
+                        </wps:txbx>
+                        <wps:bodyPr rot="0" spcFirstLastPara="0" vertOverflow="overflow" horzOverflow="overflow" vert="horz" wrap="square" lIns="0" tIns="0" rIns="0" bIns="0" numCol="1" spcCol="0" rtlCol="0" fromWordArt="0" anchor="t" anchorCtr="0" forceAA="0" compatLnSpc="1">
+                          <a:prstTxWarp prst="textNoShape">
+                            <a:avLst/>
+                          </a:prstTxWarp>
+                          <a:spAutoFit/>
+                        </wps:bodyPr>
+                      </wps:wsp>
+                    </wpg:wgp>
+                  </a:graphicData>
+                </a:graphic>
+                <wp14:sizeRelV relativeFrom="margin">
+                  <wp14:pctHeight>0</wp14:pctHeight>
+                </wp14:sizeRelV>
+              </wp:anchor>
+            </w:drawing>
+          </mc:Choice>
+          <mc:Fallback>
+            <w:pict>
+              <v:group id="Groupe 49" o:spid="_x0000_s1072" style="position:absolute;left:0;text-align:left;margin-left:133.35pt;margin-top:5.9pt;width:318.8pt;height:232.85pt;z-index:251678720;mso-height-relative:margin" coordsize="40487,29578" o:gfxdata="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">
+                <v:shape id="Image 47" o:spid="_x0000_s1073" type="#_x0000_t75" style="position:absolute;width:40487;height:26993;visibility:visible;mso-wrap-style:square" o:gfxdata="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">
+                  <v:imagedata r:id="rId39" o:title=""/>
+                  <v:path arrowok="t"/>
+                </v:shape>
+                <v:shape id="Zone de texte 48" o:spid="_x0000_s1074" type="#_x0000_t202" style="position:absolute;top:26993;width:40487;height:2585;visibility:visible;mso-wrap-style:square;v-text-anchor:top" o:gfxdata="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" stroked="f">
+                  <v:textbox style="mso-fit-shape-to-text:t" inset="0,0,0,0">
+                    <w:txbxContent>
+                      <w:p>
+                        <w:pPr>
+                          <w:pStyle w:val="Lgende"/>
+                          <w:rPr>
+                            <w:noProof/>
+                            <w:sz w:val="24"/>
+                            <w:szCs w:val="20"/>
+                          </w:rPr>
+                        </w:pPr>
+                        <w:r>
+                          <w:t xml:space="preserve">Figure </w:t>
+                        </w:r>
+                        <w:r>
+                          <w:fldChar w:fldCharType="begin"/>
+                        </w:r>
+                        <w:r>
+                          <w:instrText xml:space="preserve"> SEQ Figure \* ARABIC </w:instrText>
+                        </w:r>
+                        <w:r>
+                          <w:fldChar w:fldCharType="separate"/>
+                        </w:r>
+                        <w:r>
+                          <w:rPr>
+                            <w:noProof/>
+                          </w:rPr>
+                          <w:t>6</w:t>
+                        </w:r>
+                        <w:r>
+                          <w:fldChar w:fldCharType="end"/>
+                        </w:r>
+                        <w:r>
+                          <w:t xml:space="preserve"> :maquette -&gt; page d'ajout de bouteille(s)</w:t>
+                        </w:r>
+                      </w:p>
+                    </w:txbxContent>
+                  </v:textbox>
+                </v:shape>
+                <w10:wrap type="square"/>
+              </v:group>
+            </w:pict>
+          </mc:Fallback>
+        </mc:AlternateContent>
+      </w:r>
+      <w:r>
+        <w:t>Sur la maquette ci-contre, on peut voir la page sur laquelle il est possible d’ajouter des bouteilles à la cave.</w:t>
+      </w:r>
+    </w:p>
+    <w:p>
+      <w:pPr>
+        <w:ind w:firstLine="576"/>
+      </w:pPr>
+      <w:r>
+        <w:t>La zone de formulaire en haut de l’écran permet d’entrer les données à ajouter, la zone inférieure permet de voir ce qui se trouve déjà dans la cave.</w:t>
+      </w:r>
+    </w:p>
+    <w:p/>
     <w:p/>
     <w:p/>
     <w:p>
       <w:pPr>
+        <w:ind w:firstLine="576"/>
+      </w:pPr>
+      <w:r>
+        <w:t>Le retrait de bouteilles se fait sur une page au visuel semblable à celui de la figure 6. Les modifications sont que la zone de formulaire ne contient pas les mêmes champs. Il contient plusieurs champs de sélection, tels que : nom de bouteille, année, vignoble, contenance et nombre.</w:t>
+      </w:r>
+    </w:p>
+    <w:p>
+      <w:pPr>
+        <w:ind w:firstLine="576"/>
+      </w:pPr>
+      <w:r>
+        <w:t>Pour la partie de l’application permettant de</w:t>
+      </w:r>
+      <w:r>
+        <w:t xml:space="preserve"> gérer les casiers, le visuel </w:t>
+      </w:r>
+      <w:r>
+        <w:t xml:space="preserve">est </w:t>
+      </w:r>
+      <w:r>
+        <w:t>sur la même base qu</w:t>
+      </w:r>
+      <w:bookmarkStart w:id="30" w:name="_GoBack"/>
+      <w:bookmarkEnd w:id="30"/>
+      <w:r>
+        <w:t>e ci-dessus. Seulement, au lieu d’afficher les bouteille</w:t>
+      </w:r>
+      <w:r>
+        <w:t>s</w:t>
+      </w:r>
+      <w:r>
+        <w:t xml:space="preserve"> en-dessous, on trouve l’affichage des différents casiers.</w:t>
+      </w:r>
+    </w:p>
+    <w:p>
+      <w:pPr>
         <w:pStyle w:val="Titre2"/>
       </w:pPr>
       <w:bookmarkStart w:id="31" w:name="_Toc71039466"/>
       <w:r>
+        <w:lastRenderedPageBreak/>
         <w:t>Schéma de navigation</w:t>
       </w:r>
       <w:bookmarkEnd w:id="31"/>
@@ -11844,10 +12077,10 @@
     <w:p>
       <w:pPr>
         <w:sectPr>
-          <w:headerReference w:type="default" r:id="rId38"/>
-          <w:footerReference w:type="default" r:id="rId39"/>
-          <w:headerReference w:type="first" r:id="rId40"/>
-          <w:footerReference w:type="first" r:id="rId41"/>
+          <w:headerReference w:type="default" r:id="rId40"/>
+          <w:footerReference w:type="default" r:id="rId41"/>
+          <w:headerReference w:type="first" r:id="rId42"/>
+          <w:footerReference w:type="first" r:id="rId43"/>
           <w:pgSz w:w="11906" w:h="16838" w:code="9"/>
           <w:pgMar w:top="1418" w:right="1418" w:bottom="1418" w:left="1418" w:header="720" w:footer="720" w:gutter="0"/>
           <w:cols w:space="720"/>
@@ -11908,10 +12141,10 @@
           <w:highlight w:val="lightGray"/>
         </w:rPr>
         <w:sectPr>
-          <w:headerReference w:type="default" r:id="rId42"/>
-          <w:footerReference w:type="default" r:id="rId43"/>
-          <w:headerReference w:type="first" r:id="rId44"/>
-          <w:footerReference w:type="first" r:id="rId45"/>
+          <w:headerReference w:type="default" r:id="rId44"/>
+          <w:footerReference w:type="default" r:id="rId45"/>
+          <w:headerReference w:type="first" r:id="rId46"/>
+          <w:footerReference w:type="first" r:id="rId47"/>
           <w:pgSz w:w="16838" w:h="11906" w:orient="landscape" w:code="9"/>
           <w:pgMar w:top="1418" w:right="1418" w:bottom="1418" w:left="1418" w:header="720" w:footer="720" w:gutter="0"/>
           <w:cols w:space="720"/>
@@ -12086,10 +12319,10 @@
     <w:p>
       <w:pPr>
         <w:sectPr>
-          <w:headerReference w:type="default" r:id="rId46"/>
-          <w:footerReference w:type="default" r:id="rId47"/>
-          <w:headerReference w:type="first" r:id="rId48"/>
-          <w:footerReference w:type="first" r:id="rId49"/>
+          <w:headerReference w:type="default" r:id="rId48"/>
+          <w:footerReference w:type="default" r:id="rId49"/>
+          <w:headerReference w:type="first" r:id="rId50"/>
+          <w:footerReference w:type="first" r:id="rId51"/>
           <w:pgSz w:w="11906" w:h="16838" w:code="9"/>
           <w:pgMar w:top="1418" w:right="1418" w:bottom="1418" w:left="1418" w:header="720" w:footer="720" w:gutter="0"/>
           <w:cols w:space="720"/>
@@ -12123,10 +12356,10 @@
     <w:p>
       <w:pPr>
         <w:sectPr>
-          <w:headerReference w:type="default" r:id="rId50"/>
-          <w:footerReference w:type="default" r:id="rId51"/>
-          <w:headerReference w:type="first" r:id="rId52"/>
-          <w:footerReference w:type="first" r:id="rId53"/>
+          <w:headerReference w:type="default" r:id="rId52"/>
+          <w:footerReference w:type="default" r:id="rId53"/>
+          <w:headerReference w:type="first" r:id="rId54"/>
+          <w:footerReference w:type="first" r:id="rId55"/>
           <w:pgSz w:w="16838" w:h="11906" w:orient="landscape" w:code="9"/>
           <w:pgMar w:top="1418" w:right="1418" w:bottom="1418" w:left="1418" w:header="720" w:footer="720" w:gutter="0"/>
           <w:cols w:space="720"/>
@@ -12391,14 +12624,14 @@
       <w:pPr>
         <w:pStyle w:val="Titre2"/>
       </w:pPr>
-      <w:bookmarkStart w:id="67" w:name="_Toc25553326"/>
-      <w:bookmarkStart w:id="68" w:name="_Toc71691029"/>
-      <w:bookmarkStart w:id="69" w:name="_Toc63239447"/>
-      <w:bookmarkStart w:id="70" w:name="_Toc71039486"/>
+      <w:bookmarkStart w:id="67" w:name="_Toc71039486"/>
+      <w:bookmarkStart w:id="68" w:name="_Toc25553326"/>
+      <w:bookmarkStart w:id="69" w:name="_Toc71691029"/>
+      <w:bookmarkStart w:id="70" w:name="_Toc63239447"/>
       <w:r>
         <w:t>Versions du projet</w:t>
       </w:r>
-      <w:bookmarkEnd w:id="70"/>
+      <w:bookmarkEnd w:id="67"/>
     </w:p>
     <w:p>
       <w:pPr>
@@ -12450,12 +12683,12 @@
       <w:r>
         <w:t>des documents</w:t>
       </w:r>
-      <w:bookmarkEnd w:id="67"/>
+      <w:bookmarkEnd w:id="68"/>
       <w:r>
         <w:t xml:space="preserve"> fournis</w:t>
       </w:r>
-      <w:bookmarkEnd w:id="68"/>
       <w:bookmarkEnd w:id="69"/>
+      <w:bookmarkEnd w:id="70"/>
       <w:bookmarkEnd w:id="71"/>
     </w:p>
     <w:p>
@@ -12897,10 +13130,10 @@
       <w:pPr>
         <w:pStyle w:val="Titre2"/>
       </w:pPr>
-      <w:bookmarkStart w:id="87" w:name="_Toc25553328"/>
-      <w:bookmarkStart w:id="88" w:name="_Toc71703263"/>
-      <w:bookmarkStart w:id="89" w:name="_Toc63239448"/>
-      <w:bookmarkStart w:id="90" w:name="_Toc71039495"/>
+      <w:bookmarkStart w:id="87" w:name="_Toc71039495"/>
+      <w:bookmarkStart w:id="88" w:name="_Toc25553328"/>
+      <w:bookmarkStart w:id="89" w:name="_Toc71703263"/>
+      <w:bookmarkStart w:id="90" w:name="_Toc63239448"/>
       <w:r>
         <w:t xml:space="preserve">Comparaison </w:t>
       </w:r>
@@ -12922,7 +13155,7 @@
       <w:r>
         <w:t>réalisation</w:t>
       </w:r>
-      <w:bookmarkEnd w:id="90"/>
+      <w:bookmarkEnd w:id="87"/>
     </w:p>
     <w:p>
       <w:r>
@@ -12958,12 +13191,12 @@
         <w:lastRenderedPageBreak/>
         <w:t>C</w:t>
       </w:r>
-      <w:bookmarkEnd w:id="87"/>
       <w:bookmarkEnd w:id="88"/>
+      <w:bookmarkEnd w:id="89"/>
       <w:r>
         <w:t>onclusions</w:t>
       </w:r>
-      <w:bookmarkEnd w:id="89"/>
+      <w:bookmarkEnd w:id="90"/>
       <w:bookmarkEnd w:id="91"/>
     </w:p>
     <w:p>
@@ -13444,16 +13677,7 @@
     </w:p>
     <w:p>
       <w:r>
-        <w:t xml:space="preserve">Dans le monde du vin, on parle </w:t>
-      </w:r>
-      <w:r>
-        <w:t>de cépage</w:t>
-      </w:r>
-      <w:r>
-        <w:t xml:space="preserve"> </w:t>
-      </w:r>
-      <w:r>
-        <w:t xml:space="preserve">lorsque l’on parle </w:t>
+        <w:t xml:space="preserve">Dans le monde du vin, on parle de cépage lorsque l’on parle </w:t>
       </w:r>
       <w:r>
         <w:t>d’un plant de vigne d’une variété spécifique, présent dans un endroit précis. Selon le soleil, l’humidité, le vent, …, le raisin donnera un goût spécifique et ne produira pas le même vin.</w:t>
@@ -13568,7 +13792,7 @@
           <w:rStyle w:val="Lienhypertexte"/>
         </w:rPr>
       </w:pPr>
-      <w:hyperlink r:id="rId54" w:history="1">
+      <w:hyperlink r:id="rId56" w:history="1">
         <w:r>
           <w:rPr>
             <w:rStyle w:val="Lienhypertexte"/>
@@ -13583,7 +13807,7 @@
           <w:rStyle w:val="Lienhypertexte"/>
         </w:rPr>
       </w:pPr>
-      <w:hyperlink r:id="rId55" w:history="1">
+      <w:hyperlink r:id="rId57" w:history="1">
         <w:r>
           <w:rPr>
             <w:rStyle w:val="Lienhypertexte"/>
@@ -13610,7 +13834,7 @@
       <w:r>
         <w:t xml:space="preserve"> </w:t>
       </w:r>
-      <w:hyperlink r:id="rId56" w:history="1">
+      <w:hyperlink r:id="rId58" w:history="1">
         <w:r>
           <w:rPr>
             <w:rStyle w:val="Lienhypertexte"/>
@@ -13653,7 +13877,7 @@
       <w:r>
         <w:t xml:space="preserve"> </w:t>
       </w:r>
-      <w:hyperlink r:id="rId57" w:history="1">
+      <w:hyperlink r:id="rId59" w:history="1">
         <w:r>
           <w:rPr>
             <w:rStyle w:val="Lienhypertexte"/>
@@ -13687,7 +13911,7 @@
       <w:r>
         <w:t xml:space="preserve"> </w:t>
       </w:r>
-      <w:hyperlink r:id="rId58" w:history="1">
+      <w:hyperlink r:id="rId60" w:history="1">
         <w:r>
           <w:rPr>
             <w:rStyle w:val="Lienhypertexte"/>
@@ -13721,7 +13945,7 @@
       <w:r>
         <w:t xml:space="preserve">Assemblage (Bordeaux) : </w:t>
       </w:r>
-      <w:hyperlink r:id="rId59" w:history="1">
+      <w:hyperlink r:id="rId61" w:history="1">
         <w:r>
           <w:rPr>
             <w:rStyle w:val="Lienhypertexte"/>
@@ -13782,10 +14006,10 @@
       <w:pPr>
         <w:pStyle w:val="Titre2"/>
       </w:pPr>
-      <w:bookmarkStart w:id="108" w:name="_Toc25553330"/>
-      <w:bookmarkStart w:id="109" w:name="_Toc71703266"/>
-      <w:bookmarkStart w:id="110" w:name="_Toc63239452"/>
-      <w:bookmarkStart w:id="111" w:name="_Toc71039508"/>
+      <w:bookmarkStart w:id="108" w:name="_Toc71039508"/>
+      <w:bookmarkStart w:id="109" w:name="_Toc25553330"/>
+      <w:bookmarkStart w:id="110" w:name="_Toc71703266"/>
+      <w:bookmarkStart w:id="111" w:name="_Toc63239452"/>
       <w:r>
         <w:lastRenderedPageBreak/>
         <w:t>P</w:t>
@@ -13799,7 +14023,7 @@
       <w:r>
         <w:t xml:space="preserve"> de discussion</w:t>
       </w:r>
-      <w:bookmarkEnd w:id="111"/>
+      <w:bookmarkEnd w:id="108"/>
     </w:p>
     <w:p>
       <w:pPr>
@@ -13897,12 +14121,12 @@
       <w:r>
         <w:t xml:space="preserve">Journal de </w:t>
       </w:r>
-      <w:bookmarkEnd w:id="108"/>
       <w:bookmarkEnd w:id="109"/>
+      <w:bookmarkEnd w:id="110"/>
       <w:r>
         <w:t>travail</w:t>
       </w:r>
-      <w:bookmarkEnd w:id="110"/>
+      <w:bookmarkEnd w:id="111"/>
       <w:bookmarkEnd w:id="112"/>
     </w:p>
     <w:p>
@@ -13943,10 +14167,10 @@
           <w:color w:val="FF0000"/>
         </w:rPr>
         <w:sectPr>
-          <w:headerReference w:type="default" r:id="rId60"/>
-          <w:footerReference w:type="default" r:id="rId61"/>
-          <w:headerReference w:type="first" r:id="rId62"/>
-          <w:footerReference w:type="first" r:id="rId63"/>
+          <w:headerReference w:type="default" r:id="rId62"/>
+          <w:footerReference w:type="default" r:id="rId63"/>
+          <w:headerReference w:type="first" r:id="rId64"/>
+          <w:footerReference w:type="first" r:id="rId65"/>
           <w:pgSz w:w="11906" w:h="16838" w:code="9"/>
           <w:pgMar w:top="1418" w:right="1418" w:bottom="1418" w:left="1418" w:header="720" w:footer="720" w:gutter="0"/>
           <w:cols w:space="720"/>
@@ -13957,8 +14181,8 @@
     <w:p>
       <w:pPr>
         <w:sectPr>
-          <w:headerReference w:type="first" r:id="rId64"/>
-          <w:footerReference w:type="first" r:id="rId65"/>
+          <w:headerReference w:type="first" r:id="rId66"/>
+          <w:footerReference w:type="first" r:id="rId67"/>
           <w:type w:val="continuous"/>
           <w:pgSz w:w="11906" w:h="16838" w:code="9"/>
           <w:pgMar w:top="1418" w:right="1418" w:bottom="1418" w:left="1418" w:header="720" w:footer="720" w:gutter="0"/>
@@ -13974,10 +14198,10 @@
       <w:pPr>
         <w:pStyle w:val="Titre2"/>
       </w:pPr>
-      <w:bookmarkStart w:id="118" w:name="_Toc71703270"/>
-      <w:bookmarkStart w:id="119" w:name="_Toc63239455"/>
-      <w:bookmarkStart w:id="120" w:name="_Toc25553334"/>
-      <w:bookmarkStart w:id="121" w:name="_Toc71039510"/>
+      <w:bookmarkStart w:id="118" w:name="_Toc71039510"/>
+      <w:bookmarkStart w:id="119" w:name="_Toc71703270"/>
+      <w:bookmarkStart w:id="120" w:name="_Toc63239455"/>
+      <w:bookmarkStart w:id="121" w:name="_Toc25553334"/>
       <w:r>
         <w:lastRenderedPageBreak/>
         <w:t>Manuel d’i</w:t>
@@ -13985,7 +14209,7 @@
       <w:r>
         <w:t>nstallation</w:t>
       </w:r>
-      <w:bookmarkEnd w:id="121"/>
+      <w:bookmarkEnd w:id="118"/>
     </w:p>
     <w:p>
       <w:pPr>
@@ -14018,13 +14242,13 @@
       <w:r>
         <w:t>rchives du projet</w:t>
       </w:r>
-      <w:bookmarkEnd w:id="118"/>
       <w:bookmarkEnd w:id="119"/>
+      <w:bookmarkEnd w:id="120"/>
       <w:bookmarkEnd w:id="122"/>
       <w:r>
         <w:t xml:space="preserve"> </w:t>
       </w:r>
-      <w:bookmarkEnd w:id="120"/>
+      <w:bookmarkEnd w:id="121"/>
     </w:p>
     <w:p>
       <w:pPr>
@@ -14041,8 +14265,8 @@
     </w:p>
     <w:p/>
     <w:sectPr>
-      <w:headerReference w:type="first" r:id="rId66"/>
-      <w:footerReference w:type="first" r:id="rId67"/>
+      <w:headerReference w:type="first" r:id="rId68"/>
+      <w:footerReference w:type="first" r:id="rId69"/>
       <w:pgSz w:w="11906" w:h="16838" w:code="9"/>
       <w:pgMar w:top="1418" w:right="1418" w:bottom="1418" w:left="1418" w:header="720" w:footer="720" w:gutter="0"/>
       <w:cols w:space="720"/>
@@ -14104,7 +14328,7 @@
       <w:rPr>
         <w:noProof/>
       </w:rPr>
-      <w:t>04/05/2021</w:t>
+      <w:t>05/05/2021</w:t>
     </w:r>
     <w:r>
       <w:fldChar w:fldCharType="end"/>
@@ -14167,7 +14391,7 @@
       <w:rPr>
         <w:noProof/>
       </w:rPr>
-      <w:t>04/05/2021</w:t>
+      <w:t>05/05/2021</w:t>
     </w:r>
     <w:r>
       <w:fldChar w:fldCharType="end"/>
@@ -14188,7 +14412,7 @@
       <w:rPr>
         <w:noProof/>
       </w:rPr>
-      <w:t>12</w:t>
+      <w:t>13</w:t>
     </w:r>
     <w:r>
       <w:fldChar w:fldCharType="end"/>
@@ -14231,7 +14455,7 @@
       <w:rPr>
         <w:noProof/>
       </w:rPr>
-      <w:t>04/05/2021</w:t>
+      <w:t>05/05/2021</w:t>
     </w:r>
     <w:r>
       <w:fldChar w:fldCharType="end"/>
@@ -14305,7 +14529,7 @@
       <w:rPr>
         <w:noProof/>
       </w:rPr>
-      <w:t>04/05/2021</w:t>
+      <w:t>05/05/2021</w:t>
     </w:r>
     <w:r>
       <w:fldChar w:fldCharType="end"/>
@@ -14326,7 +14550,7 @@
       <w:rPr>
         <w:noProof/>
       </w:rPr>
-      <w:t>13</w:t>
+      <w:t>14</w:t>
     </w:r>
     <w:r>
       <w:fldChar w:fldCharType="end"/>
@@ -14369,7 +14593,7 @@
       <w:rPr>
         <w:noProof/>
       </w:rPr>
-      <w:t>04/05/2021</w:t>
+      <w:t>05/05/2021</w:t>
     </w:r>
     <w:r>
       <w:fldChar w:fldCharType="end"/>
@@ -14427,7 +14651,7 @@
       <w:rPr>
         <w:noProof/>
       </w:rPr>
-      <w:t>04/05/2021</w:t>
+      <w:t>05/05/2021</w:t>
     </w:r>
     <w:r>
       <w:fldChar w:fldCharType="end"/>
@@ -14491,7 +14715,7 @@
       <w:rPr>
         <w:noProof/>
       </w:rPr>
-      <w:t>04/05/2021</w:t>
+      <w:t>05/05/2021</w:t>
     </w:r>
     <w:r>
       <w:fldChar w:fldCharType="end"/>
@@ -14549,7 +14773,7 @@
       <w:rPr>
         <w:noProof/>
       </w:rPr>
-      <w:t>04/05/2021</w:t>
+      <w:t>05/05/2021</w:t>
     </w:r>
     <w:r>
       <w:fldChar w:fldCharType="end"/>
@@ -14608,7 +14832,7 @@
       <w:rPr>
         <w:noProof/>
       </w:rPr>
-      <w:t>04/05/2021</w:t>
+      <w:t>05/05/2021</w:t>
     </w:r>
     <w:r>
       <w:fldChar w:fldCharType="end"/>
@@ -14692,7 +14916,7 @@
       <w:rPr>
         <w:noProof/>
       </w:rPr>
-      <w:t>04/05/2021</w:t>
+      <w:t>05/05/2021</w:t>
     </w:r>
     <w:r>
       <w:fldChar w:fldCharType="end"/>
@@ -14756,7 +14980,7 @@
       <w:rPr>
         <w:noProof/>
       </w:rPr>
-      <w:t>04/05/2021</w:t>
+      <w:t>05/05/2021</w:t>
     </w:r>
     <w:r>
       <w:fldChar w:fldCharType="end"/>
@@ -14817,7 +15041,7 @@
       <w:rPr>
         <w:noProof/>
       </w:rPr>
-      <w:t>04/05/2021</w:t>
+      <w:t>05/05/2021</w:t>
     </w:r>
     <w:r>
       <w:fldChar w:fldCharType="end"/>
@@ -14838,7 +15062,7 @@
       <w:rPr>
         <w:noProof/>
       </w:rPr>
-      <w:t>9</w:t>
+      <w:t>10</w:t>
     </w:r>
     <w:r>
       <w:fldChar w:fldCharType="end"/>
@@ -14881,7 +15105,7 @@
       <w:rPr>
         <w:noProof/>
       </w:rPr>
-      <w:t>04/05/2021</w:t>
+      <w:t>05/05/2021</w:t>
     </w:r>
     <w:r>
       <w:fldChar w:fldCharType="end"/>
@@ -14955,7 +15179,7 @@
       <w:rPr>
         <w:noProof/>
       </w:rPr>
-      <w:t>04/05/2021</w:t>
+      <w:t>05/05/2021</w:t>
     </w:r>
     <w:r>
       <w:fldChar w:fldCharType="end"/>
@@ -14976,7 +15200,7 @@
       <w:rPr>
         <w:noProof/>
       </w:rPr>
-      <w:t>10</w:t>
+      <w:t>11</w:t>
     </w:r>
     <w:r>
       <w:fldChar w:fldCharType="end"/>
@@ -15019,7 +15243,7 @@
       <w:rPr>
         <w:noProof/>
       </w:rPr>
-      <w:t>04/05/2021</w:t>
+      <w:t>05/05/2021</w:t>
     </w:r>
     <w:r>
       <w:fldChar w:fldCharType="end"/>
@@ -22204,6 +22428,12 @@
 </file>
 
 <file path=customXml/item3.xml><?xml version="1.0" encoding="utf-8"?>
+<p:properties xmlns:p="http://schemas.microsoft.com/office/2006/metadata/properties" xmlns:xsi="http://www.w3.org/2001/XMLSchema-instance" xmlns:pc="http://schemas.microsoft.com/office/infopath/2007/PartnerControls">
+  <documentManagement/>
+</p:properties>
+</file>
+
+<file path=customXml/item4.xml><?xml version="1.0" encoding="utf-8"?>
 <ct:contentTypeSchema xmlns:ct="http://schemas.microsoft.com/office/2006/metadata/contentType" xmlns:ma="http://schemas.microsoft.com/office/2006/metadata/properties/metaAttributes" ct:_="" ma:_="" ma:contentTypeName="Document" ma:contentTypeID="0x0101000B38552FA7D4254E8845977232CFE53B" ma:contentTypeVersion="2" ma:contentTypeDescription="Crée un document." ma:contentTypeScope="" ma:versionID="acac6587a1624531b7bbb5e040fdc0e2">
   <xsd:schema xmlns:xsd="http://www.w3.org/2001/XMLSchema" xmlns:xs="http://www.w3.org/2001/XMLSchema" xmlns:p="http://schemas.microsoft.com/office/2006/metadata/properties" xmlns:ns2="0119da2b-60ce-4773-88fa-ebab2cde1f55" targetNamespace="http://schemas.microsoft.com/office/2006/metadata/properties" ma:root="true" ma:fieldsID="497bc8f796ffcd2b49b56101ba0507db" ns2:_="">
     <xsd:import namespace="0119da2b-60ce-4773-88fa-ebab2cde1f55"/>
@@ -22335,12 +22565,6 @@
 </ct:contentTypeSchema>
 </file>
 
-<file path=customXml/item4.xml><?xml version="1.0" encoding="utf-8"?>
-<p:properties xmlns:p="http://schemas.microsoft.com/office/2006/metadata/properties" xmlns:xsi="http://www.w3.org/2001/XMLSchema-instance" xmlns:pc="http://schemas.microsoft.com/office/infopath/2007/PartnerControls">
-  <documentManagement/>
-</p:properties>
-</file>
-
 <file path=customXml/item5.xml><?xml version="1.0" encoding="utf-8"?>
 <b:Sources xmlns:b="http://schemas.openxmlformats.org/officeDocument/2006/bibliography" xmlns="http://schemas.openxmlformats.org/officeDocument/2006/bibliography" SelectedStyle="\APASixthEditionOfficeOnline.xsl" StyleName="APA" Version="6"/>
 </file>
@@ -22362,6 +22586,15 @@
 </file>
 
 <file path=customXml/itemProps3.xml><?xml version="1.0" encoding="utf-8"?>
+<ds:datastoreItem xmlns:ds="http://schemas.openxmlformats.org/officeDocument/2006/customXml" ds:itemID="{B1DFFEE4-49B1-4AF1-9FFD-BDCB1D4C88F0}">
+  <ds:schemaRefs>
+    <ds:schemaRef ds:uri="http://schemas.microsoft.com/office/2006/metadata/properties"/>
+    <ds:schemaRef ds:uri="http://schemas.microsoft.com/office/infopath/2007/PartnerControls"/>
+  </ds:schemaRefs>
+</ds:datastoreItem>
+</file>
+
+<file path=customXml/itemProps4.xml><?xml version="1.0" encoding="utf-8"?>
 <ds:datastoreItem xmlns:ds="http://schemas.openxmlformats.org/officeDocument/2006/customXml" ds:itemID="{884A3E52-B6F1-4A6D-876B-680A1FE9CD40}">
   <ds:schemaRefs>
     <ds:schemaRef ds:uri="http://schemas.microsoft.com/office/2006/metadata/contentType"/>
@@ -22379,17 +22612,8 @@
 </ds:datastoreItem>
 </file>
 
-<file path=customXml/itemProps4.xml><?xml version="1.0" encoding="utf-8"?>
-<ds:datastoreItem xmlns:ds="http://schemas.openxmlformats.org/officeDocument/2006/customXml" ds:itemID="{B1DFFEE4-49B1-4AF1-9FFD-BDCB1D4C88F0}">
-  <ds:schemaRefs>
-    <ds:schemaRef ds:uri="http://schemas.microsoft.com/office/2006/metadata/properties"/>
-    <ds:schemaRef ds:uri="http://schemas.microsoft.com/office/infopath/2007/PartnerControls"/>
-  </ds:schemaRefs>
-</ds:datastoreItem>
-</file>
-
 <file path=customXml/itemProps5.xml><?xml version="1.0" encoding="utf-8"?>
-<ds:datastoreItem xmlns:ds="http://schemas.openxmlformats.org/officeDocument/2006/customXml" ds:itemID="{61586D76-08D4-4961-8F82-78548AF3C6AF}">
+<ds:datastoreItem xmlns:ds="http://schemas.openxmlformats.org/officeDocument/2006/customXml" ds:itemID="{AFE7A079-61FA-4849-BC48-2684519E62A8}">
   <ds:schemaRefs>
     <ds:schemaRef ds:uri="http://schemas.openxmlformats.org/officeDocument/2006/bibliography"/>
   </ds:schemaRefs>

</xml_diff>